<commit_message>
Chapter 6 half complete
</commit_message>
<xml_diff>
--- a/Report/Chapter 6 -  System Implementation.docx
+++ b/Report/Chapter 6 -  System Implementation.docx
@@ -1,6 +1,6 @@
 
 <file path=word/document.xml><?xml version="1.0" encoding="utf-8"?>
-<w:document xmlns:wpc="http://schemas.microsoft.com/office/word/2010/wordprocessingCanvas" xmlns:cx="http://schemas.microsoft.com/office/drawing/2014/chartex" xmlns:cx1="http://schemas.microsoft.com/office/drawing/2015/9/8/chartex" xmlns:cx2="http://schemas.microsoft.com/office/drawing/2015/10/21/chartex" xmlns:cx3="http://schemas.microsoft.com/office/drawing/2016/5/9/chartex" xmlns:cx4="http://schemas.microsoft.com/office/drawing/2016/5/10/chartex" xmlns:cx5="http://schemas.microsoft.com/office/drawing/2016/5/11/chartex" xmlns:cx6="http://schemas.microsoft.com/office/drawing/2016/5/12/chartex" xmlns:cx7="http://schemas.microsoft.com/office/drawing/2016/5/13/chartex" xmlns:cx8="http://schemas.microsoft.com/office/drawing/2016/5/14/chartex" xmlns:mc="http://schemas.openxmlformats.org/markup-compatibility/2006" xmlns:aink="http://schemas.microsoft.com/office/drawing/2016/ink" xmlns:am3d="http://schemas.microsoft.com/office/drawing/2017/model3d" xmlns:o="urn:schemas-microsoft-com:office:office" xmlns:r="http://schemas.openxmlformats.org/officeDocument/2006/relationships" xmlns:m="http://schemas.openxmlformats.org/officeDocument/2006/math" xmlns:v="urn:schemas-microsoft-com:vml" xmlns:wp14="http://schemas.microsoft.com/office/word/2010/wordprocessingDrawing" xmlns:wp="http://schemas.openxmlformats.org/drawingml/2006/wordprocessingDrawing" xmlns:w10="urn:schemas-microsoft-com:office:word" xmlns:w="http://schemas.openxmlformats.org/wordprocessingml/2006/main" xmlns:w14="http://schemas.microsoft.com/office/word/2010/wordml" xmlns:w15="http://schemas.microsoft.com/office/word/2012/wordml" xmlns:w16cid="http://schemas.microsoft.com/office/word/2016/wordml/cid" xmlns:w16se="http://schemas.microsoft.com/office/word/2015/wordml/symex" xmlns:wpg="http://schemas.microsoft.com/office/word/2010/wordprocessingGroup" xmlns:wpi="http://schemas.microsoft.com/office/word/2010/wordprocessingInk" xmlns:wne="http://schemas.microsoft.com/office/word/2006/wordml" xmlns:wps="http://schemas.microsoft.com/office/word/2010/wordprocessingShape" mc:Ignorable="w14 w15 w16se w16cid wp14">
+<w:document xmlns:wpc="http://schemas.microsoft.com/office/word/2010/wordprocessingCanvas" xmlns:mc="http://schemas.openxmlformats.org/markup-compatibility/2006" xmlns:o="urn:schemas-microsoft-com:office:office" xmlns:r="http://schemas.openxmlformats.org/officeDocument/2006/relationships" xmlns:m="http://schemas.openxmlformats.org/officeDocument/2006/math" xmlns:v="urn:schemas-microsoft-com:vml" xmlns:wp14="http://schemas.microsoft.com/office/word/2010/wordprocessingDrawing" xmlns:wp="http://schemas.openxmlformats.org/drawingml/2006/wordprocessingDrawing" xmlns:w10="urn:schemas-microsoft-com:office:word" xmlns:w="http://schemas.openxmlformats.org/wordprocessingml/2006/main" xmlns:w14="http://schemas.microsoft.com/office/word/2010/wordml" xmlns:wpg="http://schemas.microsoft.com/office/word/2010/wordprocessingGroup" xmlns:wpi="http://schemas.microsoft.com/office/word/2010/wordprocessingInk" xmlns:wne="http://schemas.microsoft.com/office/word/2006/wordml" xmlns:wps="http://schemas.microsoft.com/office/word/2010/wordprocessingShape" mc:Ignorable="w14 wp14">
   <w:body>
     <w:p>
       <w:pPr>
@@ -53,7 +53,35 @@
           <w:rFonts w:ascii="Times New Roman" w:eastAsia="Times New Roman" w:hAnsi="Times New Roman" w:cs="Times New Roman"/>
           <w:sz w:val="24"/>
         </w:rPr>
-        <w:t xml:space="preserve">System Implementation is the stage where the theoretical design is converted into a working system, the new system may be totally new, replacing an existing manual, or automated system or it may be a major modification to an existing system. The system is implemented using MATLAB and data set. </w:t>
+        <w:t xml:space="preserve">System Implementation is the stage where the theoretical design is converted into a working system, the new system may be totally new, replacing an existing manual, or automated system or it may be a major modification to an existing system. The system is implemented using </w:t>
+      </w:r>
+      <w:r>
+        <w:rPr>
+          <w:rFonts w:ascii="Times New Roman" w:eastAsia="Times New Roman" w:hAnsi="Times New Roman" w:cs="Times New Roman"/>
+          <w:sz w:val="24"/>
+        </w:rPr>
+        <w:t>Python</w:t>
+      </w:r>
+      <w:r>
+        <w:rPr>
+          <w:rFonts w:ascii="Times New Roman" w:eastAsia="Times New Roman" w:hAnsi="Times New Roman" w:cs="Times New Roman"/>
+          <w:sz w:val="24"/>
+        </w:rPr>
+        <w:t xml:space="preserve"> and </w:t>
+      </w:r>
+      <w:r>
+        <w:rPr>
+          <w:rFonts w:ascii="Times New Roman" w:eastAsia="Times New Roman" w:hAnsi="Times New Roman" w:cs="Times New Roman"/>
+          <w:sz w:val="24"/>
+        </w:rPr>
+        <w:t xml:space="preserve">rainfall </w:t>
+      </w:r>
+      <w:r>
+        <w:rPr>
+          <w:rFonts w:ascii="Times New Roman" w:eastAsia="Times New Roman" w:hAnsi="Times New Roman" w:cs="Times New Roman"/>
+          <w:sz w:val="24"/>
+        </w:rPr>
+        <w:t xml:space="preserve">data set. </w:t>
       </w:r>
     </w:p>
     <w:p>
@@ -63,17 +91,76 @@
         <w:jc w:val="both"/>
         <w:rPr>
           <w:rFonts w:ascii="Times New Roman" w:eastAsia="Times New Roman" w:hAnsi="Times New Roman" w:cs="Times New Roman"/>
-          <w:b/>
-          <w:sz w:val="24"/>
-        </w:rPr>
-      </w:pPr>
-      <w:r>
-        <w:rPr>
-          <w:rFonts w:ascii="Times New Roman" w:eastAsia="Times New Roman" w:hAnsi="Times New Roman" w:cs="Times New Roman"/>
-          <w:b/>
-          <w:sz w:val="24"/>
-        </w:rPr>
-        <w:t xml:space="preserve">MATLAB </w:t>
+          <w:sz w:val="24"/>
+        </w:rPr>
+      </w:pPr>
+      <w:r>
+        <w:rPr>
+          <w:rStyle w:val="ilfuvd"/>
+          <w:rFonts w:ascii="Times New Roman" w:hAnsi="Times New Roman" w:cs="Times New Roman"/>
+          <w:b/>
+          <w:sz w:val="28"/>
+          <w:szCs w:val="24"/>
+        </w:rPr>
+        <w:t xml:space="preserve">6.1 </w:t>
+      </w:r>
+      <w:r>
+        <w:rPr>
+          <w:rStyle w:val="ilfuvd"/>
+          <w:rFonts w:ascii="Times New Roman" w:hAnsi="Times New Roman" w:cs="Times New Roman"/>
+          <w:b/>
+          <w:sz w:val="28"/>
+          <w:szCs w:val="24"/>
+        </w:rPr>
+        <w:t xml:space="preserve">Programming Languages and </w:t>
+      </w:r>
+      <w:r>
+        <w:rPr>
+          <w:rStyle w:val="ilfuvd"/>
+          <w:rFonts w:ascii="Times New Roman" w:hAnsi="Times New Roman" w:cs="Times New Roman"/>
+          <w:b/>
+          <w:sz w:val="28"/>
+          <w:szCs w:val="24"/>
+        </w:rPr>
+        <w:t>Libraries</w:t>
+      </w:r>
+      <w:r>
+        <w:rPr>
+          <w:rStyle w:val="ilfuvd"/>
+          <w:rFonts w:ascii="Times New Roman" w:hAnsi="Times New Roman" w:cs="Times New Roman"/>
+          <w:b/>
+          <w:sz w:val="28"/>
+          <w:szCs w:val="24"/>
+        </w:rPr>
+        <w:t xml:space="preserve"> Used</w:t>
+      </w:r>
+    </w:p>
+    <w:p>
+      <w:pPr>
+        <w:spacing w:after="0" w:line="360" w:lineRule="auto"/>
+        <w:ind w:right="-74"/>
+        <w:jc w:val="both"/>
+        <w:rPr>
+          <w:rFonts w:ascii="Times New Roman" w:eastAsia="Times New Roman" w:hAnsi="Times New Roman" w:cs="Times New Roman"/>
+          <w:b/>
+          <w:sz w:val="24"/>
+        </w:rPr>
+      </w:pPr>
+      <w:r>
+        <w:rPr>
+          <w:rFonts w:ascii="Times New Roman" w:eastAsia="Times New Roman" w:hAnsi="Times New Roman" w:cs="Times New Roman"/>
+          <w:b/>
+          <w:sz w:val="24"/>
+        </w:rPr>
+        <w:t>Python</w:t>
+      </w:r>
+      <w:r>
+        <w:rPr>
+          <w:rFonts w:ascii="Times New Roman" w:eastAsia="Times New Roman" w:hAnsi="Times New Roman" w:cs="Times New Roman"/>
+          <w:b/>
+          <w:sz w:val="24"/>
+        </w:rPr>
+        <w:t xml:space="preserve"> </w:t>
       </w:r>
     </w:p>
     <w:p>
@@ -90,7 +177,149 @@
           <w:rFonts w:ascii="Times New Roman" w:eastAsia="Times New Roman" w:hAnsi="Times New Roman" w:cs="Times New Roman"/>
           <w:sz w:val="24"/>
         </w:rPr>
-        <w:t xml:space="preserve">The name MATLAB stands for MATrix LABoratory. MATLAB was written originally to provide easy access to matrix software developed by the LINPACK (linear system package) and EISPACK (Eigen system package) projects. MATAB is a high-performance language for technical computing. </w:t>
+        <w:t>Python is an </w:t>
+      </w:r>
+      <w:hyperlink r:id="rId8" w:tooltip="Object-oriented programming" w:history="1">
+        <w:r>
+          <w:rPr>
+            <w:rFonts w:ascii="Times New Roman" w:eastAsia="Times New Roman" w:hAnsi="Times New Roman" w:cs="Times New Roman"/>
+            <w:sz w:val="24"/>
+          </w:rPr>
+          <w:t>interpreted</w:t>
+        </w:r>
+      </w:hyperlink>
+      <w:r>
+        <w:rPr>
+          <w:rFonts w:ascii="Times New Roman" w:eastAsia="Times New Roman" w:hAnsi="Times New Roman" w:cs="Times New Roman"/>
+          <w:sz w:val="24"/>
+        </w:rPr>
+        <w:t> </w:t>
+      </w:r>
+      <w:hyperlink r:id="rId9" w:tooltip="High-level programming language" w:history="1">
+        <w:r>
+          <w:rPr>
+            <w:rFonts w:ascii="Times New Roman" w:eastAsia="Times New Roman" w:hAnsi="Times New Roman" w:cs="Times New Roman"/>
+            <w:sz w:val="24"/>
+          </w:rPr>
+          <w:t>high-level</w:t>
+        </w:r>
+      </w:hyperlink>
+      <w:r>
+        <w:rPr>
+          <w:rFonts w:ascii="Times New Roman" w:eastAsia="Times New Roman" w:hAnsi="Times New Roman" w:cs="Times New Roman"/>
+          <w:sz w:val="24"/>
+        </w:rPr>
+        <w:t> </w:t>
+      </w:r>
+      <w:hyperlink r:id="rId10" w:tooltip="General-purpose programming language" w:history="1">
+        <w:r>
+          <w:rPr>
+            <w:rFonts w:ascii="Times New Roman" w:eastAsia="Times New Roman" w:hAnsi="Times New Roman" w:cs="Times New Roman"/>
+            <w:sz w:val="24"/>
+          </w:rPr>
+          <w:t>general-purpose programming language</w:t>
+        </w:r>
+      </w:hyperlink>
+      <w:r>
+        <w:rPr>
+          <w:rFonts w:ascii="Times New Roman" w:eastAsia="Times New Roman" w:hAnsi="Times New Roman" w:cs="Times New Roman"/>
+          <w:sz w:val="24"/>
+        </w:rPr>
+        <w:t>. Python's design philosophy emphasizes </w:t>
+      </w:r>
+      <w:hyperlink r:id="rId11" w:tooltip="Code readability" w:history="1">
+        <w:r>
+          <w:rPr>
+            <w:rFonts w:ascii="Times New Roman" w:eastAsia="Times New Roman" w:hAnsi="Times New Roman" w:cs="Times New Roman"/>
+            <w:sz w:val="24"/>
+          </w:rPr>
+          <w:t>code readability</w:t>
+        </w:r>
+      </w:hyperlink>
+      <w:r>
+        <w:rPr>
+          <w:rFonts w:ascii="Times New Roman" w:eastAsia="Times New Roman" w:hAnsi="Times New Roman" w:cs="Times New Roman"/>
+          <w:sz w:val="24"/>
+        </w:rPr>
+        <w:t> with its notable use of </w:t>
+      </w:r>
+      <w:hyperlink r:id="rId12" w:tooltip="Off-side rule" w:history="1">
+        <w:r>
+          <w:rPr>
+            <w:rFonts w:ascii="Times New Roman" w:eastAsia="Times New Roman" w:hAnsi="Times New Roman" w:cs="Times New Roman"/>
+            <w:sz w:val="24"/>
+          </w:rPr>
+          <w:t>significant indentation</w:t>
+        </w:r>
+      </w:hyperlink>
+      <w:r>
+        <w:rPr>
+          <w:rFonts w:ascii="Times New Roman" w:eastAsia="Times New Roman" w:hAnsi="Times New Roman" w:cs="Times New Roman"/>
+          <w:sz w:val="24"/>
+        </w:rPr>
+        <w:t>. Its </w:t>
+      </w:r>
+      <w:hyperlink r:id="rId13" w:tooltip="Language construct" w:history="1">
+        <w:r>
+          <w:rPr>
+            <w:rFonts w:ascii="Times New Roman" w:eastAsia="Times New Roman" w:hAnsi="Times New Roman" w:cs="Times New Roman"/>
+            <w:sz w:val="24"/>
+          </w:rPr>
+          <w:t>language constructs</w:t>
+        </w:r>
+      </w:hyperlink>
+      <w:r>
+        <w:rPr>
+          <w:rFonts w:ascii="Times New Roman" w:eastAsia="Times New Roman" w:hAnsi="Times New Roman" w:cs="Times New Roman"/>
+          <w:sz w:val="24"/>
+        </w:rPr>
+        <w:t> as well as its </w:t>
+      </w:r>
+      <w:hyperlink r:id="rId14" w:tooltip="" w:history="1">
+        <w:r>
+          <w:rPr>
+            <w:rFonts w:ascii="Times New Roman" w:eastAsia="Times New Roman" w:hAnsi="Times New Roman" w:cs="Times New Roman"/>
+            <w:sz w:val="24"/>
+          </w:rPr>
+          <w:t>object-oriented</w:t>
+        </w:r>
+      </w:hyperlink>
+      <w:r>
+        <w:rPr>
+          <w:rFonts w:ascii="Times New Roman" w:eastAsia="Times New Roman" w:hAnsi="Times New Roman" w:cs="Times New Roman"/>
+          <w:sz w:val="24"/>
+        </w:rPr>
+        <w:t> approach aim to help </w:t>
+      </w:r>
+      <w:hyperlink r:id="rId15" w:tooltip="" w:history="1">
+        <w:r>
+          <w:rPr>
+            <w:rFonts w:ascii="Times New Roman" w:eastAsia="Times New Roman" w:hAnsi="Times New Roman" w:cs="Times New Roman"/>
+            <w:sz w:val="24"/>
+          </w:rPr>
+          <w:t>programmers</w:t>
+        </w:r>
+      </w:hyperlink>
+      <w:r>
+        <w:rPr>
+          <w:rFonts w:ascii="Times New Roman" w:eastAsia="Times New Roman" w:hAnsi="Times New Roman" w:cs="Times New Roman"/>
+          <w:sz w:val="24"/>
+        </w:rPr>
+        <w:t> write clear, logical code for small and large-scale projects</w:t>
+      </w:r>
+      <w:r>
+        <w:rPr>
+          <w:rFonts w:ascii="Times New Roman" w:eastAsia="Times New Roman" w:hAnsi="Times New Roman" w:cs="Times New Roman"/>
+          <w:sz w:val="24"/>
+        </w:rPr>
+        <w:t>.</w:t>
+      </w:r>
+      <w:r>
+        <w:rPr>
+          <w:rFonts w:ascii="Times New Roman" w:eastAsia="Times New Roman" w:hAnsi="Times New Roman" w:cs="Times New Roman"/>
+          <w:sz w:val="24"/>
+        </w:rPr>
+        <w:t xml:space="preserve"> </w:t>
       </w:r>
     </w:p>
     <w:p>
@@ -108,36 +337,136 @@
           <w:rFonts w:ascii="Times New Roman" w:eastAsia="Times New Roman" w:hAnsi="Times New Roman" w:cs="Times New Roman"/>
           <w:sz w:val="24"/>
         </w:rPr>
-        <w:t xml:space="preserve"> It integrates computation, visualization, and programming environment. Furthermore, MATLAB is a modern programming language environment: it has sophisticated data structures, contains built-in editing and debugging tools, and supports object-oriented programming. MATLAB has many advantages compared to conventional computer languages (e.g., C, FORTRAN) for solving technical problems. </w:t>
-      </w:r>
-    </w:p>
-    <w:p>
-      <w:pPr>
-        <w:spacing w:after="0" w:line="360" w:lineRule="auto"/>
-        <w:ind w:right="-74" w:firstLine="720"/>
-        <w:jc w:val="both"/>
-        <w:rPr>
-          <w:rFonts w:ascii="Times New Roman" w:eastAsia="Times New Roman" w:hAnsi="Times New Roman" w:cs="Times New Roman"/>
-          <w:sz w:val="24"/>
-        </w:rPr>
-      </w:pPr>
-      <w:r>
-        <w:rPr>
-          <w:rFonts w:ascii="Times New Roman" w:eastAsia="Times New Roman" w:hAnsi="Times New Roman" w:cs="Times New Roman"/>
-          <w:sz w:val="24"/>
-        </w:rPr>
-        <w:t xml:space="preserve"> MATLAB is an interactive system whose basic data element is an array that does not require dimensioning. The software package has been commercially available since 1984 and is now considered as a standard tool at most universities and industries worldwide. MATLAB is a fourth-generation programming language and numerically analysis environment. Uses for MATLAB include matrix calculations, developing and running algorithms, creating user interfaces (UI) and data visualization. The multiparadigm numerical computing environment allows developers to interface with programs developed in different languages, which makes it possible to harness the unique strengths of each language for various purposes.  </w:t>
-      </w:r>
-    </w:p>
-    <w:p>
-      <w:pPr>
-        <w:spacing w:before="120" w:after="0" w:line="360" w:lineRule="auto"/>
-        <w:jc w:val="both"/>
-        <w:rPr>
-          <w:rFonts w:ascii="Times New Roman" w:eastAsia="Times New Roman" w:hAnsi="Times New Roman" w:cs="Times New Roman"/>
-          <w:sz w:val="24"/>
-        </w:rPr>
-      </w:pPr>
+        <w:t>Python is </w:t>
+      </w:r>
+      <w:hyperlink r:id="rId16" w:tooltip="List comprehension" w:history="1">
+        <w:r>
+          <w:rPr>
+            <w:rFonts w:ascii="Times New Roman" w:eastAsia="Times New Roman" w:hAnsi="Times New Roman" w:cs="Times New Roman"/>
+            <w:sz w:val="24"/>
+          </w:rPr>
+          <w:t>dynamically-typed</w:t>
+        </w:r>
+      </w:hyperlink>
+      <w:r>
+        <w:rPr>
+          <w:rFonts w:ascii="Times New Roman" w:eastAsia="Times New Roman" w:hAnsi="Times New Roman" w:cs="Times New Roman"/>
+          <w:sz w:val="24"/>
+        </w:rPr>
+        <w:t> and </w:t>
+      </w:r>
+      <w:hyperlink r:id="rId17" w:tooltip="Garbage collection (computer science)" w:history="1">
+        <w:r>
+          <w:rPr>
+            <w:rFonts w:ascii="Times New Roman" w:eastAsia="Times New Roman" w:hAnsi="Times New Roman" w:cs="Times New Roman"/>
+            <w:sz w:val="24"/>
+          </w:rPr>
+          <w:t>garbage-collected</w:t>
+        </w:r>
+      </w:hyperlink>
+      <w:r>
+        <w:rPr>
+          <w:rFonts w:ascii="Times New Roman" w:eastAsia="Times New Roman" w:hAnsi="Times New Roman" w:cs="Times New Roman"/>
+          <w:sz w:val="24"/>
+        </w:rPr>
+        <w:t>. It supports multiple </w:t>
+      </w:r>
+      <w:hyperlink r:id="rId18" w:tooltip="" w:history="1">
+        <w:r>
+          <w:rPr>
+            <w:rFonts w:ascii="Times New Roman" w:eastAsia="Times New Roman" w:hAnsi="Times New Roman" w:cs="Times New Roman"/>
+            <w:sz w:val="24"/>
+          </w:rPr>
+          <w:t>programming paradigms</w:t>
+        </w:r>
+      </w:hyperlink>
+      <w:r>
+        <w:rPr>
+          <w:rFonts w:ascii="Times New Roman" w:eastAsia="Times New Roman" w:hAnsi="Times New Roman" w:cs="Times New Roman"/>
+          <w:sz w:val="24"/>
+        </w:rPr>
+        <w:t>, including </w:t>
+      </w:r>
+      <w:hyperlink r:id="rId19" w:tooltip="Structured programming" w:history="1">
+        <w:r>
+          <w:rPr>
+            <w:rFonts w:ascii="Times New Roman" w:eastAsia="Times New Roman" w:hAnsi="Times New Roman" w:cs="Times New Roman"/>
+            <w:sz w:val="24"/>
+          </w:rPr>
+          <w:t>structured</w:t>
+        </w:r>
+      </w:hyperlink>
+      <w:r>
+        <w:rPr>
+          <w:rFonts w:ascii="Times New Roman" w:eastAsia="Times New Roman" w:hAnsi="Times New Roman" w:cs="Times New Roman"/>
+          <w:sz w:val="24"/>
+        </w:rPr>
+        <w:t> (particularly, </w:t>
+      </w:r>
+      <w:hyperlink r:id="rId20" w:tooltip="Procedural programming" w:history="1">
+        <w:r>
+          <w:rPr>
+            <w:rFonts w:ascii="Times New Roman" w:eastAsia="Times New Roman" w:hAnsi="Times New Roman" w:cs="Times New Roman"/>
+            <w:sz w:val="24"/>
+          </w:rPr>
+          <w:t>procedural</w:t>
+        </w:r>
+      </w:hyperlink>
+      <w:r>
+        <w:rPr>
+          <w:rFonts w:ascii="Times New Roman" w:eastAsia="Times New Roman" w:hAnsi="Times New Roman" w:cs="Times New Roman"/>
+          <w:sz w:val="24"/>
+        </w:rPr>
+        <w:t>), </w:t>
+      </w:r>
+      <w:hyperlink r:id="rId21" w:tooltip="Object-oriented programming" w:history="1">
+        <w:r>
+          <w:rPr>
+            <w:rFonts w:ascii="Times New Roman" w:eastAsia="Times New Roman" w:hAnsi="Times New Roman" w:cs="Times New Roman"/>
+            <w:sz w:val="24"/>
+          </w:rPr>
+          <w:t>object-oriented</w:t>
+        </w:r>
+      </w:hyperlink>
+      <w:r>
+        <w:rPr>
+          <w:rFonts w:ascii="Times New Roman" w:eastAsia="Times New Roman" w:hAnsi="Times New Roman" w:cs="Times New Roman"/>
+          <w:sz w:val="24"/>
+        </w:rPr>
+        <w:t> and </w:t>
+      </w:r>
+      <w:hyperlink r:id="rId22" w:tooltip="Functional programming" w:history="1">
+        <w:r>
+          <w:rPr>
+            <w:rFonts w:ascii="Times New Roman" w:eastAsia="Times New Roman" w:hAnsi="Times New Roman" w:cs="Times New Roman"/>
+            <w:sz w:val="24"/>
+          </w:rPr>
+          <w:t>functional programming</w:t>
+        </w:r>
+      </w:hyperlink>
+      <w:r>
+        <w:rPr>
+          <w:rFonts w:ascii="Times New Roman" w:eastAsia="Times New Roman" w:hAnsi="Times New Roman" w:cs="Times New Roman"/>
+          <w:sz w:val="24"/>
+        </w:rPr>
+        <w:t>. Python is often described as a "batteries included" language due to its comprehensive </w:t>
+      </w:r>
+      <w:hyperlink r:id="rId23" w:tooltip="Standard library" w:history="1">
+        <w:r>
+          <w:rPr>
+            <w:rFonts w:ascii="Times New Roman" w:eastAsia="Times New Roman" w:hAnsi="Times New Roman" w:cs="Times New Roman"/>
+            <w:sz w:val="24"/>
+          </w:rPr>
+          <w:t>standard library</w:t>
+        </w:r>
+      </w:hyperlink>
+      <w:r>
+        <w:rPr>
+          <w:rFonts w:ascii="Times New Roman" w:eastAsia="Times New Roman" w:hAnsi="Times New Roman" w:cs="Times New Roman"/>
+          <w:sz w:val="24"/>
+        </w:rPr>
+        <w:t>.</w:t>
+      </w:r>
       <w:r>
         <w:rPr>
           <w:rFonts w:ascii="Times New Roman" w:eastAsia="Times New Roman" w:hAnsi="Times New Roman" w:cs="Times New Roman"/>
@@ -145,52 +474,314 @@
         </w:rPr>
         <w:t xml:space="preserve"> </w:t>
       </w:r>
-      <w:r>
-        <w:rPr>
-          <w:rFonts w:ascii="Times New Roman" w:eastAsia="Times New Roman" w:hAnsi="Times New Roman" w:cs="Times New Roman"/>
-          <w:sz w:val="24"/>
-        </w:rPr>
-        <w:tab/>
-      </w:r>
-      <w:r>
-        <w:rPr>
-          <w:rFonts w:ascii="Times New Roman" w:eastAsia="Times New Roman" w:hAnsi="Times New Roman" w:cs="Times New Roman"/>
-          <w:sz w:val="24"/>
-        </w:rPr>
-        <w:t>MATLAB is used by engineers and scientists in many fields such as the image and the signal processing, the communications</w:t>
-      </w:r>
-      <w:r>
-        <w:rPr>
-          <w:rFonts w:ascii="Times New Roman" w:eastAsia="Times New Roman" w:hAnsi="Times New Roman" w:cs="Times New Roman"/>
-          <w:sz w:val="24"/>
-        </w:rPr>
-        <w:t xml:space="preserve">, </w:t>
-      </w:r>
-      <w:r>
-        <w:rPr>
-          <w:rFonts w:ascii="Times New Roman" w:eastAsia="Times New Roman" w:hAnsi="Times New Roman" w:cs="Times New Roman"/>
-          <w:sz w:val="24"/>
-        </w:rPr>
-        <w:t xml:space="preserve">the smart grid design, robotics as well as computational finance. It has powerful built-in routines that enable a very wide variety of computations. It also has easy to use graphics commands that make the visualization of results immediately available. Specific applications are collected in packages referred to as toolbox. There are toolboxes for signal processing, symbolic computation, control </w:t>
-      </w:r>
-      <w:r>
-        <w:rPr>
-          <w:rFonts w:ascii="Times New Roman" w:eastAsia="Times New Roman" w:hAnsi="Times New Roman" w:cs="Times New Roman"/>
-          <w:sz w:val="24"/>
-        </w:rPr>
-        <w:lastRenderedPageBreak/>
-        <w:t>theory, simulation, optimization, and several other fields of applied science and engineering.</w:t>
-      </w:r>
-    </w:p>
-    <w:p>
-      <w:pPr>
-        <w:spacing w:before="120" w:after="0" w:line="360" w:lineRule="auto"/>
-        <w:jc w:val="both"/>
-        <w:rPr>
-          <w:rFonts w:ascii="Times New Roman" w:eastAsia="Times New Roman" w:hAnsi="Times New Roman" w:cs="Times New Roman"/>
-          <w:sz w:val="12"/>
-        </w:rPr>
-      </w:pPr>
+    </w:p>
+    <w:p>
+      <w:pPr>
+        <w:spacing w:after="120" w:line="360" w:lineRule="auto"/>
+        <w:ind w:firstLine="720"/>
+        <w:jc w:val="both"/>
+        <w:rPr>
+          <w:rFonts w:ascii="Times New Roman" w:eastAsia="Times New Roman" w:hAnsi="Times New Roman" w:cs="Times New Roman"/>
+          <w:sz w:val="24"/>
+        </w:rPr>
+      </w:pPr>
+      <w:r>
+        <w:rPr>
+          <w:rFonts w:ascii="Times New Roman" w:eastAsia="Times New Roman" w:hAnsi="Times New Roman" w:cs="Times New Roman"/>
+          <w:sz w:val="24"/>
+        </w:rPr>
+        <w:t>Python is a </w:t>
+      </w:r>
+      <w:hyperlink r:id="rId24" w:tooltip="Multi-paradigm programming language" w:history="1">
+        <w:r>
+          <w:rPr>
+            <w:rFonts w:ascii="Times New Roman" w:eastAsia="Times New Roman" w:hAnsi="Times New Roman" w:cs="Times New Roman"/>
+            <w:sz w:val="24"/>
+          </w:rPr>
+          <w:t>multi-paradigm programming language</w:t>
+        </w:r>
+      </w:hyperlink>
+      <w:r>
+        <w:rPr>
+          <w:rFonts w:ascii="Times New Roman" w:eastAsia="Times New Roman" w:hAnsi="Times New Roman" w:cs="Times New Roman"/>
+          <w:sz w:val="24"/>
+        </w:rPr>
+        <w:t>. </w:t>
+      </w:r>
+      <w:hyperlink r:id="rId25" w:tooltip="Object-oriented programming" w:history="1">
+        <w:r>
+          <w:rPr>
+            <w:rFonts w:ascii="Times New Roman" w:eastAsia="Times New Roman" w:hAnsi="Times New Roman" w:cs="Times New Roman"/>
+            <w:sz w:val="24"/>
+          </w:rPr>
+          <w:t>Object-oriented programming</w:t>
+        </w:r>
+      </w:hyperlink>
+      <w:r>
+        <w:rPr>
+          <w:rFonts w:ascii="Times New Roman" w:eastAsia="Times New Roman" w:hAnsi="Times New Roman" w:cs="Times New Roman"/>
+          <w:sz w:val="24"/>
+        </w:rPr>
+        <w:t> and </w:t>
+      </w:r>
+      <w:hyperlink r:id="rId26" w:tooltip="" w:history="1">
+        <w:r>
+          <w:rPr>
+            <w:rFonts w:ascii="Times New Roman" w:eastAsia="Times New Roman" w:hAnsi="Times New Roman" w:cs="Times New Roman"/>
+            <w:sz w:val="24"/>
+          </w:rPr>
+          <w:t>structured programming</w:t>
+        </w:r>
+      </w:hyperlink>
+      <w:r>
+        <w:rPr>
+          <w:rFonts w:ascii="Times New Roman" w:eastAsia="Times New Roman" w:hAnsi="Times New Roman" w:cs="Times New Roman"/>
+          <w:sz w:val="24"/>
+        </w:rPr>
+        <w:t> are fully supported, and many of its features support </w:t>
+      </w:r>
+      <w:hyperlink r:id="rId27" w:tooltip="Functional programming" w:history="1">
+        <w:r>
+          <w:rPr>
+            <w:rFonts w:ascii="Times New Roman" w:eastAsia="Times New Roman" w:hAnsi="Times New Roman" w:cs="Times New Roman"/>
+            <w:sz w:val="24"/>
+          </w:rPr>
+          <w:t>functional programming</w:t>
+        </w:r>
+      </w:hyperlink>
+      <w:r>
+        <w:rPr>
+          <w:rFonts w:ascii="Times New Roman" w:eastAsia="Times New Roman" w:hAnsi="Times New Roman" w:cs="Times New Roman"/>
+          <w:sz w:val="24"/>
+        </w:rPr>
+        <w:t> and </w:t>
+      </w:r>
+      <w:hyperlink r:id="rId28" w:tooltip="Aspect-oriented programming" w:history="1">
+        <w:r>
+          <w:rPr>
+            <w:rFonts w:ascii="Times New Roman" w:eastAsia="Times New Roman" w:hAnsi="Times New Roman" w:cs="Times New Roman"/>
+            <w:sz w:val="24"/>
+          </w:rPr>
+          <w:t>aspect-oriented programming</w:t>
+        </w:r>
+      </w:hyperlink>
+      <w:r>
+        <w:rPr>
+          <w:rFonts w:ascii="Times New Roman" w:eastAsia="Times New Roman" w:hAnsi="Times New Roman" w:cs="Times New Roman"/>
+          <w:sz w:val="24"/>
+        </w:rPr>
+        <w:t> (including by </w:t>
+      </w:r>
+      <w:hyperlink r:id="rId29" w:tooltip="Metaprogramming" w:history="1">
+        <w:r>
+          <w:rPr>
+            <w:rFonts w:ascii="Times New Roman" w:eastAsia="Times New Roman" w:hAnsi="Times New Roman" w:cs="Times New Roman"/>
+            <w:sz w:val="24"/>
+          </w:rPr>
+          <w:t>meta</w:t>
+        </w:r>
+        <w:r>
+          <w:rPr>
+            <w:rFonts w:ascii="Times New Roman" w:eastAsia="Times New Roman" w:hAnsi="Times New Roman" w:cs="Times New Roman"/>
+            <w:sz w:val="24"/>
+          </w:rPr>
+          <w:t>-</w:t>
+        </w:r>
+        <w:r>
+          <w:rPr>
+            <w:rFonts w:ascii="Times New Roman" w:eastAsia="Times New Roman" w:hAnsi="Times New Roman" w:cs="Times New Roman"/>
+            <w:sz w:val="24"/>
+          </w:rPr>
+          <w:t>programming</w:t>
+        </w:r>
+      </w:hyperlink>
+      <w:r>
+        <w:rPr>
+          <w:rFonts w:ascii="Times New Roman" w:eastAsia="Times New Roman" w:hAnsi="Times New Roman" w:cs="Times New Roman"/>
+          <w:sz w:val="24"/>
+        </w:rPr>
+        <w:t> and </w:t>
+      </w:r>
+      <w:hyperlink r:id="rId30" w:tooltip="Metaobject" w:history="1">
+        <w:r>
+          <w:rPr>
+            <w:rFonts w:ascii="Times New Roman" w:eastAsia="Times New Roman" w:hAnsi="Times New Roman" w:cs="Times New Roman"/>
+            <w:sz w:val="24"/>
+          </w:rPr>
+          <w:t>meta</w:t>
+        </w:r>
+        <w:r>
+          <w:rPr>
+            <w:rFonts w:ascii="Times New Roman" w:eastAsia="Times New Roman" w:hAnsi="Times New Roman" w:cs="Times New Roman"/>
+            <w:sz w:val="24"/>
+          </w:rPr>
+          <w:t>-</w:t>
+        </w:r>
+        <w:r>
+          <w:rPr>
+            <w:rFonts w:ascii="Times New Roman" w:eastAsia="Times New Roman" w:hAnsi="Times New Roman" w:cs="Times New Roman"/>
+            <w:sz w:val="24"/>
+          </w:rPr>
+          <w:t>objects</w:t>
+        </w:r>
+      </w:hyperlink>
+      <w:r>
+        <w:rPr>
+          <w:rFonts w:ascii="Times New Roman" w:eastAsia="Times New Roman" w:hAnsi="Times New Roman" w:cs="Times New Roman"/>
+          <w:sz w:val="24"/>
+        </w:rPr>
+        <w:t> (magic methods)).</w:t>
+      </w:r>
+      <w:r>
+        <w:rPr>
+          <w:rFonts w:ascii="Times New Roman" w:eastAsia="Times New Roman" w:hAnsi="Times New Roman" w:cs="Times New Roman"/>
+          <w:sz w:val="24"/>
+        </w:rPr>
+        <w:t xml:space="preserve"> </w:t>
+      </w:r>
+      <w:r>
+        <w:rPr>
+          <w:rFonts w:ascii="Times New Roman" w:eastAsia="Times New Roman" w:hAnsi="Times New Roman" w:cs="Times New Roman"/>
+          <w:sz w:val="24"/>
+        </w:rPr>
+        <w:t>Many other paradigms are supported via extensions, including </w:t>
+      </w:r>
+      <w:hyperlink r:id="rId31" w:tooltip="Design by contract" w:history="1">
+        <w:r>
+          <w:rPr>
+            <w:rFonts w:ascii="Times New Roman" w:eastAsia="Times New Roman" w:hAnsi="Times New Roman" w:cs="Times New Roman"/>
+            <w:sz w:val="24"/>
+          </w:rPr>
+          <w:t>design by contract</w:t>
+        </w:r>
+      </w:hyperlink>
+      <w:r>
+        <w:rPr>
+          <w:rFonts w:ascii="Times New Roman" w:eastAsia="Times New Roman" w:hAnsi="Times New Roman" w:cs="Times New Roman"/>
+          <w:sz w:val="24"/>
+        </w:rPr>
+        <w:t> and </w:t>
+      </w:r>
+      <w:hyperlink r:id="rId32" w:tooltip="Logic programming" w:history="1">
+        <w:r>
+          <w:rPr>
+            <w:rFonts w:ascii="Times New Roman" w:eastAsia="Times New Roman" w:hAnsi="Times New Roman" w:cs="Times New Roman"/>
+            <w:sz w:val="24"/>
+          </w:rPr>
+          <w:t>logic programming</w:t>
+        </w:r>
+      </w:hyperlink>
+      <w:r>
+        <w:rPr>
+          <w:rFonts w:ascii="Times New Roman" w:eastAsia="Times New Roman" w:hAnsi="Times New Roman" w:cs="Times New Roman"/>
+          <w:sz w:val="24"/>
+        </w:rPr>
+        <w:t>.</w:t>
+      </w:r>
+      <w:r>
+        <w:rPr>
+          <w:rFonts w:ascii="Times New Roman" w:eastAsia="Times New Roman" w:hAnsi="Times New Roman" w:cs="Times New Roman"/>
+          <w:sz w:val="24"/>
+        </w:rPr>
+        <w:t xml:space="preserve"> </w:t>
+      </w:r>
+    </w:p>
+    <w:p>
+      <w:pPr>
+        <w:spacing w:after="120" w:line="360" w:lineRule="auto"/>
+        <w:jc w:val="both"/>
+        <w:rPr>
+          <w:rFonts w:ascii="Times New Roman" w:eastAsia="Times New Roman" w:hAnsi="Times New Roman" w:cs="Times New Roman"/>
+          <w:sz w:val="24"/>
+        </w:rPr>
+      </w:pPr>
+      <w:r>
+        <w:rPr>
+          <w:rFonts w:ascii="Times New Roman" w:eastAsia="Times New Roman" w:hAnsi="Times New Roman" w:cs="Times New Roman"/>
+          <w:sz w:val="24"/>
+        </w:rPr>
+        <w:t>Python uses </w:t>
+      </w:r>
+      <w:hyperlink r:id="rId33" w:tooltip="Dynamic typing" w:history="1">
+        <w:r>
+          <w:rPr>
+            <w:rFonts w:ascii="Times New Roman" w:eastAsia="Times New Roman" w:hAnsi="Times New Roman" w:cs="Times New Roman"/>
+            <w:sz w:val="24"/>
+          </w:rPr>
+          <w:t>dynamic typing</w:t>
+        </w:r>
+      </w:hyperlink>
+      <w:r>
+        <w:rPr>
+          <w:rFonts w:ascii="Times New Roman" w:eastAsia="Times New Roman" w:hAnsi="Times New Roman" w:cs="Times New Roman"/>
+          <w:sz w:val="24"/>
+        </w:rPr>
+        <w:t> and a combination of </w:t>
+      </w:r>
+      <w:hyperlink r:id="rId34" w:tooltip="Programming paradigms" w:history="1">
+        <w:r>
+          <w:rPr>
+            <w:rFonts w:ascii="Times New Roman" w:eastAsia="Times New Roman" w:hAnsi="Times New Roman" w:cs="Times New Roman"/>
+            <w:sz w:val="24"/>
+          </w:rPr>
+          <w:t>reference counting</w:t>
+        </w:r>
+      </w:hyperlink>
+      <w:r>
+        <w:rPr>
+          <w:rFonts w:ascii="Times New Roman" w:eastAsia="Times New Roman" w:hAnsi="Times New Roman" w:cs="Times New Roman"/>
+          <w:sz w:val="24"/>
+        </w:rPr>
+        <w:t> and a cycle-detecting garbage collector for </w:t>
+      </w:r>
+      <w:hyperlink r:id="rId35" w:tooltip="Memory management" w:history="1">
+        <w:r>
+          <w:rPr>
+            <w:rFonts w:ascii="Times New Roman" w:eastAsia="Times New Roman" w:hAnsi="Times New Roman" w:cs="Times New Roman"/>
+            <w:sz w:val="24"/>
+          </w:rPr>
+          <w:t>memory management</w:t>
+        </w:r>
+      </w:hyperlink>
+      <w:r>
+        <w:rPr>
+          <w:rFonts w:ascii="Times New Roman" w:eastAsia="Times New Roman" w:hAnsi="Times New Roman" w:cs="Times New Roman"/>
+          <w:sz w:val="24"/>
+        </w:rPr>
+        <w:t>. It also features dynamic </w:t>
+      </w:r>
+      <w:hyperlink r:id="rId36" w:tooltip="Name resolution (programming languages)" w:history="1">
+        <w:r>
+          <w:rPr>
+            <w:rFonts w:ascii="Times New Roman" w:eastAsia="Times New Roman" w:hAnsi="Times New Roman" w:cs="Times New Roman"/>
+            <w:sz w:val="24"/>
+          </w:rPr>
+          <w:t>name resolution</w:t>
+        </w:r>
+      </w:hyperlink>
+      <w:r>
+        <w:rPr>
+          <w:rFonts w:ascii="Times New Roman" w:eastAsia="Times New Roman" w:hAnsi="Times New Roman" w:cs="Times New Roman"/>
+          <w:sz w:val="24"/>
+        </w:rPr>
+        <w:t> (</w:t>
+      </w:r>
+      <w:hyperlink r:id="rId37" w:tooltip="Late binding" w:history="1">
+        <w:r>
+          <w:rPr>
+            <w:rFonts w:ascii="Times New Roman" w:eastAsia="Times New Roman" w:hAnsi="Times New Roman" w:cs="Times New Roman"/>
+            <w:sz w:val="24"/>
+          </w:rPr>
+          <w:t>late binding</w:t>
+        </w:r>
+      </w:hyperlink>
+      <w:r>
+        <w:rPr>
+          <w:rFonts w:ascii="Times New Roman" w:eastAsia="Times New Roman" w:hAnsi="Times New Roman" w:cs="Times New Roman"/>
+          <w:sz w:val="24"/>
+        </w:rPr>
+        <w:t>), which binds method and variable names during program execution.</w:t>
+      </w:r>
     </w:p>
     <w:p>
       <w:pPr>
@@ -209,15 +800,141 @@
           <w:b/>
           <w:sz w:val="24"/>
         </w:rPr>
-        <w:t>IP</w:t>
-      </w:r>
-      <w:r>
-        <w:rPr>
-          <w:rFonts w:ascii="Times New Roman" w:eastAsia="Times New Roman" w:hAnsi="Times New Roman" w:cs="Times New Roman"/>
-          <w:b/>
-          <w:sz w:val="24"/>
-        </w:rPr>
-        <w:t xml:space="preserve"> Webcam</w:t>
+        <w:t>Requests</w:t>
+      </w:r>
+    </w:p>
+    <w:p>
+      <w:pPr>
+        <w:spacing w:after="120" w:line="360" w:lineRule="auto"/>
+        <w:jc w:val="both"/>
+        <w:rPr>
+          <w:rFonts w:ascii="Times New Roman" w:eastAsia="Times New Roman" w:hAnsi="Times New Roman" w:cs="Times New Roman"/>
+          <w:sz w:val="24"/>
+        </w:rPr>
+      </w:pPr>
+      <w:r>
+        <w:rPr>
+          <w:rFonts w:ascii="Times New Roman" w:eastAsia="Times New Roman" w:hAnsi="Times New Roman" w:cs="Times New Roman"/>
+          <w:sz w:val="24"/>
+        </w:rPr>
+        <w:t xml:space="preserve">Requests </w:t>
+      </w:r>
+      <w:r>
+        <w:rPr>
+          <w:rFonts w:ascii="Times New Roman" w:eastAsia="Times New Roman" w:hAnsi="Times New Roman" w:cs="Times New Roman"/>
+          <w:sz w:val="24"/>
+        </w:rPr>
+        <w:t xml:space="preserve">is a python module that </w:t>
+      </w:r>
+      <w:r>
+        <w:rPr>
+          <w:rFonts w:ascii="Times New Roman" w:eastAsia="Times New Roman" w:hAnsi="Times New Roman" w:cs="Times New Roman"/>
+          <w:sz w:val="24"/>
+        </w:rPr>
+        <w:t xml:space="preserve">allows </w:t>
+      </w:r>
+      <w:r>
+        <w:rPr>
+          <w:rFonts w:ascii="Times New Roman" w:eastAsia="Times New Roman" w:hAnsi="Times New Roman" w:cs="Times New Roman"/>
+          <w:sz w:val="24"/>
+        </w:rPr>
+        <w:t>us</w:t>
+      </w:r>
+      <w:r>
+        <w:rPr>
+          <w:rFonts w:ascii="Times New Roman" w:eastAsia="Times New Roman" w:hAnsi="Times New Roman" w:cs="Times New Roman"/>
+          <w:sz w:val="24"/>
+        </w:rPr>
+        <w:t xml:space="preserve"> to send HTTP/1.1 requests extremely easily. There’s no need to manually add query strings to your URLs, or to form-encode your </w:t>
+      </w:r>
+      <w:r>
+        <w:rPr>
+          <w:rFonts w:ascii="Times New Roman" w:eastAsia="Times New Roman" w:hAnsi="Times New Roman" w:cs="Times New Roman"/>
+          <w:sz w:val="24"/>
+        </w:rPr>
+        <w:t>PUT</w:t>
+      </w:r>
+      <w:r>
+        <w:rPr>
+          <w:rFonts w:ascii="Times New Roman" w:eastAsia="Times New Roman" w:hAnsi="Times New Roman" w:cs="Times New Roman"/>
+          <w:sz w:val="24"/>
+        </w:rPr>
+        <w:t> &amp; </w:t>
+      </w:r>
+      <w:r>
+        <w:rPr>
+          <w:rFonts w:ascii="Times New Roman" w:eastAsia="Times New Roman" w:hAnsi="Times New Roman" w:cs="Times New Roman"/>
+          <w:sz w:val="24"/>
+        </w:rPr>
+        <w:t>POST</w:t>
+      </w:r>
+      <w:r>
+        <w:rPr>
+          <w:rFonts w:ascii="Times New Roman" w:eastAsia="Times New Roman" w:hAnsi="Times New Roman" w:cs="Times New Roman"/>
+          <w:sz w:val="24"/>
+        </w:rPr>
+        <w:t> d</w:t>
+      </w:r>
+      <w:r>
+        <w:rPr>
+          <w:rFonts w:ascii="Times New Roman" w:eastAsia="Times New Roman" w:hAnsi="Times New Roman" w:cs="Times New Roman"/>
+          <w:sz w:val="24"/>
+        </w:rPr>
+        <w:t>ata.</w:t>
+      </w:r>
+      <w:r>
+        <w:rPr>
+          <w:rFonts w:ascii="Times New Roman" w:eastAsia="Times New Roman" w:hAnsi="Times New Roman" w:cs="Times New Roman"/>
+          <w:sz w:val="24"/>
+        </w:rPr>
+        <w:t xml:space="preserve"> </w:t>
+      </w:r>
+    </w:p>
+    <w:p>
+      <w:pPr>
+        <w:spacing w:after="120" w:line="360" w:lineRule="auto"/>
+        <w:jc w:val="both"/>
+        <w:rPr>
+          <w:rFonts w:ascii="Times New Roman" w:eastAsia="Times New Roman" w:hAnsi="Times New Roman" w:cs="Times New Roman"/>
+          <w:sz w:val="24"/>
+        </w:rPr>
+      </w:pPr>
+      <w:r>
+        <w:rPr>
+          <w:rFonts w:ascii="Times New Roman" w:eastAsia="Times New Roman" w:hAnsi="Times New Roman" w:cs="Times New Roman"/>
+          <w:sz w:val="24"/>
+        </w:rPr>
+        <w:lastRenderedPageBreak/>
+        <w:tab/>
+        <w:t>We use this module to make a API request to the data set provider and get the dataset as a response.</w:t>
+      </w:r>
+    </w:p>
+    <w:p>
+      <w:pPr>
+        <w:spacing w:after="0" w:line="360" w:lineRule="auto"/>
+        <w:ind w:right="-74"/>
+        <w:jc w:val="both"/>
+        <w:rPr>
+          <w:rFonts w:ascii="Times New Roman" w:eastAsia="Times New Roman" w:hAnsi="Times New Roman" w:cs="Times New Roman"/>
+          <w:b/>
+          <w:sz w:val="24"/>
+        </w:rPr>
+      </w:pPr>
+      <w:r>
+        <w:rPr>
+          <w:rFonts w:ascii="Times New Roman" w:eastAsia="Times New Roman" w:hAnsi="Times New Roman" w:cs="Times New Roman"/>
+          <w:b/>
+          <w:sz w:val="24"/>
+        </w:rPr>
+        <w:t>S</w:t>
+      </w:r>
+      <w:r>
+        <w:rPr>
+          <w:rFonts w:ascii="Times New Roman" w:eastAsia="Times New Roman" w:hAnsi="Times New Roman" w:cs="Times New Roman"/>
+          <w:b/>
+          <w:sz w:val="24"/>
+        </w:rPr>
+        <w:t>cikit-learn</w:t>
       </w:r>
     </w:p>
     <w:p>
@@ -225,80 +942,500 @@
         <w:spacing w:after="120" w:line="360" w:lineRule="auto"/>
         <w:ind w:right="-74"/>
         <w:jc w:val="both"/>
-      </w:pPr>
-      <w:r>
-        <w:rPr>
-          <w:rFonts w:ascii="Times New Roman" w:hAnsi="Times New Roman" w:cs="Times New Roman"/>
-          <w:sz w:val="24"/>
-          <w:szCs w:val="24"/>
-        </w:rPr>
-        <w:t>IP Webcam turns your phone into a network camera with multiple viewing options. View your camera on any platform with VLC player or web browser. Stream video inside Wi-Fi network without internet access</w:t>
-      </w:r>
-      <w:r>
+        <w:rPr>
+          <w:rFonts w:ascii="Times New Roman" w:hAnsi="Times New Roman" w:cs="Times New Roman"/>
+          <w:sz w:val="24"/>
+          <w:szCs w:val="24"/>
+        </w:rPr>
+      </w:pPr>
+      <w:r>
+        <w:rPr>
+          <w:rFonts w:ascii="Times New Roman" w:hAnsi="Times New Roman" w:cs="Times New Roman"/>
+          <w:sz w:val="24"/>
+          <w:szCs w:val="24"/>
+        </w:rPr>
+        <w:t>Scikit-learn</w:t>
+      </w:r>
+      <w:r>
+        <w:rPr>
+          <w:rFonts w:ascii="Times New Roman" w:hAnsi="Times New Roman" w:cs="Times New Roman"/>
+          <w:sz w:val="24"/>
+          <w:szCs w:val="24"/>
+        </w:rPr>
+        <w:t> </w:t>
+      </w:r>
+      <w:r>
+        <w:rPr>
+          <w:rFonts w:ascii="Times New Roman" w:hAnsi="Times New Roman" w:cs="Times New Roman"/>
+          <w:sz w:val="24"/>
+          <w:szCs w:val="24"/>
+        </w:rPr>
+        <w:t>is a </w:t>
+      </w:r>
+      <w:hyperlink r:id="rId38" w:tooltip="Free software" w:history="1">
+        <w:r>
+          <w:rPr>
+            <w:rFonts w:ascii="Times New Roman" w:hAnsi="Times New Roman" w:cs="Times New Roman"/>
+            <w:sz w:val="24"/>
+            <w:szCs w:val="24"/>
+          </w:rPr>
+          <w:t>free software</w:t>
+        </w:r>
+      </w:hyperlink>
+      <w:r>
+        <w:rPr>
+          <w:rFonts w:ascii="Times New Roman" w:hAnsi="Times New Roman" w:cs="Times New Roman"/>
+          <w:sz w:val="24"/>
+          <w:szCs w:val="24"/>
+        </w:rPr>
+        <w:t> </w:t>
+      </w:r>
+      <w:hyperlink r:id="rId39" w:tooltip="Machine learning" w:history="1">
+        <w:r>
+          <w:rPr>
+            <w:rFonts w:ascii="Times New Roman" w:hAnsi="Times New Roman" w:cs="Times New Roman"/>
+            <w:sz w:val="24"/>
+            <w:szCs w:val="24"/>
+          </w:rPr>
+          <w:t>machine learning</w:t>
+        </w:r>
+      </w:hyperlink>
+      <w:r>
+        <w:rPr>
+          <w:rFonts w:ascii="Times New Roman" w:hAnsi="Times New Roman" w:cs="Times New Roman"/>
+          <w:sz w:val="24"/>
+          <w:szCs w:val="24"/>
+        </w:rPr>
+        <w:t> </w:t>
+      </w:r>
+      <w:hyperlink r:id="rId40" w:tooltip="" w:history="1">
+        <w:r>
+          <w:rPr>
+            <w:rFonts w:ascii="Times New Roman" w:hAnsi="Times New Roman" w:cs="Times New Roman"/>
+            <w:sz w:val="24"/>
+            <w:szCs w:val="24"/>
+          </w:rPr>
+          <w:t>library</w:t>
+        </w:r>
+      </w:hyperlink>
+      <w:r>
+        <w:rPr>
+          <w:rFonts w:ascii="Times New Roman" w:hAnsi="Times New Roman" w:cs="Times New Roman"/>
+          <w:sz w:val="24"/>
+          <w:szCs w:val="24"/>
+        </w:rPr>
+        <w:t> for the </w:t>
+      </w:r>
+      <w:hyperlink r:id="rId41" w:tooltip="Python (programming language)" w:history="1">
+        <w:r>
+          <w:rPr>
+            <w:rFonts w:ascii="Times New Roman" w:hAnsi="Times New Roman" w:cs="Times New Roman"/>
+            <w:sz w:val="24"/>
+            <w:szCs w:val="24"/>
+          </w:rPr>
+          <w:t>Python</w:t>
+        </w:r>
+      </w:hyperlink>
+      <w:r>
+        <w:rPr>
+          <w:rFonts w:ascii="Times New Roman" w:hAnsi="Times New Roman" w:cs="Times New Roman"/>
+          <w:sz w:val="24"/>
+          <w:szCs w:val="24"/>
+        </w:rPr>
+        <w:t> </w:t>
+      </w:r>
+      <w:hyperlink r:id="rId42" w:tooltip="Programming language" w:history="1">
+        <w:r>
+          <w:rPr>
+            <w:rFonts w:ascii="Times New Roman" w:hAnsi="Times New Roman" w:cs="Times New Roman"/>
+            <w:sz w:val="24"/>
+            <w:szCs w:val="24"/>
+          </w:rPr>
+          <w:t>programming language</w:t>
+        </w:r>
+      </w:hyperlink>
+      <w:r>
+        <w:rPr>
+          <w:rFonts w:ascii="Times New Roman" w:hAnsi="Times New Roman" w:cs="Times New Roman"/>
+          <w:sz w:val="24"/>
+          <w:szCs w:val="24"/>
+        </w:rPr>
         <w:t>.</w:t>
       </w:r>
-      <w:r>
-        <w:t xml:space="preserve"> </w:t>
-      </w:r>
-    </w:p>
-    <w:p>
-      <w:pPr>
-        <w:spacing w:after="0" w:line="360" w:lineRule="auto"/>
+      <w:hyperlink r:id="rId43" w:anchor="cite_note-jmlr-3" w:history="1"/>
+      <w:r>
+        <w:rPr>
+          <w:rFonts w:ascii="Times New Roman" w:hAnsi="Times New Roman" w:cs="Times New Roman"/>
+          <w:sz w:val="24"/>
+          <w:szCs w:val="24"/>
+        </w:rPr>
+        <w:t> It features various </w:t>
+      </w:r>
+      <w:hyperlink r:id="rId44" w:tooltip="Statistical classification" w:history="1">
+        <w:r>
+          <w:rPr>
+            <w:rFonts w:ascii="Times New Roman" w:hAnsi="Times New Roman" w:cs="Times New Roman"/>
+            <w:sz w:val="24"/>
+            <w:szCs w:val="24"/>
+          </w:rPr>
+          <w:t>classification</w:t>
+        </w:r>
+      </w:hyperlink>
+      <w:r>
+        <w:rPr>
+          <w:rFonts w:ascii="Times New Roman" w:hAnsi="Times New Roman" w:cs="Times New Roman"/>
+          <w:sz w:val="24"/>
+          <w:szCs w:val="24"/>
+        </w:rPr>
+        <w:t>, </w:t>
+      </w:r>
+      <w:hyperlink r:id="rId45" w:tooltip="Regression analysis" w:history="1">
+        <w:r>
+          <w:rPr>
+            <w:rFonts w:ascii="Times New Roman" w:hAnsi="Times New Roman" w:cs="Times New Roman"/>
+            <w:sz w:val="24"/>
+            <w:szCs w:val="24"/>
+          </w:rPr>
+          <w:t>regression</w:t>
+        </w:r>
+      </w:hyperlink>
+      <w:r>
+        <w:rPr>
+          <w:rFonts w:ascii="Times New Roman" w:hAnsi="Times New Roman" w:cs="Times New Roman"/>
+          <w:sz w:val="24"/>
+          <w:szCs w:val="24"/>
+        </w:rPr>
+        <w:t> and </w:t>
+      </w:r>
+      <w:hyperlink r:id="rId46" w:tooltip="Cluster analysis" w:history="1">
+        <w:r>
+          <w:rPr>
+            <w:rFonts w:ascii="Times New Roman" w:hAnsi="Times New Roman" w:cs="Times New Roman"/>
+            <w:sz w:val="24"/>
+            <w:szCs w:val="24"/>
+          </w:rPr>
+          <w:t>clustering</w:t>
+        </w:r>
+      </w:hyperlink>
+      <w:r>
+        <w:rPr>
+          <w:rFonts w:ascii="Times New Roman" w:hAnsi="Times New Roman" w:cs="Times New Roman"/>
+          <w:sz w:val="24"/>
+          <w:szCs w:val="24"/>
+        </w:rPr>
+        <w:t> algorithms including </w:t>
+      </w:r>
+      <w:hyperlink r:id="rId47" w:tooltip="Support vector machine" w:history="1">
+        <w:r>
+          <w:rPr>
+            <w:rFonts w:ascii="Times New Roman" w:hAnsi="Times New Roman" w:cs="Times New Roman"/>
+            <w:sz w:val="24"/>
+            <w:szCs w:val="24"/>
+          </w:rPr>
+          <w:t>support vector machines</w:t>
+        </w:r>
+      </w:hyperlink>
+      <w:r>
+        <w:rPr>
+          <w:rFonts w:ascii="Times New Roman" w:hAnsi="Times New Roman" w:cs="Times New Roman"/>
+          <w:sz w:val="24"/>
+          <w:szCs w:val="24"/>
+        </w:rPr>
+        <w:t>, </w:t>
+      </w:r>
+      <w:hyperlink r:id="rId48" w:tooltip="Random forests" w:history="1">
+        <w:r>
+          <w:rPr>
+            <w:rFonts w:ascii="Times New Roman" w:hAnsi="Times New Roman" w:cs="Times New Roman"/>
+            <w:sz w:val="24"/>
+            <w:szCs w:val="24"/>
+          </w:rPr>
+          <w:t>random forests</w:t>
+        </w:r>
+      </w:hyperlink>
+      <w:r>
+        <w:rPr>
+          <w:rFonts w:ascii="Times New Roman" w:hAnsi="Times New Roman" w:cs="Times New Roman"/>
+          <w:sz w:val="24"/>
+          <w:szCs w:val="24"/>
+        </w:rPr>
+        <w:t>, </w:t>
+      </w:r>
+      <w:hyperlink r:id="rId49" w:tooltip="Gradient boosting" w:history="1">
+        <w:r>
+          <w:rPr>
+            <w:rFonts w:ascii="Times New Roman" w:hAnsi="Times New Roman" w:cs="Times New Roman"/>
+            <w:sz w:val="24"/>
+            <w:szCs w:val="24"/>
+          </w:rPr>
+          <w:t>gradient boosting</w:t>
+        </w:r>
+      </w:hyperlink>
+      <w:r>
+        <w:rPr>
+          <w:rFonts w:ascii="Times New Roman" w:hAnsi="Times New Roman" w:cs="Times New Roman"/>
+          <w:sz w:val="24"/>
+          <w:szCs w:val="24"/>
+        </w:rPr>
+        <w:t>, </w:t>
+      </w:r>
+      <w:hyperlink r:id="rId50" w:tooltip="K-means clustering" w:history="1">
+        <w:r>
+          <w:rPr>
+            <w:rFonts w:ascii="Times New Roman" w:hAnsi="Times New Roman" w:cs="Times New Roman"/>
+            <w:sz w:val="24"/>
+            <w:szCs w:val="24"/>
+          </w:rPr>
+          <w:t>k-means</w:t>
+        </w:r>
+      </w:hyperlink>
+      <w:r>
+        <w:rPr>
+          <w:rFonts w:ascii="Times New Roman" w:hAnsi="Times New Roman" w:cs="Times New Roman"/>
+          <w:sz w:val="24"/>
+          <w:szCs w:val="24"/>
+        </w:rPr>
+        <w:t> and </w:t>
+      </w:r>
+      <w:hyperlink r:id="rId51" w:tooltip="DBSCAN" w:history="1">
+        <w:r>
+          <w:rPr>
+            <w:rFonts w:ascii="Times New Roman" w:hAnsi="Times New Roman" w:cs="Times New Roman"/>
+            <w:sz w:val="24"/>
+            <w:szCs w:val="24"/>
+          </w:rPr>
+          <w:t>DBSCAN</w:t>
+        </w:r>
+      </w:hyperlink>
+      <w:r>
+        <w:rPr>
+          <w:rFonts w:ascii="Times New Roman" w:hAnsi="Times New Roman" w:cs="Times New Roman"/>
+          <w:sz w:val="24"/>
+          <w:szCs w:val="24"/>
+        </w:rPr>
+        <w:t>, and is designed to interoperate with the Python numerical and scientific libraries </w:t>
+      </w:r>
+      <w:hyperlink r:id="rId52" w:tooltip="NumPy" w:history="1">
+        <w:r>
+          <w:rPr>
+            <w:rFonts w:ascii="Times New Roman" w:hAnsi="Times New Roman" w:cs="Times New Roman"/>
+            <w:sz w:val="24"/>
+            <w:szCs w:val="24"/>
+          </w:rPr>
+          <w:t>NumPy</w:t>
+        </w:r>
+      </w:hyperlink>
+      <w:r>
+        <w:rPr>
+          <w:rFonts w:ascii="Times New Roman" w:hAnsi="Times New Roman" w:cs="Times New Roman"/>
+          <w:sz w:val="24"/>
+          <w:szCs w:val="24"/>
+        </w:rPr>
+        <w:t> and </w:t>
+      </w:r>
+      <w:hyperlink r:id="rId53" w:tooltip="SciPy" w:history="1">
+        <w:r>
+          <w:rPr>
+            <w:rFonts w:ascii="Times New Roman" w:hAnsi="Times New Roman" w:cs="Times New Roman"/>
+            <w:sz w:val="24"/>
+            <w:szCs w:val="24"/>
+          </w:rPr>
+          <w:t>SciPy</w:t>
+        </w:r>
+      </w:hyperlink>
+      <w:r>
+        <w:rPr>
+          <w:rFonts w:ascii="Times New Roman" w:hAnsi="Times New Roman" w:cs="Times New Roman"/>
+          <w:sz w:val="24"/>
+          <w:szCs w:val="24"/>
+        </w:rPr>
+        <w:t>.</w:t>
+      </w:r>
+    </w:p>
+    <w:p>
+      <w:pPr>
+        <w:spacing w:after="120" w:line="360" w:lineRule="auto"/>
         <w:ind w:right="-74" w:firstLine="720"/>
         <w:jc w:val="both"/>
         <w:rPr>
-          <w:rStyle w:val="ilfuvd"/>
-          <w:rFonts w:ascii="Times New Roman" w:hAnsi="Times New Roman" w:cs="Times New Roman"/>
-          <w:sz w:val="24"/>
-          <w:szCs w:val="24"/>
-        </w:rPr>
-      </w:pPr>
-      <w:r>
-        <w:rPr>
-          <w:rFonts w:ascii="Times New Roman" w:hAnsi="Times New Roman" w:cs="Times New Roman"/>
-          <w:sz w:val="24"/>
-          <w:szCs w:val="24"/>
-        </w:rPr>
-        <w:t>IP Webcam offers a pretty straightforward and functional layout. The setup is very easy and there are a few options in the main menu, such as which camera to use, and whether sound will be streaming or no</w:t>
-      </w:r>
-      <w:r>
-        <w:t>t.</w:t>
-      </w:r>
-      <w:r>
-        <w:rPr>
-          <w:rFonts w:ascii="Times New Roman" w:eastAsia="Times New Roman" w:hAnsi="Times New Roman" w:cs="Times New Roman"/>
-          <w:color w:val="000000"/>
-          <w:sz w:val="24"/>
-        </w:rPr>
-        <w:t xml:space="preserve"> </w:t>
-      </w:r>
-      <w:r>
-        <w:rPr>
-          <w:rStyle w:val="ilfuvd"/>
-          <w:rFonts w:ascii="Times New Roman" w:hAnsi="Times New Roman" w:cs="Times New Roman"/>
-          <w:bCs/>
-          <w:sz w:val="24"/>
-          <w:szCs w:val="24"/>
-        </w:rPr>
-        <w:t>IP Webcam</w:t>
-      </w:r>
-      <w:r>
-        <w:rPr>
-          <w:rStyle w:val="ilfuvd"/>
-          <w:rFonts w:ascii="Times New Roman" w:hAnsi="Times New Roman" w:cs="Times New Roman"/>
-          <w:sz w:val="24"/>
-          <w:szCs w:val="24"/>
-        </w:rPr>
-        <w:t xml:space="preserve"> is an Android app that lets you transform your phone into a network camera which will let you remotely view videos that are captured real-time</w:t>
-      </w:r>
-      <w:r>
-        <w:rPr>
-          <w:rStyle w:val="ilfuvd"/>
-          <w:rFonts w:ascii="Times New Roman" w:hAnsi="Times New Roman" w:cs="Times New Roman"/>
-          <w:sz w:val="24"/>
-          <w:szCs w:val="24"/>
-        </w:rPr>
-        <w:t>.</w:t>
+          <w:rFonts w:ascii="Times New Roman" w:hAnsi="Times New Roman" w:cs="Times New Roman"/>
+          <w:sz w:val="24"/>
+          <w:szCs w:val="24"/>
+        </w:rPr>
+      </w:pPr>
+      <w:r>
+        <w:rPr>
+          <w:rFonts w:ascii="Times New Roman" w:hAnsi="Times New Roman" w:cs="Times New Roman"/>
+          <w:sz w:val="24"/>
+          <w:szCs w:val="24"/>
+        </w:rPr>
+        <w:t xml:space="preserve">Scikit-learn </w:t>
+      </w:r>
+      <w:r>
+        <w:rPr>
+          <w:rFonts w:ascii="Times New Roman" w:hAnsi="Times New Roman" w:cs="Times New Roman"/>
+          <w:sz w:val="24"/>
+          <w:szCs w:val="24"/>
+        </w:rPr>
+        <w:t>uses </w:t>
+      </w:r>
+      <w:hyperlink r:id="rId54" w:tooltip="NumPy" w:history="1">
+        <w:r>
+          <w:rPr>
+            <w:rFonts w:ascii="Times New Roman" w:hAnsi="Times New Roman" w:cs="Times New Roman"/>
+            <w:sz w:val="24"/>
+            <w:szCs w:val="24"/>
+          </w:rPr>
+          <w:t>NumPy</w:t>
+        </w:r>
+      </w:hyperlink>
+      <w:r>
+        <w:rPr>
+          <w:rFonts w:ascii="Times New Roman" w:hAnsi="Times New Roman" w:cs="Times New Roman"/>
+          <w:sz w:val="24"/>
+          <w:szCs w:val="24"/>
+        </w:rPr>
+        <w:t> extensively for high-performance linear algebra and array operations. Furthermore, some core algorithms are written in </w:t>
+      </w:r>
+      <w:hyperlink r:id="rId55" w:tooltip="Cython" w:history="1">
+        <w:r>
+          <w:rPr>
+            <w:rFonts w:ascii="Times New Roman" w:hAnsi="Times New Roman" w:cs="Times New Roman"/>
+            <w:sz w:val="24"/>
+            <w:szCs w:val="24"/>
+          </w:rPr>
+          <w:t>Cython</w:t>
+        </w:r>
+      </w:hyperlink>
+      <w:r>
+        <w:rPr>
+          <w:rFonts w:ascii="Times New Roman" w:hAnsi="Times New Roman" w:cs="Times New Roman"/>
+          <w:sz w:val="24"/>
+          <w:szCs w:val="24"/>
+        </w:rPr>
+        <w:t> to improve performance. Support vector machines are impleme</w:t>
+      </w:r>
+      <w:r>
+        <w:rPr>
+          <w:rFonts w:ascii="Times New Roman" w:hAnsi="Times New Roman" w:cs="Times New Roman"/>
+          <w:sz w:val="24"/>
+          <w:szCs w:val="24"/>
+        </w:rPr>
+        <w:t>nted by a Cython wrapper</w:t>
+      </w:r>
+      <w:r>
+        <w:rPr>
+          <w:rFonts w:ascii="Times New Roman" w:hAnsi="Times New Roman" w:cs="Times New Roman"/>
+          <w:sz w:val="24"/>
+          <w:szCs w:val="24"/>
+        </w:rPr>
+        <w:t xml:space="preserve">; logistic regression and linear support vector machines by a similar </w:t>
+      </w:r>
+      <w:r>
+        <w:rPr>
+          <w:rFonts w:ascii="Times New Roman" w:hAnsi="Times New Roman" w:cs="Times New Roman"/>
+          <w:sz w:val="24"/>
+          <w:szCs w:val="24"/>
+        </w:rPr>
+        <w:t xml:space="preserve">wrapper. </w:t>
+      </w:r>
+      <w:r>
+        <w:rPr>
+          <w:rFonts w:ascii="Times New Roman" w:hAnsi="Times New Roman" w:cs="Times New Roman"/>
+          <w:sz w:val="24"/>
+          <w:szCs w:val="24"/>
+        </w:rPr>
+        <w:t>Scikit-learn integrates well with many other Python libraries, such as </w:t>
+      </w:r>
+      <w:hyperlink r:id="rId56" w:tooltip="" w:history="1">
+        <w:r>
+          <w:rPr>
+            <w:rFonts w:ascii="Times New Roman" w:hAnsi="Times New Roman" w:cs="Times New Roman"/>
+            <w:sz w:val="24"/>
+            <w:szCs w:val="24"/>
+          </w:rPr>
+          <w:t>Matplotlib</w:t>
+        </w:r>
+      </w:hyperlink>
+      <w:r>
+        <w:rPr>
+          <w:rFonts w:ascii="Times New Roman" w:hAnsi="Times New Roman" w:cs="Times New Roman"/>
+          <w:sz w:val="24"/>
+          <w:szCs w:val="24"/>
+        </w:rPr>
+        <w:t> and </w:t>
+      </w:r>
+      <w:hyperlink r:id="rId57" w:tooltip="Plotly" w:history="1">
+        <w:r>
+          <w:rPr>
+            <w:rFonts w:ascii="Times New Roman" w:hAnsi="Times New Roman" w:cs="Times New Roman"/>
+            <w:sz w:val="24"/>
+            <w:szCs w:val="24"/>
+          </w:rPr>
+          <w:t>plotly</w:t>
+        </w:r>
+      </w:hyperlink>
+      <w:r>
+        <w:rPr>
+          <w:rFonts w:ascii="Times New Roman" w:hAnsi="Times New Roman" w:cs="Times New Roman"/>
+          <w:sz w:val="24"/>
+          <w:szCs w:val="24"/>
+        </w:rPr>
+        <w:t> for plotting, </w:t>
+      </w:r>
+      <w:hyperlink r:id="rId58" w:tooltip="NumPy" w:history="1">
+        <w:r>
+          <w:rPr>
+            <w:rFonts w:ascii="Times New Roman" w:hAnsi="Times New Roman" w:cs="Times New Roman"/>
+            <w:sz w:val="24"/>
+            <w:szCs w:val="24"/>
+          </w:rPr>
+          <w:t>NumPy</w:t>
+        </w:r>
+      </w:hyperlink>
+      <w:r>
+        <w:rPr>
+          <w:rFonts w:ascii="Times New Roman" w:hAnsi="Times New Roman" w:cs="Times New Roman"/>
+          <w:sz w:val="24"/>
+          <w:szCs w:val="24"/>
+        </w:rPr>
+        <w:t> for array vectorization, </w:t>
+      </w:r>
+      <w:hyperlink r:id="rId59" w:tooltip="Library (computing)" w:history="1">
+        <w:r>
+          <w:rPr>
+            <w:rFonts w:ascii="Times New Roman" w:hAnsi="Times New Roman" w:cs="Times New Roman"/>
+            <w:sz w:val="24"/>
+            <w:szCs w:val="24"/>
+          </w:rPr>
+          <w:t>Pandas</w:t>
+        </w:r>
+      </w:hyperlink>
+      <w:r>
+        <w:rPr>
+          <w:rFonts w:ascii="Times New Roman" w:hAnsi="Times New Roman" w:cs="Times New Roman"/>
+          <w:sz w:val="24"/>
+          <w:szCs w:val="24"/>
+        </w:rPr>
+        <w:t> dataframes, </w:t>
+      </w:r>
+      <w:hyperlink r:id="rId60" w:tooltip="SciPy" w:history="1">
+        <w:r>
+          <w:rPr>
+            <w:rFonts w:ascii="Times New Roman" w:hAnsi="Times New Roman" w:cs="Times New Roman"/>
+            <w:sz w:val="24"/>
+            <w:szCs w:val="24"/>
+          </w:rPr>
+          <w:t>SciPy</w:t>
+        </w:r>
+      </w:hyperlink>
+      <w:r>
+        <w:rPr>
+          <w:rFonts w:ascii="Times New Roman" w:hAnsi="Times New Roman" w:cs="Times New Roman"/>
+          <w:sz w:val="24"/>
+          <w:szCs w:val="24"/>
+        </w:rPr>
+        <w:t>, and many more.</w:t>
       </w:r>
     </w:p>
     <w:p>
@@ -307,12 +1444,217 @@
         <w:ind w:right="-74"/>
         <w:jc w:val="both"/>
         <w:rPr>
-          <w:rStyle w:val="ilfuvd"/>
-          <w:rFonts w:ascii="Times New Roman" w:hAnsi="Times New Roman" w:cs="Times New Roman"/>
-          <w:sz w:val="16"/>
-          <w:szCs w:val="24"/>
-        </w:rPr>
-      </w:pPr>
+          <w:rFonts w:ascii="Times New Roman" w:eastAsia="Times New Roman" w:hAnsi="Times New Roman" w:cs="Times New Roman"/>
+          <w:b/>
+          <w:sz w:val="24"/>
+        </w:rPr>
+      </w:pPr>
+      <w:r>
+        <w:rPr>
+          <w:rFonts w:ascii="Times New Roman" w:eastAsia="Times New Roman" w:hAnsi="Times New Roman" w:cs="Times New Roman"/>
+          <w:b/>
+          <w:sz w:val="24"/>
+        </w:rPr>
+        <w:t>Numpy</w:t>
+      </w:r>
+    </w:p>
+    <w:p>
+      <w:pPr>
+        <w:spacing w:after="120" w:line="360" w:lineRule="auto"/>
+        <w:ind w:right="-74"/>
+        <w:jc w:val="both"/>
+        <w:rPr>
+          <w:rFonts w:ascii="Times New Roman" w:hAnsi="Times New Roman" w:cs="Times New Roman"/>
+          <w:sz w:val="24"/>
+          <w:szCs w:val="24"/>
+        </w:rPr>
+      </w:pPr>
+      <w:r>
+        <w:rPr>
+          <w:rFonts w:ascii="Times New Roman" w:hAnsi="Times New Roman" w:cs="Times New Roman"/>
+          <w:sz w:val="24"/>
+          <w:szCs w:val="24"/>
+        </w:rPr>
+        <w:t>NumPy</w:t>
+      </w:r>
+      <w:r>
+        <w:rPr>
+          <w:rFonts w:ascii="Times New Roman" w:hAnsi="Times New Roman" w:cs="Times New Roman"/>
+          <w:sz w:val="24"/>
+          <w:szCs w:val="24"/>
+        </w:rPr>
+        <w:t> </w:t>
+      </w:r>
+      <w:r>
+        <w:rPr>
+          <w:rFonts w:ascii="Times New Roman" w:hAnsi="Times New Roman" w:cs="Times New Roman"/>
+          <w:sz w:val="24"/>
+          <w:szCs w:val="24"/>
+        </w:rPr>
+        <w:t>is a library for the </w:t>
+      </w:r>
+      <w:hyperlink r:id="rId61" w:tooltip="Python (programming language)" w:history="1">
+        <w:r>
+          <w:rPr>
+            <w:rFonts w:ascii="Times New Roman" w:hAnsi="Times New Roman" w:cs="Times New Roman"/>
+            <w:sz w:val="24"/>
+            <w:szCs w:val="24"/>
+          </w:rPr>
+          <w:t>Python programming language</w:t>
+        </w:r>
+      </w:hyperlink>
+      <w:r>
+        <w:rPr>
+          <w:rFonts w:ascii="Times New Roman" w:hAnsi="Times New Roman" w:cs="Times New Roman"/>
+          <w:sz w:val="24"/>
+          <w:szCs w:val="24"/>
+        </w:rPr>
+        <w:t>, adding support for large, multi-dimensional </w:t>
+      </w:r>
+      <w:hyperlink r:id="rId62" w:tooltip="Array data structure" w:history="1">
+        <w:r>
+          <w:rPr>
+            <w:rFonts w:ascii="Times New Roman" w:hAnsi="Times New Roman" w:cs="Times New Roman"/>
+            <w:sz w:val="24"/>
+            <w:szCs w:val="24"/>
+          </w:rPr>
+          <w:t>arrays</w:t>
+        </w:r>
+      </w:hyperlink>
+      <w:r>
+        <w:rPr>
+          <w:rFonts w:ascii="Times New Roman" w:hAnsi="Times New Roman" w:cs="Times New Roman"/>
+          <w:sz w:val="24"/>
+          <w:szCs w:val="24"/>
+        </w:rPr>
+        <w:t> and </w:t>
+      </w:r>
+      <w:hyperlink r:id="rId63" w:tooltip="Matrix (math)" w:history="1">
+        <w:r>
+          <w:rPr>
+            <w:rFonts w:ascii="Times New Roman" w:hAnsi="Times New Roman" w:cs="Times New Roman"/>
+            <w:sz w:val="24"/>
+            <w:szCs w:val="24"/>
+          </w:rPr>
+          <w:t>matrices</w:t>
+        </w:r>
+      </w:hyperlink>
+      <w:r>
+        <w:rPr>
+          <w:rFonts w:ascii="Times New Roman" w:hAnsi="Times New Roman" w:cs="Times New Roman"/>
+          <w:sz w:val="24"/>
+          <w:szCs w:val="24"/>
+        </w:rPr>
+        <w:t>, along with a large collection of </w:t>
+      </w:r>
+      <w:hyperlink r:id="rId64" w:tooltip="High-level programming language" w:history="1">
+        <w:r>
+          <w:rPr>
+            <w:rFonts w:ascii="Times New Roman" w:hAnsi="Times New Roman" w:cs="Times New Roman"/>
+            <w:sz w:val="24"/>
+            <w:szCs w:val="24"/>
+          </w:rPr>
+          <w:t>high-level</w:t>
+        </w:r>
+      </w:hyperlink>
+      <w:r>
+        <w:rPr>
+          <w:rFonts w:ascii="Times New Roman" w:hAnsi="Times New Roman" w:cs="Times New Roman"/>
+          <w:sz w:val="24"/>
+          <w:szCs w:val="24"/>
+        </w:rPr>
+        <w:t> </w:t>
+      </w:r>
+      <w:hyperlink r:id="rId65" w:tooltip="Mathematics" w:history="1">
+        <w:r>
+          <w:rPr>
+            <w:rFonts w:ascii="Times New Roman" w:hAnsi="Times New Roman" w:cs="Times New Roman"/>
+            <w:sz w:val="24"/>
+            <w:szCs w:val="24"/>
+          </w:rPr>
+          <w:t>mathematical</w:t>
+        </w:r>
+      </w:hyperlink>
+      <w:r>
+        <w:rPr>
+          <w:rFonts w:ascii="Times New Roman" w:hAnsi="Times New Roman" w:cs="Times New Roman"/>
+          <w:sz w:val="24"/>
+          <w:szCs w:val="24"/>
+        </w:rPr>
+        <w:t> </w:t>
+      </w:r>
+      <w:hyperlink r:id="rId66" w:tooltip="Function (mathematics)" w:history="1">
+        <w:r>
+          <w:rPr>
+            <w:rFonts w:ascii="Times New Roman" w:hAnsi="Times New Roman" w:cs="Times New Roman"/>
+            <w:sz w:val="24"/>
+            <w:szCs w:val="24"/>
+          </w:rPr>
+          <w:t>functions</w:t>
+        </w:r>
+      </w:hyperlink>
+      <w:r>
+        <w:rPr>
+          <w:rFonts w:ascii="Times New Roman" w:hAnsi="Times New Roman" w:cs="Times New Roman"/>
+          <w:sz w:val="24"/>
+          <w:szCs w:val="24"/>
+        </w:rPr>
+        <w:t> to operate on these arrays. The ancestor of NumPy, Numeric, was originally created by </w:t>
+      </w:r>
+      <w:hyperlink r:id="rId67" w:tooltip="" w:history="1">
+        <w:r>
+          <w:rPr>
+            <w:rFonts w:ascii="Times New Roman" w:hAnsi="Times New Roman" w:cs="Times New Roman"/>
+            <w:sz w:val="24"/>
+            <w:szCs w:val="24"/>
+          </w:rPr>
+          <w:t>Jim Hugunin</w:t>
+        </w:r>
+      </w:hyperlink>
+      <w:r>
+        <w:rPr>
+          <w:rFonts w:ascii="Times New Roman" w:hAnsi="Times New Roman" w:cs="Times New Roman"/>
+          <w:sz w:val="24"/>
+          <w:szCs w:val="24"/>
+        </w:rPr>
+        <w:t> with contributions from several other developers. In 2005, </w:t>
+      </w:r>
+      <w:hyperlink r:id="rId68" w:tooltip="Travis Oliphant" w:history="1">
+        <w:r>
+          <w:rPr>
+            <w:rFonts w:ascii="Times New Roman" w:hAnsi="Times New Roman" w:cs="Times New Roman"/>
+            <w:sz w:val="24"/>
+            <w:szCs w:val="24"/>
+          </w:rPr>
+          <w:t>Travis Oliphant</w:t>
+        </w:r>
+      </w:hyperlink>
+      <w:r>
+        <w:rPr>
+          <w:rFonts w:ascii="Times New Roman" w:hAnsi="Times New Roman" w:cs="Times New Roman"/>
+          <w:sz w:val="24"/>
+          <w:szCs w:val="24"/>
+        </w:rPr>
+        <w:t> created NumPy by incorporating features of the competing Numarray into Numeric, with extensive modifications. NumPy is </w:t>
+      </w:r>
+      <w:hyperlink r:id="rId69" w:tooltip="Open-source software" w:history="1">
+        <w:r>
+          <w:rPr>
+            <w:rFonts w:ascii="Times New Roman" w:hAnsi="Times New Roman" w:cs="Times New Roman"/>
+            <w:sz w:val="24"/>
+            <w:szCs w:val="24"/>
+          </w:rPr>
+          <w:t>open-source software</w:t>
+        </w:r>
+      </w:hyperlink>
+      <w:r>
+        <w:rPr>
+          <w:rFonts w:ascii="Times New Roman" w:hAnsi="Times New Roman" w:cs="Times New Roman"/>
+          <w:sz w:val="24"/>
+          <w:szCs w:val="24"/>
+        </w:rPr>
+        <w:t> and has many contributors.</w:t>
+      </w:r>
     </w:p>
     <w:p>
       <w:pPr>
@@ -320,10 +1662,514 @@
         <w:ind w:right="-74"/>
         <w:jc w:val="both"/>
         <w:rPr>
+          <w:rFonts w:ascii="Times New Roman" w:eastAsia="Times New Roman" w:hAnsi="Times New Roman" w:cs="Times New Roman"/>
+          <w:b/>
+          <w:sz w:val="24"/>
+        </w:rPr>
+      </w:pPr>
+      <w:r>
+        <w:rPr>
+          <w:rFonts w:ascii="Times New Roman" w:eastAsia="Times New Roman" w:hAnsi="Times New Roman" w:cs="Times New Roman"/>
+          <w:b/>
+          <w:sz w:val="24"/>
+        </w:rPr>
+        <w:t>Pandas</w:t>
+      </w:r>
+    </w:p>
+    <w:p>
+      <w:pPr>
+        <w:spacing w:after="120" w:line="360" w:lineRule="auto"/>
+        <w:ind w:right="-74"/>
+        <w:jc w:val="both"/>
+        <w:rPr>
+          <w:rFonts w:ascii="Times New Roman" w:hAnsi="Times New Roman" w:cs="Times New Roman"/>
+          <w:sz w:val="24"/>
+          <w:szCs w:val="24"/>
+        </w:rPr>
+      </w:pPr>
+      <w:r>
+        <w:rPr>
+          <w:rFonts w:ascii="Times New Roman" w:hAnsi="Times New Roman" w:cs="Times New Roman"/>
+          <w:sz w:val="24"/>
+          <w:szCs w:val="24"/>
+        </w:rPr>
+        <w:t>P</w:t>
+      </w:r>
+      <w:r>
+        <w:rPr>
+          <w:rFonts w:ascii="Times New Roman" w:hAnsi="Times New Roman" w:cs="Times New Roman"/>
+          <w:sz w:val="24"/>
+          <w:szCs w:val="24"/>
+        </w:rPr>
+        <w:t>andas is a </w:t>
+      </w:r>
+      <w:hyperlink r:id="rId70" w:tooltip="Software library" w:history="1">
+        <w:r>
+          <w:rPr>
+            <w:rFonts w:ascii="Times New Roman" w:hAnsi="Times New Roman" w:cs="Times New Roman"/>
+            <w:sz w:val="24"/>
+            <w:szCs w:val="24"/>
+          </w:rPr>
+          <w:t>software library</w:t>
+        </w:r>
+      </w:hyperlink>
+      <w:r>
+        <w:rPr>
+          <w:rFonts w:ascii="Times New Roman" w:hAnsi="Times New Roman" w:cs="Times New Roman"/>
+          <w:sz w:val="24"/>
+          <w:szCs w:val="24"/>
+        </w:rPr>
+        <w:t> written for the </w:t>
+      </w:r>
+      <w:hyperlink r:id="rId71" w:tooltip="Python (programming language)" w:history="1">
+        <w:r>
+          <w:rPr>
+            <w:rFonts w:ascii="Times New Roman" w:hAnsi="Times New Roman" w:cs="Times New Roman"/>
+            <w:sz w:val="24"/>
+            <w:szCs w:val="24"/>
+          </w:rPr>
+          <w:t>Python programming language</w:t>
+        </w:r>
+      </w:hyperlink>
+      <w:r>
+        <w:rPr>
+          <w:rFonts w:ascii="Times New Roman" w:hAnsi="Times New Roman" w:cs="Times New Roman"/>
+          <w:sz w:val="24"/>
+          <w:szCs w:val="24"/>
+        </w:rPr>
+        <w:t> for data manipulation and analysis. In particular, it offers data structures and operations for manipulating numerical tables and </w:t>
+      </w:r>
+      <w:hyperlink r:id="rId72" w:tooltip="Time series" w:history="1">
+        <w:r>
+          <w:rPr>
+            <w:rFonts w:ascii="Times New Roman" w:hAnsi="Times New Roman" w:cs="Times New Roman"/>
+            <w:sz w:val="24"/>
+            <w:szCs w:val="24"/>
+          </w:rPr>
+          <w:t>time series</w:t>
+        </w:r>
+      </w:hyperlink>
+      <w:r>
+        <w:rPr>
+          <w:rFonts w:ascii="Times New Roman" w:hAnsi="Times New Roman" w:cs="Times New Roman"/>
+          <w:sz w:val="24"/>
+          <w:szCs w:val="24"/>
+        </w:rPr>
+        <w:t>. It is </w:t>
+      </w:r>
+      <w:hyperlink r:id="rId73" w:tooltip="Free software" w:history="1">
+        <w:r>
+          <w:rPr>
+            <w:rFonts w:ascii="Times New Roman" w:hAnsi="Times New Roman" w:cs="Times New Roman"/>
+            <w:sz w:val="24"/>
+            <w:szCs w:val="24"/>
+          </w:rPr>
+          <w:t>free software</w:t>
+        </w:r>
+      </w:hyperlink>
+      <w:r>
+        <w:rPr>
+          <w:rFonts w:ascii="Times New Roman" w:hAnsi="Times New Roman" w:cs="Times New Roman"/>
+          <w:sz w:val="24"/>
+          <w:szCs w:val="24"/>
+        </w:rPr>
+        <w:t> released under the </w:t>
+      </w:r>
+      <w:hyperlink r:id="rId74" w:tooltip="3-clause BSD license" w:history="1">
+        <w:r>
+          <w:rPr>
+            <w:rFonts w:ascii="Times New Roman" w:hAnsi="Times New Roman" w:cs="Times New Roman"/>
+            <w:sz w:val="24"/>
+            <w:szCs w:val="24"/>
+          </w:rPr>
+          <w:t>three-clause BSD license</w:t>
+        </w:r>
+      </w:hyperlink>
+      <w:r>
+        <w:rPr>
+          <w:rFonts w:ascii="Times New Roman" w:hAnsi="Times New Roman" w:cs="Times New Roman"/>
+          <w:sz w:val="24"/>
+          <w:szCs w:val="24"/>
+        </w:rPr>
+        <w:t>. The name is derived from the term "</w:t>
+      </w:r>
+      <w:hyperlink r:id="rId75" w:tooltip="Panel data" w:history="1">
+        <w:r>
+          <w:rPr>
+            <w:rFonts w:ascii="Times New Roman" w:hAnsi="Times New Roman" w:cs="Times New Roman"/>
+            <w:sz w:val="24"/>
+            <w:szCs w:val="24"/>
+          </w:rPr>
+          <w:t>panel data</w:t>
+        </w:r>
+      </w:hyperlink>
+      <w:r>
+        <w:rPr>
+          <w:rFonts w:ascii="Times New Roman" w:hAnsi="Times New Roman" w:cs="Times New Roman"/>
+          <w:sz w:val="24"/>
+          <w:szCs w:val="24"/>
+        </w:rPr>
+        <w:t>", an </w:t>
+      </w:r>
+      <w:hyperlink r:id="rId76" w:tooltip="Econometrics" w:history="1">
+        <w:r>
+          <w:rPr>
+            <w:rFonts w:ascii="Times New Roman" w:hAnsi="Times New Roman" w:cs="Times New Roman"/>
+            <w:sz w:val="24"/>
+            <w:szCs w:val="24"/>
+          </w:rPr>
+          <w:t>econometrics</w:t>
+        </w:r>
+      </w:hyperlink>
+      <w:r>
+        <w:rPr>
+          <w:rFonts w:ascii="Times New Roman" w:hAnsi="Times New Roman" w:cs="Times New Roman"/>
+          <w:sz w:val="24"/>
+          <w:szCs w:val="24"/>
+        </w:rPr>
+        <w:t> term for </w:t>
+      </w:r>
+      <w:hyperlink r:id="rId77" w:tooltip="Data set" w:history="1">
+        <w:r>
+          <w:rPr>
+            <w:rFonts w:ascii="Times New Roman" w:hAnsi="Times New Roman" w:cs="Times New Roman"/>
+            <w:sz w:val="24"/>
+            <w:szCs w:val="24"/>
+          </w:rPr>
+          <w:t>data sets</w:t>
+        </w:r>
+      </w:hyperlink>
+      <w:r>
+        <w:rPr>
+          <w:rFonts w:ascii="Times New Roman" w:hAnsi="Times New Roman" w:cs="Times New Roman"/>
+          <w:sz w:val="24"/>
+          <w:szCs w:val="24"/>
+        </w:rPr>
+        <w:t> that include observations over multiple time periods for the same individuals.</w:t>
+      </w:r>
+      <w:hyperlink r:id="rId78" w:anchor="cite_note-3" w:history="1"/>
+      <w:r>
+        <w:rPr>
+          <w:rFonts w:ascii="Times New Roman" w:hAnsi="Times New Roman" w:cs="Times New Roman"/>
+          <w:sz w:val="24"/>
+          <w:szCs w:val="24"/>
+        </w:rPr>
+        <w:t> Its name is a play on the phrase "Python data analysis" itself.</w:t>
+      </w:r>
+      <w:hyperlink r:id="rId79" w:anchor="cite_note-4" w:history="1"/>
+    </w:p>
+    <w:p>
+      <w:pPr>
+        <w:spacing w:after="0" w:line="360" w:lineRule="auto"/>
+        <w:ind w:right="-74"/>
+        <w:jc w:val="both"/>
+        <w:rPr>
+          <w:rFonts w:ascii="Times New Roman" w:eastAsia="Times New Roman" w:hAnsi="Times New Roman" w:cs="Times New Roman"/>
+          <w:b/>
+          <w:sz w:val="24"/>
+        </w:rPr>
+      </w:pPr>
+      <w:r>
+        <w:rPr>
+          <w:rFonts w:ascii="Times New Roman" w:eastAsia="Times New Roman" w:hAnsi="Times New Roman" w:cs="Times New Roman"/>
+          <w:b/>
+          <w:sz w:val="24"/>
+        </w:rPr>
+        <w:t xml:space="preserve">Matplotlib </w:t>
+      </w:r>
+    </w:p>
+    <w:p>
+      <w:pPr>
+        <w:spacing w:after="120" w:line="360" w:lineRule="auto"/>
+        <w:ind w:right="-74"/>
+        <w:jc w:val="both"/>
+        <w:rPr>
+          <w:rFonts w:ascii="Times New Roman" w:hAnsi="Times New Roman" w:cs="Times New Roman"/>
+          <w:sz w:val="24"/>
+          <w:szCs w:val="24"/>
+        </w:rPr>
+      </w:pPr>
+      <w:r>
+        <w:rPr>
+          <w:rFonts w:ascii="Times New Roman" w:hAnsi="Times New Roman" w:cs="Times New Roman"/>
+          <w:sz w:val="24"/>
+          <w:szCs w:val="24"/>
+        </w:rPr>
+        <w:t>Matplotlib is a </w:t>
+      </w:r>
+      <w:hyperlink r:id="rId80" w:tooltip="Plotter" w:history="1">
+        <w:r>
+          <w:rPr>
+            <w:rFonts w:ascii="Times New Roman" w:hAnsi="Times New Roman" w:cs="Times New Roman"/>
+            <w:sz w:val="24"/>
+            <w:szCs w:val="24"/>
+          </w:rPr>
+          <w:t>plotting</w:t>
+        </w:r>
+      </w:hyperlink>
+      <w:r>
+        <w:rPr>
+          <w:rFonts w:ascii="Times New Roman" w:hAnsi="Times New Roman" w:cs="Times New Roman"/>
+          <w:sz w:val="24"/>
+          <w:szCs w:val="24"/>
+        </w:rPr>
+        <w:t> </w:t>
+      </w:r>
+      <w:hyperlink r:id="rId81" w:tooltip="Library (computer science)" w:history="1">
+        <w:r>
+          <w:rPr>
+            <w:rFonts w:ascii="Times New Roman" w:hAnsi="Times New Roman" w:cs="Times New Roman"/>
+            <w:sz w:val="24"/>
+            <w:szCs w:val="24"/>
+          </w:rPr>
+          <w:t>library</w:t>
+        </w:r>
+      </w:hyperlink>
+      <w:r>
+        <w:rPr>
+          <w:rFonts w:ascii="Times New Roman" w:hAnsi="Times New Roman" w:cs="Times New Roman"/>
+          <w:sz w:val="24"/>
+          <w:szCs w:val="24"/>
+        </w:rPr>
+        <w:t> for the </w:t>
+      </w:r>
+      <w:hyperlink r:id="rId82" w:tooltip="Python (programming language)" w:history="1">
+        <w:r>
+          <w:rPr>
+            <w:rFonts w:ascii="Times New Roman" w:hAnsi="Times New Roman" w:cs="Times New Roman"/>
+            <w:sz w:val="24"/>
+            <w:szCs w:val="24"/>
+          </w:rPr>
+          <w:t>Python</w:t>
+        </w:r>
+      </w:hyperlink>
+      <w:r>
+        <w:rPr>
+          <w:rFonts w:ascii="Times New Roman" w:hAnsi="Times New Roman" w:cs="Times New Roman"/>
+          <w:sz w:val="24"/>
+          <w:szCs w:val="24"/>
+        </w:rPr>
+        <w:t> programming language and its numerical mathematics extension </w:t>
+      </w:r>
+      <w:hyperlink r:id="rId83" w:tooltip="NumPy" w:history="1">
+        <w:r>
+          <w:rPr>
+            <w:rFonts w:ascii="Times New Roman" w:hAnsi="Times New Roman" w:cs="Times New Roman"/>
+            <w:sz w:val="24"/>
+            <w:szCs w:val="24"/>
+          </w:rPr>
+          <w:t>NumPy</w:t>
+        </w:r>
+      </w:hyperlink>
+      <w:r>
+        <w:rPr>
+          <w:rFonts w:ascii="Times New Roman" w:hAnsi="Times New Roman" w:cs="Times New Roman"/>
+          <w:sz w:val="24"/>
+          <w:szCs w:val="24"/>
+        </w:rPr>
+        <w:t>. It provides an </w:t>
+      </w:r>
+      <w:hyperlink r:id="rId84" w:tooltip="Object-oriented programming" w:history="1">
+        <w:r>
+          <w:rPr>
+            <w:rFonts w:ascii="Times New Roman" w:hAnsi="Times New Roman" w:cs="Times New Roman"/>
+            <w:sz w:val="24"/>
+            <w:szCs w:val="24"/>
+          </w:rPr>
+          <w:t>object-oriented</w:t>
+        </w:r>
+      </w:hyperlink>
+      <w:r>
+        <w:rPr>
+          <w:rFonts w:ascii="Times New Roman" w:hAnsi="Times New Roman" w:cs="Times New Roman"/>
+          <w:sz w:val="24"/>
+          <w:szCs w:val="24"/>
+        </w:rPr>
+        <w:t> </w:t>
+      </w:r>
+      <w:hyperlink r:id="rId85" w:tooltip="API" w:history="1">
+        <w:r>
+          <w:rPr>
+            <w:rFonts w:ascii="Times New Roman" w:hAnsi="Times New Roman" w:cs="Times New Roman"/>
+            <w:sz w:val="24"/>
+            <w:szCs w:val="24"/>
+          </w:rPr>
+          <w:t>API</w:t>
+        </w:r>
+      </w:hyperlink>
+      <w:r>
+        <w:rPr>
+          <w:rFonts w:ascii="Times New Roman" w:hAnsi="Times New Roman" w:cs="Times New Roman"/>
+          <w:sz w:val="24"/>
+          <w:szCs w:val="24"/>
+        </w:rPr>
+        <w:t> for embedding plots into applications using general-purpose </w:t>
+      </w:r>
+      <w:hyperlink r:id="rId86" w:tooltip="GUI toolkit" w:history="1">
+        <w:r>
+          <w:rPr>
+            <w:rFonts w:ascii="Times New Roman" w:hAnsi="Times New Roman" w:cs="Times New Roman"/>
+            <w:sz w:val="24"/>
+            <w:szCs w:val="24"/>
+          </w:rPr>
+          <w:t>GUI toolkits</w:t>
+        </w:r>
+      </w:hyperlink>
+      <w:r>
+        <w:rPr>
+          <w:rFonts w:ascii="Times New Roman" w:hAnsi="Times New Roman" w:cs="Times New Roman"/>
+          <w:sz w:val="24"/>
+          <w:szCs w:val="24"/>
+        </w:rPr>
+        <w:t> like </w:t>
+      </w:r>
+      <w:hyperlink r:id="rId87" w:tooltip="" w:history="1">
+        <w:r>
+          <w:rPr>
+            <w:rFonts w:ascii="Times New Roman" w:hAnsi="Times New Roman" w:cs="Times New Roman"/>
+            <w:sz w:val="24"/>
+            <w:szCs w:val="24"/>
+          </w:rPr>
+          <w:t>Tkinter</w:t>
+        </w:r>
+      </w:hyperlink>
+      <w:r>
+        <w:rPr>
+          <w:rFonts w:ascii="Times New Roman" w:hAnsi="Times New Roman" w:cs="Times New Roman"/>
+          <w:sz w:val="24"/>
+          <w:szCs w:val="24"/>
+        </w:rPr>
+        <w:t>, </w:t>
+      </w:r>
+      <w:hyperlink r:id="rId88" w:tooltip="WxPython" w:history="1">
+        <w:r>
+          <w:rPr>
+            <w:rFonts w:ascii="Times New Roman" w:hAnsi="Times New Roman" w:cs="Times New Roman"/>
+            <w:sz w:val="24"/>
+            <w:szCs w:val="24"/>
+          </w:rPr>
+          <w:t>wxPython</w:t>
+        </w:r>
+      </w:hyperlink>
+      <w:r>
+        <w:rPr>
+          <w:rFonts w:ascii="Times New Roman" w:hAnsi="Times New Roman" w:cs="Times New Roman"/>
+          <w:sz w:val="24"/>
+          <w:szCs w:val="24"/>
+        </w:rPr>
+        <w:t>, </w:t>
+      </w:r>
+      <w:hyperlink r:id="rId89" w:tooltip="Qt (software)" w:history="1">
+        <w:r>
+          <w:rPr>
+            <w:rFonts w:ascii="Times New Roman" w:hAnsi="Times New Roman" w:cs="Times New Roman"/>
+            <w:sz w:val="24"/>
+            <w:szCs w:val="24"/>
+          </w:rPr>
+          <w:t>Qt</w:t>
+        </w:r>
+      </w:hyperlink>
+      <w:r>
+        <w:rPr>
+          <w:rFonts w:ascii="Times New Roman" w:hAnsi="Times New Roman" w:cs="Times New Roman"/>
+          <w:sz w:val="24"/>
+          <w:szCs w:val="24"/>
+        </w:rPr>
+        <w:t>, or </w:t>
+      </w:r>
+      <w:hyperlink r:id="rId90" w:tooltip="GTK" w:history="1">
+        <w:r>
+          <w:rPr>
+            <w:rFonts w:ascii="Times New Roman" w:hAnsi="Times New Roman" w:cs="Times New Roman"/>
+            <w:sz w:val="24"/>
+            <w:szCs w:val="24"/>
+          </w:rPr>
+          <w:t>GTK</w:t>
+        </w:r>
+      </w:hyperlink>
+      <w:r>
+        <w:rPr>
+          <w:rFonts w:ascii="Times New Roman" w:hAnsi="Times New Roman" w:cs="Times New Roman"/>
+          <w:sz w:val="24"/>
+          <w:szCs w:val="24"/>
+        </w:rPr>
+        <w:t xml:space="preserve">. </w:t>
+      </w:r>
+    </w:p>
+    <w:p>
+      <w:pPr>
+        <w:spacing w:after="0" w:line="360" w:lineRule="auto"/>
+        <w:ind w:right="-74"/>
+        <w:jc w:val="both"/>
+        <w:rPr>
+          <w:rFonts w:ascii="Times New Roman" w:eastAsia="Times New Roman" w:hAnsi="Times New Roman" w:cs="Times New Roman"/>
+          <w:b/>
+          <w:sz w:val="24"/>
+        </w:rPr>
+      </w:pPr>
+      <w:r>
+        <w:rPr>
+          <w:rFonts w:ascii="Times New Roman" w:eastAsia="Times New Roman" w:hAnsi="Times New Roman" w:cs="Times New Roman"/>
+          <w:b/>
+          <w:sz w:val="24"/>
+        </w:rPr>
+        <w:t>P</w:t>
+      </w:r>
+      <w:r>
+        <w:rPr>
+          <w:rFonts w:ascii="Times New Roman" w:eastAsia="Times New Roman" w:hAnsi="Times New Roman" w:cs="Times New Roman"/>
+          <w:b/>
+          <w:sz w:val="24"/>
+        </w:rPr>
+        <w:t>yqt5</w:t>
+      </w:r>
+    </w:p>
+    <w:p>
+      <w:pPr>
+        <w:tabs>
+          <w:tab w:val="left" w:pos="567"/>
+        </w:tabs>
+        <w:spacing w:line="360" w:lineRule="auto"/>
+        <w:jc w:val="both"/>
+        <w:rPr>
+          <w:szCs w:val="24"/>
+        </w:rPr>
+      </w:pPr>
+      <w:r>
+        <w:rPr>
+          <w:rFonts w:ascii="Times New Roman" w:hAnsi="Times New Roman" w:cs="Times New Roman"/>
+          <w:sz w:val="24"/>
+          <w:szCs w:val="24"/>
+        </w:rPr>
+        <w:t>PyQt5 is the latest version of a GUI widgets toolkit developed by Riverbank Computing. It is a Python interface for Qt, one of the most powerful, and popular cross-platform GUI library. PyQt5 is a blend of Python programming language and the Qt library. </w:t>
+      </w:r>
+      <w:r>
+        <w:rPr>
+          <w:rFonts w:ascii="Times New Roman" w:hAnsi="Times New Roman" w:cs="Times New Roman"/>
+          <w:sz w:val="24"/>
+          <w:szCs w:val="24"/>
+        </w:rPr>
+        <w:t>It</w:t>
+      </w:r>
+      <w:r>
+        <w:rPr>
+          <w:rFonts w:ascii="Times New Roman" w:hAnsi="Times New Roman" w:cs="Times New Roman"/>
+          <w:sz w:val="24"/>
+          <w:szCs w:val="24"/>
+        </w:rPr>
+        <w:t xml:space="preserve"> is a popular C++ framework for writing GUI applications for all major desktop, mobile, and embedded platforms (supports Linux, Windows, MacOS, Android, iOS, Raspberry Pi, and more).</w:t>
+      </w:r>
+    </w:p>
+    <w:p>
+      <w:pPr>
+        <w:spacing w:after="0" w:line="360" w:lineRule="auto"/>
+        <w:ind w:right="-74"/>
+        <w:jc w:val="both"/>
+        <w:rPr>
           <w:rStyle w:val="ilfuvd"/>
           <w:rFonts w:ascii="Times New Roman" w:hAnsi="Times New Roman" w:cs="Times New Roman"/>
           <w:b/>
-          <w:sz w:val="12"/>
+          <w:sz w:val="28"/>
           <w:szCs w:val="24"/>
         </w:rPr>
       </w:pPr>
@@ -335,7 +2181,39 @@
           <w:sz w:val="28"/>
           <w:szCs w:val="24"/>
         </w:rPr>
-        <w:t>6.1 Methods for Fruit recognition</w:t>
+        <w:t>6.2</w:t>
+      </w:r>
+      <w:r>
+        <w:rPr>
+          <w:rStyle w:val="ilfuvd"/>
+          <w:rFonts w:ascii="Times New Roman" w:hAnsi="Times New Roman" w:cs="Times New Roman"/>
+          <w:b/>
+          <w:sz w:val="28"/>
+          <w:szCs w:val="24"/>
+        </w:rPr>
+        <w:t xml:space="preserve"> Methods for </w:t>
+      </w:r>
+      <w:r>
+        <w:rPr>
+          <w:rStyle w:val="ilfuvd"/>
+          <w:rFonts w:ascii="Times New Roman" w:hAnsi="Times New Roman" w:cs="Times New Roman"/>
+          <w:b/>
+          <w:sz w:val="28"/>
+          <w:szCs w:val="24"/>
+        </w:rPr>
+        <w:t>Flood Predic</w:t>
+      </w:r>
+      <w:bookmarkStart w:id="0" w:name="_GoBack"/>
+      <w:bookmarkEnd w:id="0"/>
+      <w:r>
+        <w:rPr>
+          <w:rStyle w:val="ilfuvd"/>
+          <w:rFonts w:ascii="Times New Roman" w:hAnsi="Times New Roman" w:cs="Times New Roman"/>
+          <w:b/>
+          <w:sz w:val="28"/>
+          <w:szCs w:val="24"/>
+        </w:rPr>
+        <w:t>tion</w:t>
       </w:r>
     </w:p>
     <w:p>
@@ -347,18 +2225,31 @@
         <w:jc w:val="both"/>
         <w:rPr>
           <w:rFonts w:ascii="Times New Roman" w:hAnsi="Times New Roman" w:cs="Times New Roman"/>
-          <w:sz w:val="24"/>
-          <w:szCs w:val="24"/>
-        </w:rPr>
-      </w:pPr>
-      <w:r>
-        <w:rPr>
-          <w:rFonts w:ascii="Times New Roman" w:hAnsi="Times New Roman" w:cs="Times New Roman"/>
-          <w:b/>
-          <w:sz w:val="24"/>
-          <w:szCs w:val="24"/>
-        </w:rPr>
-        <w:t>RGB</w:t>
+          <w:b/>
+          <w:iCs/>
+          <w:sz w:val="24"/>
+          <w:szCs w:val="18"/>
+        </w:rPr>
+      </w:pPr>
+      <w:r>
+        <w:rPr>
+          <w:rFonts w:ascii="Times New Roman" w:hAnsi="Times New Roman" w:cs="Times New Roman"/>
+          <w:b/>
+          <w:iCs/>
+          <w:sz w:val="24"/>
+          <w:szCs w:val="18"/>
+        </w:rPr>
+        <w:t>KNN (</w:t>
+      </w:r>
+      <w:r>
+        <w:rPr>
+          <w:rFonts w:ascii="Times New Roman" w:hAnsi="Times New Roman" w:cs="Times New Roman"/>
+          <w:b/>
+          <w:iCs/>
+          <w:sz w:val="24"/>
+          <w:szCs w:val="18"/>
+        </w:rPr>
+        <w:t>K-Nearest Neighbor)</w:t>
       </w:r>
     </w:p>
     <w:p>
@@ -380,23 +2271,23 @@
           <w:sz w:val="24"/>
           <w:szCs w:val="24"/>
         </w:rPr>
-        <w:t xml:space="preserve">It is also referred to as </w:t>
-      </w:r>
-      <w:r>
-        <w:rPr>
-          <w:rFonts w:ascii="Times New Roman" w:hAnsi="Times New Roman" w:cs="Times New Roman"/>
-          <w:sz w:val="24"/>
-          <w:szCs w:val="24"/>
-        </w:rPr>
-        <w:t>true color</w:t>
-      </w:r>
-      <w:r>
-        <w:rPr>
-          <w:rFonts w:ascii="Times New Roman" w:hAnsi="Times New Roman" w:cs="Times New Roman"/>
-          <w:sz w:val="24"/>
-          <w:szCs w:val="24"/>
-        </w:rPr>
-        <w:t xml:space="preserve"> image which defines Red, Green and Blue color components for each individual pixel. This RGB array is of class double where each color component is a value between 0 and 1. This can be stored along the third dimension of data array.</w:t>
+        <w:t>Classification KNN is a nearest neighbor classification model where you can change both the distance matrix and the number of nearest neighbo</w:t>
+      </w:r>
+      <w:r>
+        <w:rPr>
+          <w:rFonts w:ascii="Times New Roman" w:hAnsi="Times New Roman" w:cs="Times New Roman"/>
+          <w:sz w:val="24"/>
+          <w:szCs w:val="24"/>
+        </w:rPr>
+        <w:t>u</w:t>
+      </w:r>
+      <w:r>
+        <w:rPr>
+          <w:rFonts w:ascii="Times New Roman" w:hAnsi="Times New Roman" w:cs="Times New Roman"/>
+          <w:sz w:val="24"/>
+          <w:szCs w:val="24"/>
+        </w:rPr>
+        <w:t xml:space="preserve">r. It stores training data, can use the model to compute the resubstitution prediction. This model can be convenient because training a classifier occurs in one step and classification in other steps. </w:t>
       </w:r>
     </w:p>
     <w:p>
@@ -411,63 +2302,49 @@
           <w:b/>
           <w:iCs/>
           <w:sz w:val="24"/>
-          <w:szCs w:val="24"/>
-        </w:rPr>
-      </w:pPr>
-      <w:r>
-        <w:rPr>
-          <w:rFonts w:ascii="Times New Roman" w:hAnsi="Times New Roman" w:cs="Times New Roman"/>
-          <w:b/>
-          <w:sz w:val="24"/>
-          <w:szCs w:val="24"/>
-        </w:rPr>
-        <w:t xml:space="preserve">GLCM </w:t>
-      </w:r>
+          <w:szCs w:val="18"/>
+        </w:rPr>
+      </w:pPr>
       <w:r>
         <w:rPr>
           <w:rFonts w:ascii="Times New Roman" w:hAnsi="Times New Roman" w:cs="Times New Roman"/>
           <w:b/>
           <w:iCs/>
           <w:sz w:val="24"/>
-          <w:szCs w:val="24"/>
-        </w:rPr>
-        <w:t>(Gray Level Co-occurrence Matrix)</w:t>
-      </w:r>
-    </w:p>
-    <w:p>
-      <w:pPr>
-        <w:spacing w:after="0" w:line="360" w:lineRule="auto"/>
-        <w:ind w:right="-74"/>
-        <w:jc w:val="both"/>
-        <w:rPr>
-          <w:rFonts w:ascii="Times New Roman" w:hAnsi="Times New Roman" w:cs="Times New Roman"/>
-          <w:iCs/>
-          <w:sz w:val="24"/>
-          <w:szCs w:val="24"/>
-        </w:rPr>
-      </w:pPr>
-      <w:r>
-        <w:rPr>
-          <w:rFonts w:ascii="Times New Roman" w:hAnsi="Times New Roman" w:cs="Times New Roman"/>
-          <w:iCs/>
-          <w:sz w:val="24"/>
-          <w:szCs w:val="24"/>
-        </w:rPr>
-        <w:t>It is statistical method that examines the texture that considering the pairs of pixels with specific values.  It mainly consists of statistic feature like contrast which measure the local variation, correlation which measure the joint probability, energy which provides the sum of squared elements and homogeneity which measures the closeness of the distribution.</w:t>
-      </w:r>
-    </w:p>
-    <w:p>
-      <w:pPr>
-        <w:spacing w:after="0" w:line="360" w:lineRule="auto"/>
-        <w:ind w:right="-74"/>
-        <w:jc w:val="both"/>
-        <w:rPr>
-          <w:rFonts w:ascii="Times New Roman" w:hAnsi="Times New Roman" w:cs="Times New Roman"/>
-          <w:iCs/>
-          <w:sz w:val="20"/>
-          <w:szCs w:val="24"/>
-        </w:rPr>
-      </w:pPr>
+          <w:szCs w:val="18"/>
+        </w:rPr>
+        <w:t>Logistic Regression</w:t>
+      </w:r>
+    </w:p>
+    <w:p>
+      <w:pPr>
+        <w:tabs>
+          <w:tab w:val="left" w:pos="567"/>
+        </w:tabs>
+        <w:spacing w:line="360" w:lineRule="auto"/>
+        <w:jc w:val="both"/>
+        <w:rPr>
+          <w:rFonts w:ascii="Times New Roman" w:hAnsi="Times New Roman" w:cs="Times New Roman"/>
+          <w:sz w:val="24"/>
+          <w:szCs w:val="24"/>
+        </w:rPr>
+      </w:pPr>
+      <w:r>
+        <w:rPr>
+          <w:rFonts w:ascii="Times New Roman" w:hAnsi="Times New Roman" w:cs="Times New Roman"/>
+          <w:sz w:val="24"/>
+          <w:szCs w:val="24"/>
+        </w:rPr>
+        <w:t>Logistic Regression is a machine learning algorithm that predicts the probability of a categorical dependent variable. It is a statistical way of analyzing a set of data that comprises more than one independent variable that determines the outcome. The outcome is then measured with a dichotomous variable. The goal of this algorithm is to find the best model to describe the relationship between a dichotomous characteristic of interest and a set of independent variables</w:t>
+      </w:r>
+      <w:r>
+        <w:rPr>
+          <w:rFonts w:ascii="Times New Roman" w:hAnsi="Times New Roman" w:cs="Times New Roman"/>
+          <w:sz w:val="24"/>
+          <w:szCs w:val="24"/>
+        </w:rPr>
+        <w:t>.</w:t>
+      </w:r>
     </w:p>
     <w:p>
       <w:pPr>
@@ -475,6 +2352,7 @@
           <w:tab w:val="left" w:pos="567"/>
         </w:tabs>
         <w:spacing w:after="0" w:line="360" w:lineRule="auto"/>
+        <w:jc w:val="both"/>
         <w:rPr>
           <w:rFonts w:ascii="Times New Roman" w:hAnsi="Times New Roman" w:cs="Times New Roman"/>
           <w:b/>
@@ -491,7 +2369,61 @@
           <w:sz w:val="24"/>
           <w:szCs w:val="24"/>
         </w:rPr>
-        <w:t>Color Histogram</w:t>
+        <w:t>SVM (Support Vector Machine)</w:t>
+      </w:r>
+    </w:p>
+    <w:p>
+      <w:pPr>
+        <w:tabs>
+          <w:tab w:val="left" w:pos="567"/>
+        </w:tabs>
+        <w:spacing w:line="360" w:lineRule="auto"/>
+        <w:jc w:val="both"/>
+        <w:rPr>
+          <w:rFonts w:ascii="Times New Roman" w:hAnsi="Times New Roman" w:cs="Times New Roman"/>
+          <w:sz w:val="24"/>
+          <w:szCs w:val="24"/>
+        </w:rPr>
+      </w:pPr>
+      <w:r>
+        <w:rPr>
+          <w:rFonts w:ascii="Times New Roman" w:hAnsi="Times New Roman" w:cs="Times New Roman"/>
+          <w:sz w:val="24"/>
+          <w:szCs w:val="24"/>
+        </w:rPr>
+        <w:t xml:space="preserve">It is a supervised learning algorithm which can used for binary classification or regression. It is a coordinate of individual observations. It is based on decision planes which defines decision boundaries. It also separated the set of objects having different </w:t>
+      </w:r>
+      <w:r>
+        <w:rPr>
+          <w:rFonts w:ascii="Times New Roman" w:hAnsi="Times New Roman" w:cs="Times New Roman"/>
+          <w:sz w:val="24"/>
+          <w:szCs w:val="24"/>
+        </w:rPr>
+        <w:t xml:space="preserve">class. </w:t>
+      </w:r>
+      <w:r>
+        <w:rPr>
+          <w:rFonts w:ascii="Times New Roman" w:hAnsi="Times New Roman" w:cs="Times New Roman"/>
+          <w:sz w:val="24"/>
+          <w:szCs w:val="24"/>
+        </w:rPr>
+        <w:t xml:space="preserve">a. This classifier is chosen as it is incredibly versatile in the number of different kernel functions that can be applied, and this model can yield a high predictability rate. </w:t>
+      </w:r>
+      <w:r>
+        <w:rPr>
+          <w:rFonts w:ascii="Times New Roman" w:hAnsi="Times New Roman" w:cs="Times New Roman"/>
+          <w:sz w:val="24"/>
+          <w:szCs w:val="24"/>
+        </w:rPr>
+        <w:t>SVM</w:t>
+      </w:r>
+      <w:r>
+        <w:rPr>
+          <w:rFonts w:ascii="Times New Roman" w:hAnsi="Times New Roman" w:cs="Times New Roman"/>
+          <w:sz w:val="24"/>
+          <w:szCs w:val="24"/>
+        </w:rPr>
+        <w:t xml:space="preserve"> is one of the most popular and widely used clustering algorithms. It belongs to a group of generalized linear classifiers and is considered as an extension of the perceptron.</w:t>
       </w:r>
     </w:p>
     <w:p>
@@ -500,39 +2432,24 @@
           <w:tab w:val="left" w:pos="567"/>
         </w:tabs>
         <w:spacing w:after="0" w:line="360" w:lineRule="auto"/>
-        <w:rPr>
-          <w:rFonts w:ascii="Times New Roman" w:hAnsi="Times New Roman" w:cs="Times New Roman"/>
+        <w:jc w:val="both"/>
+        <w:rPr>
+          <w:rFonts w:ascii="Times New Roman" w:hAnsi="Times New Roman" w:cs="Times New Roman"/>
+          <w:b/>
           <w:iCs/>
           <w:sz w:val="24"/>
-          <w:szCs w:val="24"/>
-        </w:rPr>
-      </w:pPr>
-      <w:r>
-        <w:rPr>
-          <w:rFonts w:ascii="Times New Roman" w:hAnsi="Times New Roman" w:cs="Times New Roman"/>
+          <w:szCs w:val="18"/>
+        </w:rPr>
+      </w:pPr>
+      <w:r>
+        <w:rPr>
+          <w:rFonts w:ascii="Times New Roman" w:hAnsi="Times New Roman" w:cs="Times New Roman"/>
+          <w:b/>
           <w:iCs/>
           <w:sz w:val="24"/>
-          <w:szCs w:val="24"/>
-        </w:rPr>
-        <w:t xml:space="preserve">It controls the appearance and </w:t>
-      </w:r>
-      <w:r>
-        <w:rPr>
-          <w:rFonts w:ascii="Times New Roman" w:hAnsi="Times New Roman" w:cs="Times New Roman"/>
-          <w:iCs/>
-          <w:sz w:val="24"/>
-          <w:szCs w:val="24"/>
-        </w:rPr>
-        <w:t>behavior</w:t>
-      </w:r>
-      <w:r>
-        <w:rPr>
-          <w:rFonts w:ascii="Times New Roman" w:hAnsi="Times New Roman" w:cs="Times New Roman"/>
-          <w:iCs/>
-          <w:sz w:val="24"/>
-          <w:szCs w:val="24"/>
-        </w:rPr>
-        <w:t xml:space="preserve"> of image. It converts color image into HSV image and preserves the hue and saturation components. The values are extracted and plotted in the graph. The intensity matrix is obtained from the HSI image matrix. This matrix is updated with histogram equalized intensity matrix.</w:t>
+          <w:szCs w:val="18"/>
+        </w:rPr>
+        <w:t>Decision Tree</w:t>
       </w:r>
     </w:p>
     <w:p>
@@ -544,386 +2461,180 @@
         <w:jc w:val="both"/>
         <w:rPr>
           <w:rFonts w:ascii="Times New Roman" w:hAnsi="Times New Roman" w:cs="Times New Roman"/>
+          <w:sz w:val="24"/>
+          <w:szCs w:val="24"/>
+        </w:rPr>
+      </w:pPr>
+      <w:r>
+        <w:rPr>
+          <w:rFonts w:ascii="Times New Roman" w:hAnsi="Times New Roman" w:cs="Times New Roman"/>
+          <w:bCs/>
           <w:iCs/>
-          <w:sz w:val="14"/>
-          <w:szCs w:val="24"/>
-        </w:rPr>
-      </w:pPr>
-    </w:p>
-    <w:p>
-      <w:pPr>
-        <w:tabs>
-          <w:tab w:val="left" w:pos="567"/>
-        </w:tabs>
-        <w:spacing w:after="0" w:line="360" w:lineRule="auto"/>
-        <w:jc w:val="both"/>
+          <w:sz w:val="24"/>
+          <w:szCs w:val="24"/>
+        </w:rPr>
+        <w:t>Decision Trees (DTs)</w:t>
+      </w:r>
+      <w:r>
         <w:rPr>
           <w:rFonts w:ascii="Times New Roman" w:hAnsi="Times New Roman" w:cs="Times New Roman"/>
           <w:iCs/>
           <w:sz w:val="24"/>
           <w:szCs w:val="24"/>
         </w:rPr>
-      </w:pPr>
-      <w:r>
-        <w:rPr>
-          <w:rFonts w:ascii="Times New Roman" w:hAnsi="Times New Roman" w:cs="Times New Roman"/>
-          <w:b/>
+        <w:t> are a non-parametric supervised learning method used for </w:t>
+      </w:r>
+      <w:hyperlink r:id="rId91" w:anchor="tree-classification" w:history="1">
+        <w:r>
+          <w:rPr>
+            <w:rFonts w:ascii="Times New Roman" w:hAnsi="Times New Roman" w:cs="Times New Roman"/>
+            <w:iCs/>
+            <w:sz w:val="24"/>
+            <w:szCs w:val="24"/>
+          </w:rPr>
+          <w:t>classification</w:t>
+        </w:r>
+      </w:hyperlink>
+      <w:r>
+        <w:rPr>
+          <w:rFonts w:ascii="Times New Roman" w:hAnsi="Times New Roman" w:cs="Times New Roman"/>
           <w:iCs/>
           <w:sz w:val="24"/>
           <w:szCs w:val="24"/>
         </w:rPr>
-        <w:t xml:space="preserve">Color moments </w:t>
-      </w:r>
-    </w:p>
-    <w:p>
-      <w:pPr>
-        <w:tabs>
-          <w:tab w:val="left" w:pos="567"/>
-        </w:tabs>
-        <w:spacing w:after="0" w:line="360" w:lineRule="auto"/>
-        <w:jc w:val="both"/>
+        <w:t> and </w:t>
+      </w:r>
+      <w:hyperlink r:id="rId92" w:anchor="tree-regression" w:history="1">
+        <w:r>
+          <w:rPr>
+            <w:rFonts w:ascii="Times New Roman" w:hAnsi="Times New Roman" w:cs="Times New Roman"/>
+            <w:iCs/>
+            <w:sz w:val="24"/>
+            <w:szCs w:val="24"/>
+          </w:rPr>
+          <w:t>regression</w:t>
+        </w:r>
+      </w:hyperlink>
+      <w:r>
         <w:rPr>
           <w:rFonts w:ascii="Times New Roman" w:hAnsi="Times New Roman" w:cs="Times New Roman"/>
           <w:iCs/>
           <w:sz w:val="24"/>
           <w:szCs w:val="24"/>
         </w:rPr>
-      </w:pPr>
-      <w:r>
-        <w:rPr>
-          <w:rFonts w:ascii="Times New Roman" w:hAnsi="Times New Roman" w:cs="Times New Roman"/>
-          <w:iCs/>
-          <w:sz w:val="24"/>
-          <w:szCs w:val="24"/>
-        </w:rPr>
-        <w:t xml:space="preserve">Color moments are very much useful for color indexing purposes. It considers only the first three color moments as feature in image retrieval applications. It can be used to compare the two images based on color. </w:t>
-      </w:r>
-    </w:p>
-    <w:p>
-      <w:pPr>
-        <w:tabs>
-          <w:tab w:val="left" w:pos="567"/>
-        </w:tabs>
-        <w:spacing w:after="0" w:line="360" w:lineRule="auto"/>
-        <w:jc w:val="both"/>
-        <w:rPr>
-          <w:rFonts w:ascii="Times New Roman" w:hAnsi="Times New Roman" w:cs="Times New Roman"/>
-          <w:b/>
-          <w:iCs/>
-          <w:sz w:val="24"/>
-          <w:szCs w:val="24"/>
-        </w:rPr>
-      </w:pPr>
-      <w:r>
-        <w:rPr>
-          <w:rFonts w:ascii="Times New Roman" w:hAnsi="Times New Roman" w:cs="Times New Roman"/>
-          <w:b/>
-          <w:iCs/>
-          <w:sz w:val="24"/>
-          <w:szCs w:val="24"/>
-        </w:rPr>
-        <w:lastRenderedPageBreak/>
-        <w:t xml:space="preserve">HOG feature </w:t>
-      </w:r>
-    </w:p>
-    <w:p>
-      <w:pPr>
-        <w:tabs>
-          <w:tab w:val="left" w:pos="567"/>
-        </w:tabs>
-        <w:spacing w:after="0" w:line="360" w:lineRule="auto"/>
-        <w:jc w:val="both"/>
-        <w:rPr>
-          <w:rFonts w:ascii="Times New Roman" w:hAnsi="Times New Roman" w:cs="Times New Roman"/>
-          <w:iCs/>
-          <w:sz w:val="24"/>
-          <w:szCs w:val="24"/>
-        </w:rPr>
-      </w:pPr>
-      <w:r>
-        <w:rPr>
-          <w:rFonts w:ascii="Times New Roman" w:hAnsi="Times New Roman" w:cs="Times New Roman"/>
-          <w:iCs/>
-          <w:sz w:val="24"/>
-          <w:szCs w:val="24"/>
-        </w:rPr>
-        <w:t>The histogram of oriented gradients (HOG) is a feature used in vision and image processing for object detection. The image is divided into small connected regions called cells. Since it works on local cells, it is invariant to geometric transformations.</w:t>
-      </w:r>
-    </w:p>
-    <w:p>
-      <w:pPr>
-        <w:tabs>
-          <w:tab w:val="left" w:pos="567"/>
-        </w:tabs>
-        <w:spacing w:after="0" w:line="360" w:lineRule="auto"/>
-        <w:jc w:val="both"/>
-        <w:rPr>
-          <w:rFonts w:ascii="Times New Roman" w:hAnsi="Times New Roman" w:cs="Times New Roman"/>
-          <w:iCs/>
-          <w:sz w:val="12"/>
-          <w:szCs w:val="24"/>
-        </w:rPr>
-      </w:pPr>
-    </w:p>
-    <w:p>
-      <w:pPr>
-        <w:tabs>
-          <w:tab w:val="left" w:pos="567"/>
-        </w:tabs>
-        <w:spacing w:after="0" w:line="360" w:lineRule="auto"/>
-        <w:jc w:val="both"/>
-        <w:rPr>
-          <w:rFonts w:ascii="Times New Roman" w:hAnsi="Times New Roman" w:cs="Times New Roman"/>
-          <w:b/>
-          <w:iCs/>
-          <w:sz w:val="24"/>
-          <w:szCs w:val="24"/>
-        </w:rPr>
-      </w:pPr>
-      <w:r>
-        <w:rPr>
-          <w:rFonts w:ascii="Times New Roman" w:hAnsi="Times New Roman" w:cs="Times New Roman"/>
-          <w:b/>
-          <w:iCs/>
-          <w:sz w:val="24"/>
-          <w:szCs w:val="24"/>
-        </w:rPr>
-        <w:t>HSV Feature</w:t>
-      </w:r>
-    </w:p>
-    <w:p>
-      <w:pPr>
-        <w:tabs>
-          <w:tab w:val="left" w:pos="567"/>
-        </w:tabs>
-        <w:spacing w:after="0" w:line="360" w:lineRule="auto"/>
-        <w:jc w:val="both"/>
-        <w:rPr>
-          <w:rFonts w:ascii="Times New Roman" w:hAnsi="Times New Roman" w:cs="Times New Roman"/>
-          <w:iCs/>
-          <w:sz w:val="24"/>
-          <w:szCs w:val="24"/>
-        </w:rPr>
-      </w:pPr>
-      <w:r>
-        <w:rPr>
-          <w:rFonts w:ascii="Times New Roman" w:hAnsi="Times New Roman" w:cs="Times New Roman"/>
-          <w:iCs/>
-          <w:sz w:val="24"/>
-          <w:szCs w:val="24"/>
-        </w:rPr>
-        <w:t>The Hue Saturation Value (HSV) represents the color, dominance of color and brightness. Therefore, the color detection algorithm can be used to search in terms of color position and color purity. It is used to detect the pixels.</w:t>
-      </w:r>
-    </w:p>
-    <w:p>
-      <w:pPr>
-        <w:tabs>
-          <w:tab w:val="left" w:pos="567"/>
-        </w:tabs>
-        <w:spacing w:after="0" w:line="360" w:lineRule="auto"/>
-        <w:jc w:val="both"/>
-        <w:rPr>
-          <w:rFonts w:ascii="Times New Roman" w:hAnsi="Times New Roman" w:cs="Times New Roman"/>
-          <w:iCs/>
-          <w:sz w:val="10"/>
-          <w:szCs w:val="24"/>
-        </w:rPr>
-      </w:pPr>
-    </w:p>
-    <w:p>
-      <w:pPr>
-        <w:tabs>
-          <w:tab w:val="left" w:pos="567"/>
-        </w:tabs>
-        <w:spacing w:after="0" w:line="360" w:lineRule="auto"/>
-        <w:jc w:val="both"/>
-        <w:rPr>
-          <w:rFonts w:ascii="Times New Roman" w:hAnsi="Times New Roman" w:cs="Times New Roman"/>
-          <w:b/>
-          <w:iCs/>
-          <w:sz w:val="24"/>
-          <w:szCs w:val="24"/>
-        </w:rPr>
-      </w:pPr>
-      <w:r>
-        <w:rPr>
-          <w:rFonts w:ascii="Times New Roman" w:hAnsi="Times New Roman" w:cs="Times New Roman"/>
-          <w:b/>
-          <w:iCs/>
-          <w:sz w:val="24"/>
-          <w:szCs w:val="24"/>
-        </w:rPr>
-        <w:t>SVM (Support Vector Machine)</w:t>
-      </w:r>
-    </w:p>
-    <w:p>
-      <w:pPr>
-        <w:tabs>
-          <w:tab w:val="left" w:pos="567"/>
-        </w:tabs>
-        <w:spacing w:after="0" w:line="360" w:lineRule="auto"/>
-        <w:jc w:val="both"/>
-        <w:rPr>
-          <w:iCs/>
-          <w:szCs w:val="18"/>
-        </w:rPr>
-      </w:pPr>
-      <w:r>
-        <w:rPr>
-          <w:rFonts w:ascii="Times New Roman" w:hAnsi="Times New Roman" w:cs="Times New Roman"/>
-          <w:iCs/>
-          <w:sz w:val="24"/>
-          <w:szCs w:val="24"/>
-        </w:rPr>
-        <w:t xml:space="preserve">It is a supervised learning algorithm which can used for binary classification or regression. It is a coordinate of individual observations. It is based on decision planes which defines decision boundaries. It also separated the set of objects having different </w:t>
-      </w:r>
-      <w:r>
-        <w:rPr>
-          <w:rFonts w:ascii="Times New Roman" w:hAnsi="Times New Roman" w:cs="Times New Roman"/>
-          <w:iCs/>
-          <w:sz w:val="24"/>
-          <w:szCs w:val="24"/>
-        </w:rPr>
-        <w:t>class. The</w:t>
-      </w:r>
-      <w:r>
-        <w:rPr>
-          <w:rFonts w:ascii="Times New Roman" w:hAnsi="Times New Roman" w:cs="Times New Roman"/>
-          <w:iCs/>
-          <w:sz w:val="24"/>
-          <w:szCs w:val="24"/>
-        </w:rPr>
-        <w:t xml:space="preserve"> system is built on two different environments namely using Real Time Fruit and Non-Real Time Fruit</w:t>
-      </w:r>
-      <w:r>
-        <w:rPr>
-          <w:iCs/>
-          <w:szCs w:val="18"/>
+        <w:t>. The goal is to create a model that predicts the value of a</w:t>
+      </w:r>
+      <w:r>
+        <w:rPr>
+          <w:rFonts w:ascii="Segoe UI" w:hAnsi="Segoe UI" w:cs="Segoe UI"/>
+          <w:color w:val="212529"/>
+          <w:shd w:val="clear" w:color="auto" w:fill="FFFFFF"/>
+        </w:rPr>
+        <w:t xml:space="preserve"> </w:t>
+      </w:r>
+      <w:r>
+        <w:rPr>
+          <w:rFonts w:ascii="Times New Roman" w:hAnsi="Times New Roman" w:cs="Times New Roman"/>
+          <w:sz w:val="24"/>
+          <w:szCs w:val="24"/>
+        </w:rPr>
+        <w:t>target variable by learning simple decision rules inferred from the data features. A tree can be seen as a piecewise constant approximation.</w:t>
+      </w:r>
+      <w:r>
+        <w:rPr>
+          <w:rFonts w:ascii="Times New Roman" w:hAnsi="Times New Roman" w:cs="Times New Roman"/>
+          <w:sz w:val="24"/>
+          <w:szCs w:val="24"/>
+        </w:rPr>
+        <w:t xml:space="preserve"> </w:t>
+      </w:r>
+      <w:r>
+        <w:rPr>
+          <w:rFonts w:ascii="Times New Roman" w:hAnsi="Times New Roman" w:cs="Times New Roman"/>
+          <w:sz w:val="24"/>
+          <w:szCs w:val="24"/>
+        </w:rPr>
+        <w:t>D</w:t>
+      </w:r>
+      <w:r>
+        <w:rPr>
+          <w:rFonts w:ascii="Times New Roman" w:hAnsi="Times New Roman" w:cs="Times New Roman"/>
+          <w:sz w:val="24"/>
+          <w:szCs w:val="24"/>
+        </w:rPr>
+        <w:t>ecision trees are commonly used in </w:t>
+      </w:r>
+      <w:hyperlink r:id="rId93" w:tooltip="Operations research" w:history="1">
+        <w:r>
+          <w:rPr>
+            <w:rFonts w:ascii="Times New Roman" w:hAnsi="Times New Roman" w:cs="Times New Roman"/>
+            <w:sz w:val="24"/>
+            <w:szCs w:val="24"/>
+          </w:rPr>
+          <w:t>operations research</w:t>
+        </w:r>
+      </w:hyperlink>
+      <w:r>
+        <w:rPr>
+          <w:rFonts w:ascii="Times New Roman" w:hAnsi="Times New Roman" w:cs="Times New Roman"/>
+          <w:sz w:val="24"/>
+          <w:szCs w:val="24"/>
+        </w:rPr>
+        <w:t>, specifically in </w:t>
+      </w:r>
+      <w:hyperlink r:id="rId94" w:tooltip="Decision analysis" w:history="1">
+        <w:r>
+          <w:rPr>
+            <w:rFonts w:ascii="Times New Roman" w:hAnsi="Times New Roman" w:cs="Times New Roman"/>
+            <w:sz w:val="24"/>
+            <w:szCs w:val="24"/>
+          </w:rPr>
+          <w:t>decision analysis</w:t>
+        </w:r>
+      </w:hyperlink>
+      <w:r>
+        <w:rPr>
+          <w:rFonts w:ascii="Times New Roman" w:hAnsi="Times New Roman" w:cs="Times New Roman"/>
+          <w:sz w:val="24"/>
+          <w:szCs w:val="24"/>
+        </w:rPr>
+        <w:t>, to help identify a strategy most likely to reach a </w:t>
+      </w:r>
+      <w:hyperlink r:id="rId95" w:tooltip="" w:history="1">
+        <w:r>
+          <w:rPr>
+            <w:rFonts w:ascii="Times New Roman" w:hAnsi="Times New Roman" w:cs="Times New Roman"/>
+            <w:sz w:val="24"/>
+            <w:szCs w:val="24"/>
+          </w:rPr>
+          <w:t>goal</w:t>
+        </w:r>
+      </w:hyperlink>
+      <w:r>
+        <w:rPr>
+          <w:rFonts w:ascii="Times New Roman" w:hAnsi="Times New Roman" w:cs="Times New Roman"/>
+          <w:sz w:val="24"/>
+          <w:szCs w:val="24"/>
+        </w:rPr>
+        <w:t>, but are also a popular tool in </w:t>
+      </w:r>
+      <w:hyperlink r:id="rId96" w:tooltip="Decision tree learning" w:history="1">
+        <w:r>
+          <w:rPr>
+            <w:rFonts w:ascii="Times New Roman" w:hAnsi="Times New Roman" w:cs="Times New Roman"/>
+            <w:sz w:val="24"/>
+            <w:szCs w:val="24"/>
+          </w:rPr>
+          <w:t>machine learning</w:t>
+        </w:r>
+      </w:hyperlink>
+      <w:r>
+        <w:rPr>
+          <w:rFonts w:ascii="Times New Roman" w:hAnsi="Times New Roman" w:cs="Times New Roman"/>
+          <w:sz w:val="24"/>
+          <w:szCs w:val="24"/>
         </w:rPr>
         <w:t>.</w:t>
-      </w:r>
-    </w:p>
-    <w:p>
-      <w:pPr>
-        <w:tabs>
-          <w:tab w:val="left" w:pos="567"/>
-        </w:tabs>
-        <w:spacing w:after="0" w:line="360" w:lineRule="auto"/>
-        <w:jc w:val="both"/>
-        <w:rPr>
-          <w:rFonts w:ascii="Times New Roman" w:hAnsi="Times New Roman" w:cs="Times New Roman"/>
-          <w:iCs/>
-          <w:sz w:val="18"/>
-          <w:szCs w:val="24"/>
-        </w:rPr>
-      </w:pPr>
-    </w:p>
-    <w:p>
-      <w:pPr>
-        <w:tabs>
-          <w:tab w:val="left" w:pos="567"/>
-        </w:tabs>
-        <w:spacing w:after="0" w:line="360" w:lineRule="auto"/>
-        <w:jc w:val="both"/>
-        <w:rPr>
-          <w:rFonts w:ascii="Times New Roman" w:hAnsi="Times New Roman" w:cs="Times New Roman"/>
-          <w:b/>
-          <w:iCs/>
-          <w:sz w:val="24"/>
-          <w:szCs w:val="18"/>
-        </w:rPr>
-      </w:pPr>
-      <w:r>
-        <w:rPr>
-          <w:rFonts w:ascii="Times New Roman" w:hAnsi="Times New Roman" w:cs="Times New Roman"/>
-          <w:b/>
-          <w:iCs/>
-          <w:sz w:val="24"/>
-          <w:szCs w:val="18"/>
-        </w:rPr>
-        <w:t>KNN (</w:t>
-      </w:r>
-      <w:r>
-        <w:rPr>
-          <w:rFonts w:ascii="Times New Roman" w:hAnsi="Times New Roman" w:cs="Times New Roman"/>
-          <w:b/>
-          <w:iCs/>
-          <w:sz w:val="24"/>
-          <w:szCs w:val="18"/>
-        </w:rPr>
-        <w:t>K-Nearest Neighbor)</w:t>
-      </w:r>
-    </w:p>
-    <w:p>
-      <w:pPr>
-        <w:tabs>
-          <w:tab w:val="left" w:pos="567"/>
-        </w:tabs>
-        <w:spacing w:line="360" w:lineRule="auto"/>
-        <w:jc w:val="both"/>
-        <w:rPr>
-          <w:rFonts w:ascii="Times New Roman" w:hAnsi="Times New Roman" w:cs="Times New Roman"/>
-          <w:sz w:val="24"/>
-          <w:szCs w:val="24"/>
-        </w:rPr>
-      </w:pPr>
-      <w:r>
-        <w:rPr>
-          <w:rFonts w:ascii="Times New Roman" w:hAnsi="Times New Roman" w:cs="Times New Roman"/>
-          <w:sz w:val="24"/>
-          <w:szCs w:val="24"/>
-        </w:rPr>
-        <w:t xml:space="preserve">Classification KNN is a nearest </w:t>
-      </w:r>
-      <w:r>
-        <w:rPr>
-          <w:rFonts w:ascii="Times New Roman" w:hAnsi="Times New Roman" w:cs="Times New Roman"/>
-          <w:sz w:val="24"/>
-          <w:szCs w:val="24"/>
-        </w:rPr>
-        <w:t>neighbor</w:t>
-      </w:r>
-      <w:r>
-        <w:rPr>
-          <w:rFonts w:ascii="Times New Roman" w:hAnsi="Times New Roman" w:cs="Times New Roman"/>
-          <w:sz w:val="24"/>
-          <w:szCs w:val="24"/>
-        </w:rPr>
-        <w:t xml:space="preserve"> classification model where you can change both the distance matrix and the number of nearest </w:t>
-      </w:r>
-      <w:proofErr w:type="spellStart"/>
-      <w:r>
-        <w:rPr>
-          <w:rFonts w:ascii="Times New Roman" w:hAnsi="Times New Roman" w:cs="Times New Roman"/>
-          <w:sz w:val="24"/>
-          <w:szCs w:val="24"/>
-        </w:rPr>
-        <w:t>neighbo</w:t>
-      </w:r>
-      <w:r>
-        <w:rPr>
-          <w:rFonts w:ascii="Times New Roman" w:hAnsi="Times New Roman" w:cs="Times New Roman"/>
-          <w:sz w:val="24"/>
-          <w:szCs w:val="24"/>
-        </w:rPr>
-        <w:t>u</w:t>
-      </w:r>
-      <w:r>
-        <w:rPr>
-          <w:rFonts w:ascii="Times New Roman" w:hAnsi="Times New Roman" w:cs="Times New Roman"/>
-          <w:sz w:val="24"/>
-          <w:szCs w:val="24"/>
-        </w:rPr>
-        <w:t>r</w:t>
-      </w:r>
-      <w:proofErr w:type="spellEnd"/>
-      <w:r>
-        <w:rPr>
-          <w:rFonts w:ascii="Times New Roman" w:hAnsi="Times New Roman" w:cs="Times New Roman"/>
-          <w:sz w:val="24"/>
-          <w:szCs w:val="24"/>
-        </w:rPr>
-        <w:t xml:space="preserve">. It stores training data, can use the model to compute the resubstitution prediction. This model can be convenient because training a classifier occurs in one step and classification in other steps. </w:t>
       </w:r>
     </w:p>
     <w:p>
@@ -1187,7 +2898,6 @@
           <w:b/>
           <w:sz w:val="28"/>
         </w:rPr>
-        <w:lastRenderedPageBreak/>
         <w:t>6.2</w:t>
       </w:r>
       <w:r>
@@ -1762,7 +3472,6 @@
         <w:rPr>
           <w:rStyle w:val="apple-converted-space"/>
         </w:rPr>
-        <w:lastRenderedPageBreak/>
         <w:t>2. Sort the calculated distance in ascending order based on distance values</w:t>
       </w:r>
     </w:p>
@@ -2486,7 +4195,6 @@
           <w:b/>
           <w:sz w:val="28"/>
         </w:rPr>
-        <w:lastRenderedPageBreak/>
         <w:t>6.2</w:t>
       </w:r>
       <w:r>
@@ -2958,7 +4666,6 @@
           <w:sz w:val="24"/>
         </w:rPr>
       </w:pPr>
-      <w:bookmarkStart w:id="0" w:name="_GoBack"/>
       <w:r>
         <w:rPr>
           <w:rFonts w:ascii="Times New Roman" w:eastAsia="Times New Roman" w:hAnsi="Times New Roman" w:cs="Times New Roman"/>
@@ -3202,7 +4909,6 @@
         </w:rPr>
       </w:pPr>
     </w:p>
-    <w:bookmarkEnd w:id="0"/>
     <w:p>
       <w:pPr>
         <w:tabs>
@@ -3253,7 +4959,6 @@
           <w:b/>
           <w:sz w:val="28"/>
         </w:rPr>
-        <w:lastRenderedPageBreak/>
         <w:t>6.3 Flowchart for Fruit Recognition using Image Processing</w:t>
       </w:r>
     </w:p>
@@ -4324,7 +6029,6 @@
           <w:rFonts w:ascii="Times New Roman" w:eastAsia="Times New Roman" w:hAnsi="Times New Roman" w:cs="Times New Roman"/>
           <w:sz w:val="24"/>
         </w:rPr>
-        <w:lastRenderedPageBreak/>
         <w:t xml:space="preserve">A system flowchart symbolically shows how data flows throughout a system and how event controlling decisions are made. Initially the image is input, and the pre-processing of the input image takes place followed by segmentation. Later the images are classified according to their extracted feature. </w:t>
       </w:r>
       <w:r>
@@ -4371,8 +6075,8 @@
       </w:r>
     </w:p>
     <w:sectPr>
-      <w:headerReference w:type="default" r:id="rId7"/>
-      <w:footerReference w:type="default" r:id="rId8"/>
+      <w:headerReference w:type="default" r:id="rId97"/>
+      <w:footerReference w:type="default" r:id="rId98"/>
       <w:pgSz w:w="11907" w:h="16840" w:code="9"/>
       <w:pgMar w:top="1080" w:right="1440" w:bottom="1080" w:left="1800" w:header="720" w:footer="720" w:gutter="0"/>
       <w:pgNumType w:start="18"/>
@@ -4384,7 +6088,7 @@
 </file>
 
 <file path=word/endnotes.xml><?xml version="1.0" encoding="utf-8"?>
-<w:endnotes xmlns:wpc="http://schemas.microsoft.com/office/word/2010/wordprocessingCanvas" xmlns:cx="http://schemas.microsoft.com/office/drawing/2014/chartex" xmlns:cx1="http://schemas.microsoft.com/office/drawing/2015/9/8/chartex" xmlns:cx2="http://schemas.microsoft.com/office/drawing/2015/10/21/chartex" xmlns:cx3="http://schemas.microsoft.com/office/drawing/2016/5/9/chartex" xmlns:cx4="http://schemas.microsoft.com/office/drawing/2016/5/10/chartex" xmlns:cx5="http://schemas.microsoft.com/office/drawing/2016/5/11/chartex" xmlns:cx6="http://schemas.microsoft.com/office/drawing/2016/5/12/chartex" xmlns:cx7="http://schemas.microsoft.com/office/drawing/2016/5/13/chartex" xmlns:cx8="http://schemas.microsoft.com/office/drawing/2016/5/14/chartex" xmlns:mc="http://schemas.openxmlformats.org/markup-compatibility/2006" xmlns:aink="http://schemas.microsoft.com/office/drawing/2016/ink" xmlns:am3d="http://schemas.microsoft.com/office/drawing/2017/model3d" xmlns:o="urn:schemas-microsoft-com:office:office" xmlns:r="http://schemas.openxmlformats.org/officeDocument/2006/relationships" xmlns:m="http://schemas.openxmlformats.org/officeDocument/2006/math" xmlns:v="urn:schemas-microsoft-com:vml" xmlns:wp14="http://schemas.microsoft.com/office/word/2010/wordprocessingDrawing" xmlns:wp="http://schemas.openxmlformats.org/drawingml/2006/wordprocessingDrawing" xmlns:w10="urn:schemas-microsoft-com:office:word" xmlns:w="http://schemas.openxmlformats.org/wordprocessingml/2006/main" xmlns:w14="http://schemas.microsoft.com/office/word/2010/wordml" xmlns:w15="http://schemas.microsoft.com/office/word/2012/wordml" xmlns:w16cid="http://schemas.microsoft.com/office/word/2016/wordml/cid" xmlns:w16se="http://schemas.microsoft.com/office/word/2015/wordml/symex" xmlns:wpg="http://schemas.microsoft.com/office/word/2010/wordprocessingGroup" xmlns:wpi="http://schemas.microsoft.com/office/word/2010/wordprocessingInk" xmlns:wne="http://schemas.microsoft.com/office/word/2006/wordml" xmlns:wps="http://schemas.microsoft.com/office/word/2010/wordprocessingShape" mc:Ignorable="w14 w15 w16se w16cid wp14">
+<w:endnotes xmlns:wpc="http://schemas.microsoft.com/office/word/2010/wordprocessingCanvas" xmlns:mc="http://schemas.openxmlformats.org/markup-compatibility/2006" xmlns:o="urn:schemas-microsoft-com:office:office" xmlns:r="http://schemas.openxmlformats.org/officeDocument/2006/relationships" xmlns:m="http://schemas.openxmlformats.org/officeDocument/2006/math" xmlns:v="urn:schemas-microsoft-com:vml" xmlns:wp14="http://schemas.microsoft.com/office/word/2010/wordprocessingDrawing" xmlns:wp="http://schemas.openxmlformats.org/drawingml/2006/wordprocessingDrawing" xmlns:w10="urn:schemas-microsoft-com:office:word" xmlns:w="http://schemas.openxmlformats.org/wordprocessingml/2006/main" xmlns:w14="http://schemas.microsoft.com/office/word/2010/wordml" xmlns:wpg="http://schemas.microsoft.com/office/word/2010/wordprocessingGroup" xmlns:wpi="http://schemas.microsoft.com/office/word/2010/wordprocessingInk" xmlns:wne="http://schemas.microsoft.com/office/word/2006/wordml" xmlns:wps="http://schemas.microsoft.com/office/word/2010/wordprocessingShape" mc:Ignorable="w14 wp14">
   <w:endnote w:type="separator" w:id="-1">
     <w:p>
       <w:pPr>
@@ -4409,7 +6113,7 @@
 </file>
 
 <file path=word/footer1.xml><?xml version="1.0" encoding="utf-8"?>
-<w:ftr xmlns:wpc="http://schemas.microsoft.com/office/word/2010/wordprocessingCanvas" xmlns:cx="http://schemas.microsoft.com/office/drawing/2014/chartex" xmlns:cx1="http://schemas.microsoft.com/office/drawing/2015/9/8/chartex" xmlns:cx2="http://schemas.microsoft.com/office/drawing/2015/10/21/chartex" xmlns:cx3="http://schemas.microsoft.com/office/drawing/2016/5/9/chartex" xmlns:cx4="http://schemas.microsoft.com/office/drawing/2016/5/10/chartex" xmlns:cx5="http://schemas.microsoft.com/office/drawing/2016/5/11/chartex" xmlns:cx6="http://schemas.microsoft.com/office/drawing/2016/5/12/chartex" xmlns:cx7="http://schemas.microsoft.com/office/drawing/2016/5/13/chartex" xmlns:cx8="http://schemas.microsoft.com/office/drawing/2016/5/14/chartex" xmlns:mc="http://schemas.openxmlformats.org/markup-compatibility/2006" xmlns:aink="http://schemas.microsoft.com/office/drawing/2016/ink" xmlns:am3d="http://schemas.microsoft.com/office/drawing/2017/model3d" xmlns:o="urn:schemas-microsoft-com:office:office" xmlns:r="http://schemas.openxmlformats.org/officeDocument/2006/relationships" xmlns:m="http://schemas.openxmlformats.org/officeDocument/2006/math" xmlns:v="urn:schemas-microsoft-com:vml" xmlns:wp14="http://schemas.microsoft.com/office/word/2010/wordprocessingDrawing" xmlns:wp="http://schemas.openxmlformats.org/drawingml/2006/wordprocessingDrawing" xmlns:w10="urn:schemas-microsoft-com:office:word" xmlns:w="http://schemas.openxmlformats.org/wordprocessingml/2006/main" xmlns:w14="http://schemas.microsoft.com/office/word/2010/wordml" xmlns:w15="http://schemas.microsoft.com/office/word/2012/wordml" xmlns:w16cid="http://schemas.microsoft.com/office/word/2016/wordml/cid" xmlns:w16se="http://schemas.microsoft.com/office/word/2015/wordml/symex" xmlns:wpg="http://schemas.microsoft.com/office/word/2010/wordprocessingGroup" xmlns:wpi="http://schemas.microsoft.com/office/word/2010/wordprocessingInk" xmlns:wne="http://schemas.microsoft.com/office/word/2006/wordml" xmlns:wps="http://schemas.microsoft.com/office/word/2010/wordprocessingShape" mc:Ignorable="w14 w15 w16se w16cid wp14">
+<w:ftr xmlns:wpc="http://schemas.microsoft.com/office/word/2010/wordprocessingCanvas" xmlns:mc="http://schemas.openxmlformats.org/markup-compatibility/2006" xmlns:o="urn:schemas-microsoft-com:office:office" xmlns:r="http://schemas.openxmlformats.org/officeDocument/2006/relationships" xmlns:m="http://schemas.openxmlformats.org/officeDocument/2006/math" xmlns:v="urn:schemas-microsoft-com:vml" xmlns:wp14="http://schemas.microsoft.com/office/word/2010/wordprocessingDrawing" xmlns:wp="http://schemas.openxmlformats.org/drawingml/2006/wordprocessingDrawing" xmlns:w10="urn:schemas-microsoft-com:office:word" xmlns:w="http://schemas.openxmlformats.org/wordprocessingml/2006/main" xmlns:w14="http://schemas.microsoft.com/office/word/2010/wordml" xmlns:wpg="http://schemas.microsoft.com/office/word/2010/wordprocessingGroup" xmlns:wpi="http://schemas.microsoft.com/office/word/2010/wordprocessingInk" xmlns:wne="http://schemas.microsoft.com/office/word/2006/wordml" xmlns:wps="http://schemas.microsoft.com/office/word/2010/wordprocessingShape" mc:Ignorable="w14 wp14">
   <w:p>
     <w:pPr>
       <w:pStyle w:val="Footer"/>
@@ -4485,7 +6189,7 @@
         <w:szCs w:val="24"/>
         <w:lang w:val="en-IN"/>
       </w:rPr>
-      <w:t>24</w:t>
+      <w:t>18</w:t>
     </w:r>
     <w:r>
       <w:rPr>
@@ -4502,7 +6206,7 @@
 </file>
 
 <file path=word/footnotes.xml><?xml version="1.0" encoding="utf-8"?>
-<w:footnotes xmlns:wpc="http://schemas.microsoft.com/office/word/2010/wordprocessingCanvas" xmlns:cx="http://schemas.microsoft.com/office/drawing/2014/chartex" xmlns:cx1="http://schemas.microsoft.com/office/drawing/2015/9/8/chartex" xmlns:cx2="http://schemas.microsoft.com/office/drawing/2015/10/21/chartex" xmlns:cx3="http://schemas.microsoft.com/office/drawing/2016/5/9/chartex" xmlns:cx4="http://schemas.microsoft.com/office/drawing/2016/5/10/chartex" xmlns:cx5="http://schemas.microsoft.com/office/drawing/2016/5/11/chartex" xmlns:cx6="http://schemas.microsoft.com/office/drawing/2016/5/12/chartex" xmlns:cx7="http://schemas.microsoft.com/office/drawing/2016/5/13/chartex" xmlns:cx8="http://schemas.microsoft.com/office/drawing/2016/5/14/chartex" xmlns:mc="http://schemas.openxmlformats.org/markup-compatibility/2006" xmlns:aink="http://schemas.microsoft.com/office/drawing/2016/ink" xmlns:am3d="http://schemas.microsoft.com/office/drawing/2017/model3d" xmlns:o="urn:schemas-microsoft-com:office:office" xmlns:r="http://schemas.openxmlformats.org/officeDocument/2006/relationships" xmlns:m="http://schemas.openxmlformats.org/officeDocument/2006/math" xmlns:v="urn:schemas-microsoft-com:vml" xmlns:wp14="http://schemas.microsoft.com/office/word/2010/wordprocessingDrawing" xmlns:wp="http://schemas.openxmlformats.org/drawingml/2006/wordprocessingDrawing" xmlns:w10="urn:schemas-microsoft-com:office:word" xmlns:w="http://schemas.openxmlformats.org/wordprocessingml/2006/main" xmlns:w14="http://schemas.microsoft.com/office/word/2010/wordml" xmlns:w15="http://schemas.microsoft.com/office/word/2012/wordml" xmlns:w16cid="http://schemas.microsoft.com/office/word/2016/wordml/cid" xmlns:w16se="http://schemas.microsoft.com/office/word/2015/wordml/symex" xmlns:wpg="http://schemas.microsoft.com/office/word/2010/wordprocessingGroup" xmlns:wpi="http://schemas.microsoft.com/office/word/2010/wordprocessingInk" xmlns:wne="http://schemas.microsoft.com/office/word/2006/wordml" xmlns:wps="http://schemas.microsoft.com/office/word/2010/wordprocessingShape" mc:Ignorable="w14 w15 w16se w16cid wp14">
+<w:footnotes xmlns:wpc="http://schemas.microsoft.com/office/word/2010/wordprocessingCanvas" xmlns:mc="http://schemas.openxmlformats.org/markup-compatibility/2006" xmlns:o="urn:schemas-microsoft-com:office:office" xmlns:r="http://schemas.openxmlformats.org/officeDocument/2006/relationships" xmlns:m="http://schemas.openxmlformats.org/officeDocument/2006/math" xmlns:v="urn:schemas-microsoft-com:vml" xmlns:wp14="http://schemas.microsoft.com/office/word/2010/wordprocessingDrawing" xmlns:wp="http://schemas.openxmlformats.org/drawingml/2006/wordprocessingDrawing" xmlns:w10="urn:schemas-microsoft-com:office:word" xmlns:w="http://schemas.openxmlformats.org/wordprocessingml/2006/main" xmlns:w14="http://schemas.microsoft.com/office/word/2010/wordml" xmlns:wpg="http://schemas.microsoft.com/office/word/2010/wordprocessingGroup" xmlns:wpi="http://schemas.microsoft.com/office/word/2010/wordprocessingInk" xmlns:wne="http://schemas.microsoft.com/office/word/2006/wordml" xmlns:wps="http://schemas.microsoft.com/office/word/2010/wordprocessingShape" mc:Ignorable="w14 wp14">
   <w:footnote w:type="separator" w:id="-1">
     <w:p>
       <w:pPr>
@@ -4527,7 +6231,7 @@
 </file>
 
 <file path=word/header1.xml><?xml version="1.0" encoding="utf-8"?>
-<w:hdr xmlns:wpc="http://schemas.microsoft.com/office/word/2010/wordprocessingCanvas" xmlns:cx="http://schemas.microsoft.com/office/drawing/2014/chartex" xmlns:cx1="http://schemas.microsoft.com/office/drawing/2015/9/8/chartex" xmlns:cx2="http://schemas.microsoft.com/office/drawing/2015/10/21/chartex" xmlns:cx3="http://schemas.microsoft.com/office/drawing/2016/5/9/chartex" xmlns:cx4="http://schemas.microsoft.com/office/drawing/2016/5/10/chartex" xmlns:cx5="http://schemas.microsoft.com/office/drawing/2016/5/11/chartex" xmlns:cx6="http://schemas.microsoft.com/office/drawing/2016/5/12/chartex" xmlns:cx7="http://schemas.microsoft.com/office/drawing/2016/5/13/chartex" xmlns:cx8="http://schemas.microsoft.com/office/drawing/2016/5/14/chartex" xmlns:mc="http://schemas.openxmlformats.org/markup-compatibility/2006" xmlns:aink="http://schemas.microsoft.com/office/drawing/2016/ink" xmlns:am3d="http://schemas.microsoft.com/office/drawing/2017/model3d" xmlns:o="urn:schemas-microsoft-com:office:office" xmlns:r="http://schemas.openxmlformats.org/officeDocument/2006/relationships" xmlns:m="http://schemas.openxmlformats.org/officeDocument/2006/math" xmlns:v="urn:schemas-microsoft-com:vml" xmlns:wp14="http://schemas.microsoft.com/office/word/2010/wordprocessingDrawing" xmlns:wp="http://schemas.openxmlformats.org/drawingml/2006/wordprocessingDrawing" xmlns:w10="urn:schemas-microsoft-com:office:word" xmlns:w="http://schemas.openxmlformats.org/wordprocessingml/2006/main" xmlns:w14="http://schemas.microsoft.com/office/word/2010/wordml" xmlns:w15="http://schemas.microsoft.com/office/word/2012/wordml" xmlns:w16cid="http://schemas.microsoft.com/office/word/2016/wordml/cid" xmlns:w16se="http://schemas.microsoft.com/office/word/2015/wordml/symex" xmlns:wpg="http://schemas.microsoft.com/office/word/2010/wordprocessingGroup" xmlns:wpi="http://schemas.microsoft.com/office/word/2010/wordprocessingInk" xmlns:wne="http://schemas.microsoft.com/office/word/2006/wordml" xmlns:wps="http://schemas.microsoft.com/office/word/2010/wordprocessingShape" mc:Ignorable="w14 w15 w16se w16cid wp14">
+<w:hdr xmlns:wpc="http://schemas.microsoft.com/office/word/2010/wordprocessingCanvas" xmlns:mc="http://schemas.openxmlformats.org/markup-compatibility/2006" xmlns:o="urn:schemas-microsoft-com:office:office" xmlns:r="http://schemas.openxmlformats.org/officeDocument/2006/relationships" xmlns:m="http://schemas.openxmlformats.org/officeDocument/2006/math" xmlns:v="urn:schemas-microsoft-com:vml" xmlns:wp14="http://schemas.microsoft.com/office/word/2010/wordprocessingDrawing" xmlns:wp="http://schemas.openxmlformats.org/drawingml/2006/wordprocessingDrawing" xmlns:w10="urn:schemas-microsoft-com:office:word" xmlns:w="http://schemas.openxmlformats.org/wordprocessingml/2006/main" xmlns:w14="http://schemas.microsoft.com/office/word/2010/wordml" xmlns:wpg="http://schemas.microsoft.com/office/word/2010/wordprocessingGroup" xmlns:wpi="http://schemas.microsoft.com/office/word/2010/wordprocessingInk" xmlns:wne="http://schemas.microsoft.com/office/word/2006/wordml" xmlns:wps="http://schemas.microsoft.com/office/word/2010/wordprocessingShape" mc:Ignorable="w14 wp14">
   <w:bookmarkStart w:id="1" w:name="_Hlk7510458"/>
   <w:p>
     <w:pPr>
@@ -4572,7 +6276,7 @@
             <w:sz w:val="24"/>
             <w:szCs w:val="24"/>
           </w:rPr>
-          <w:t>Fruit Recognition using Image Processing</w:t>
+          <w:t>Flood Prediction using AI</w:t>
         </w:r>
       </w:sdtContent>
     </w:sdt>
@@ -4609,6 +6313,16 @@
     </w:r>
     <w:r>
       <w:rPr>
+        <w:rFonts w:ascii="Times New Roman" w:hAnsi="Times New Roman" w:cs="Times New Roman"/>
+        <w:bCs/>
+        <w:color w:val="000000"/>
+        <w:sz w:val="24"/>
+        <w:szCs w:val="24"/>
+      </w:rPr>
+      <w:t xml:space="preserve">                          </w:t>
+    </w:r>
+    <w:r>
+      <w:rPr>
         <w:rFonts w:ascii="Times New Roman" w:eastAsiaTheme="majorEastAsia" w:hAnsi="Times New Roman" w:cs="Times New Roman"/>
         <w:sz w:val="24"/>
         <w:szCs w:val="24"/>
@@ -4633,7 +6347,7 @@
 </file>
 
 <file path=word/styles.xml><?xml version="1.0" encoding="utf-8"?>
-<w:styles xmlns:mc="http://schemas.openxmlformats.org/markup-compatibility/2006" xmlns:r="http://schemas.openxmlformats.org/officeDocument/2006/relationships" xmlns:w="http://schemas.openxmlformats.org/wordprocessingml/2006/main" xmlns:w14="http://schemas.microsoft.com/office/word/2010/wordml" xmlns:w15="http://schemas.microsoft.com/office/word/2012/wordml" xmlns:w16cid="http://schemas.microsoft.com/office/word/2016/wordml/cid" xmlns:w16se="http://schemas.microsoft.com/office/word/2015/wordml/symex" mc:Ignorable="w14 w15 w16se w16cid">
+<w:styles xmlns:mc="http://schemas.openxmlformats.org/markup-compatibility/2006" xmlns:r="http://schemas.openxmlformats.org/officeDocument/2006/relationships" xmlns:w="http://schemas.openxmlformats.org/wordprocessingml/2006/main" xmlns:w14="http://schemas.microsoft.com/office/word/2010/wordml" mc:Ignorable="w14">
   <w:docDefaults>
     <w:rPrDefault>
       <w:rPr>
@@ -4649,388 +6363,170 @@
       </w:pPr>
     </w:pPrDefault>
   </w:docDefaults>
-  <w:latentStyles w:defLockedState="0" w:defUIPriority="99" w:defSemiHidden="0" w:defUnhideWhenUsed="0" w:defQFormat="0" w:count="376">
-    <w:lsdException w:name="Normal" w:uiPriority="0" w:qFormat="1"/>
-    <w:lsdException w:name="heading 1" w:uiPriority="9" w:qFormat="1"/>
-    <w:lsdException w:name="heading 2" w:semiHidden="1" w:uiPriority="9" w:unhideWhenUsed="1" w:qFormat="1"/>
-    <w:lsdException w:name="heading 3" w:semiHidden="1" w:uiPriority="9" w:unhideWhenUsed="1" w:qFormat="1"/>
-    <w:lsdException w:name="heading 4" w:semiHidden="1" w:uiPriority="9" w:unhideWhenUsed="1" w:qFormat="1"/>
-    <w:lsdException w:name="heading 5" w:semiHidden="1" w:uiPriority="9" w:unhideWhenUsed="1" w:qFormat="1"/>
-    <w:lsdException w:name="heading 6" w:semiHidden="1" w:uiPriority="9" w:unhideWhenUsed="1" w:qFormat="1"/>
-    <w:lsdException w:name="heading 7" w:semiHidden="1" w:uiPriority="9" w:unhideWhenUsed="1" w:qFormat="1"/>
-    <w:lsdException w:name="heading 8" w:semiHidden="1" w:uiPriority="9" w:unhideWhenUsed="1" w:qFormat="1"/>
-    <w:lsdException w:name="heading 9" w:semiHidden="1" w:uiPriority="9" w:unhideWhenUsed="1" w:qFormat="1"/>
-    <w:lsdException w:name="index 1" w:semiHidden="1" w:unhideWhenUsed="1"/>
-    <w:lsdException w:name="index 2" w:semiHidden="1" w:unhideWhenUsed="1"/>
-    <w:lsdException w:name="index 3" w:semiHidden="1" w:unhideWhenUsed="1"/>
-    <w:lsdException w:name="index 4" w:semiHidden="1" w:unhideWhenUsed="1"/>
-    <w:lsdException w:name="index 5" w:semiHidden="1" w:unhideWhenUsed="1"/>
-    <w:lsdException w:name="index 6" w:semiHidden="1" w:unhideWhenUsed="1"/>
-    <w:lsdException w:name="index 7" w:semiHidden="1" w:unhideWhenUsed="1"/>
-    <w:lsdException w:name="index 8" w:semiHidden="1" w:unhideWhenUsed="1"/>
-    <w:lsdException w:name="index 9" w:semiHidden="1" w:unhideWhenUsed="1"/>
-    <w:lsdException w:name="toc 1" w:semiHidden="1" w:uiPriority="39" w:unhideWhenUsed="1"/>
-    <w:lsdException w:name="toc 2" w:semiHidden="1" w:uiPriority="39" w:unhideWhenUsed="1"/>
-    <w:lsdException w:name="toc 3" w:semiHidden="1" w:uiPriority="39" w:unhideWhenUsed="1"/>
-    <w:lsdException w:name="toc 4" w:semiHidden="1" w:uiPriority="39" w:unhideWhenUsed="1"/>
-    <w:lsdException w:name="toc 5" w:semiHidden="1" w:uiPriority="39" w:unhideWhenUsed="1"/>
-    <w:lsdException w:name="toc 6" w:semiHidden="1" w:uiPriority="39" w:unhideWhenUsed="1"/>
-    <w:lsdException w:name="toc 7" w:semiHidden="1" w:uiPriority="39" w:unhideWhenUsed="1"/>
-    <w:lsdException w:name="toc 8" w:semiHidden="1" w:uiPriority="39" w:unhideWhenUsed="1"/>
-    <w:lsdException w:name="toc 9" w:semiHidden="1" w:uiPriority="39" w:unhideWhenUsed="1"/>
-    <w:lsdException w:name="Normal Indent" w:semiHidden="1" w:unhideWhenUsed="1"/>
-    <w:lsdException w:name="footnote text" w:semiHidden="1" w:unhideWhenUsed="1"/>
-    <w:lsdException w:name="annotation text" w:semiHidden="1" w:unhideWhenUsed="1"/>
-    <w:lsdException w:name="header" w:semiHidden="1" w:unhideWhenUsed="1"/>
-    <w:lsdException w:name="footer" w:semiHidden="1" w:unhideWhenUsed="1"/>
-    <w:lsdException w:name="index heading" w:semiHidden="1" w:unhideWhenUsed="1"/>
-    <w:lsdException w:name="caption" w:semiHidden="1" w:uiPriority="35" w:unhideWhenUsed="1" w:qFormat="1"/>
-    <w:lsdException w:name="table of figures" w:semiHidden="1" w:unhideWhenUsed="1"/>
-    <w:lsdException w:name="envelope address" w:semiHidden="1" w:unhideWhenUsed="1"/>
-    <w:lsdException w:name="envelope return" w:semiHidden="1" w:unhideWhenUsed="1"/>
-    <w:lsdException w:name="footnote reference" w:semiHidden="1" w:unhideWhenUsed="1"/>
-    <w:lsdException w:name="annotation reference" w:semiHidden="1" w:unhideWhenUsed="1"/>
-    <w:lsdException w:name="line number" w:semiHidden="1" w:unhideWhenUsed="1"/>
-    <w:lsdException w:name="page number" w:semiHidden="1" w:unhideWhenUsed="1"/>
-    <w:lsdException w:name="endnote reference" w:semiHidden="1" w:unhideWhenUsed="1"/>
-    <w:lsdException w:name="endnote text" w:semiHidden="1" w:unhideWhenUsed="1"/>
-    <w:lsdException w:name="table of authorities" w:semiHidden="1" w:unhideWhenUsed="1"/>
-    <w:lsdException w:name="macro" w:semiHidden="1" w:unhideWhenUsed="1"/>
-    <w:lsdException w:name="toa heading" w:semiHidden="1" w:unhideWhenUsed="1"/>
-    <w:lsdException w:name="List" w:semiHidden="1" w:unhideWhenUsed="1"/>
-    <w:lsdException w:name="List Bullet" w:semiHidden="1" w:unhideWhenUsed="1"/>
-    <w:lsdException w:name="List Number" w:semiHidden="1" w:unhideWhenUsed="1"/>
-    <w:lsdException w:name="List 2" w:semiHidden="1" w:unhideWhenUsed="1"/>
-    <w:lsdException w:name="List 3" w:semiHidden="1" w:unhideWhenUsed="1"/>
-    <w:lsdException w:name="List 4" w:semiHidden="1" w:unhideWhenUsed="1"/>
-    <w:lsdException w:name="List 5" w:semiHidden="1" w:unhideWhenUsed="1"/>
-    <w:lsdException w:name="List Bullet 2" w:semiHidden="1" w:unhideWhenUsed="1"/>
-    <w:lsdException w:name="List Bullet 3" w:semiHidden="1" w:unhideWhenUsed="1"/>
-    <w:lsdException w:name="List Bullet 4" w:semiHidden="1" w:unhideWhenUsed="1"/>
-    <w:lsdException w:name="List Bullet 5" w:semiHidden="1" w:unhideWhenUsed="1"/>
-    <w:lsdException w:name="List Number 2" w:semiHidden="1" w:unhideWhenUsed="1"/>
-    <w:lsdException w:name="List Number 3" w:semiHidden="1" w:unhideWhenUsed="1"/>
-    <w:lsdException w:name="List Number 4" w:semiHidden="1" w:unhideWhenUsed="1"/>
-    <w:lsdException w:name="List Number 5" w:semiHidden="1" w:unhideWhenUsed="1"/>
-    <w:lsdException w:name="Title" w:uiPriority="10" w:qFormat="1"/>
-    <w:lsdException w:name="Closing" w:semiHidden="1" w:unhideWhenUsed="1"/>
-    <w:lsdException w:name="Signature" w:semiHidden="1" w:unhideWhenUsed="1"/>
-    <w:lsdException w:name="Default Paragraph Font" w:semiHidden="1" w:uiPriority="1" w:unhideWhenUsed="1"/>
-    <w:lsdException w:name="Body Text" w:semiHidden="1" w:unhideWhenUsed="1"/>
-    <w:lsdException w:name="Body Text Indent" w:semiHidden="1" w:unhideWhenUsed="1"/>
-    <w:lsdException w:name="List Continue" w:semiHidden="1" w:unhideWhenUsed="1"/>
-    <w:lsdException w:name="List Continue 2" w:semiHidden="1" w:unhideWhenUsed="1"/>
-    <w:lsdException w:name="List Continue 3" w:semiHidden="1" w:unhideWhenUsed="1"/>
-    <w:lsdException w:name="List Continue 4" w:semiHidden="1" w:unhideWhenUsed="1"/>
-    <w:lsdException w:name="List Continue 5" w:semiHidden="1" w:unhideWhenUsed="1"/>
-    <w:lsdException w:name="Message Header" w:semiHidden="1" w:unhideWhenUsed="1"/>
-    <w:lsdException w:name="Subtitle" w:uiPriority="11" w:qFormat="1"/>
-    <w:lsdException w:name="Salutation" w:semiHidden="1" w:unhideWhenUsed="1"/>
-    <w:lsdException w:name="Date" w:semiHidden="1" w:unhideWhenUsed="1"/>
-    <w:lsdException w:name="Body Text First Indent" w:semiHidden="1" w:unhideWhenUsed="1"/>
-    <w:lsdException w:name="Body Text First Indent 2" w:semiHidden="1" w:unhideWhenUsed="1"/>
-    <w:lsdException w:name="Note Heading" w:semiHidden="1" w:unhideWhenUsed="1"/>
-    <w:lsdException w:name="Body Text 2" w:semiHidden="1" w:unhideWhenUsed="1"/>
-    <w:lsdException w:name="Body Text 3" w:semiHidden="1" w:unhideWhenUsed="1"/>
-    <w:lsdException w:name="Body Text Indent 2" w:semiHidden="1" w:unhideWhenUsed="1"/>
-    <w:lsdException w:name="Body Text Indent 3" w:semiHidden="1" w:unhideWhenUsed="1"/>
-    <w:lsdException w:name="Block Text" w:semiHidden="1" w:unhideWhenUsed="1"/>
-    <w:lsdException w:name="Hyperlink" w:semiHidden="1" w:unhideWhenUsed="1"/>
-    <w:lsdException w:name="FollowedHyperlink" w:semiHidden="1" w:unhideWhenUsed="1"/>
-    <w:lsdException w:name="Strong" w:uiPriority="22" w:qFormat="1"/>
-    <w:lsdException w:name="Emphasis" w:uiPriority="20" w:qFormat="1"/>
-    <w:lsdException w:name="Document Map" w:semiHidden="1" w:unhideWhenUsed="1"/>
-    <w:lsdException w:name="Plain Text" w:semiHidden="1" w:unhideWhenUsed="1"/>
-    <w:lsdException w:name="E-mail Signature" w:semiHidden="1" w:unhideWhenUsed="1"/>
-    <w:lsdException w:name="HTML Top of Form" w:semiHidden="1" w:unhideWhenUsed="1"/>
-    <w:lsdException w:name="HTML Bottom of Form" w:semiHidden="1" w:unhideWhenUsed="1"/>
-    <w:lsdException w:name="Normal (Web)" w:semiHidden="1" w:unhideWhenUsed="1"/>
-    <w:lsdException w:name="HTML Acronym" w:semiHidden="1" w:unhideWhenUsed="1"/>
-    <w:lsdException w:name="HTML Address" w:semiHidden="1" w:unhideWhenUsed="1"/>
-    <w:lsdException w:name="HTML Cite" w:semiHidden="1" w:unhideWhenUsed="1"/>
-    <w:lsdException w:name="HTML Code" w:semiHidden="1" w:unhideWhenUsed="1"/>
-    <w:lsdException w:name="HTML Definition" w:semiHidden="1" w:unhideWhenUsed="1"/>
-    <w:lsdException w:name="HTML Keyboard" w:semiHidden="1" w:unhideWhenUsed="1"/>
-    <w:lsdException w:name="HTML Preformatted" w:semiHidden="1" w:unhideWhenUsed="1"/>
-    <w:lsdException w:name="HTML Sample" w:semiHidden="1" w:unhideWhenUsed="1"/>
-    <w:lsdException w:name="HTML Typewriter" w:semiHidden="1" w:unhideWhenUsed="1"/>
-    <w:lsdException w:name="HTML Variable" w:semiHidden="1" w:unhideWhenUsed="1"/>
-    <w:lsdException w:name="Normal Table" w:semiHidden="1" w:unhideWhenUsed="1"/>
-    <w:lsdException w:name="annotation subject" w:semiHidden="1" w:unhideWhenUsed="1"/>
-    <w:lsdException w:name="No List" w:semiHidden="1" w:unhideWhenUsed="1"/>
-    <w:lsdException w:name="Outline List 1" w:semiHidden="1" w:unhideWhenUsed="1"/>
-    <w:lsdException w:name="Outline List 2" w:semiHidden="1" w:unhideWhenUsed="1"/>
-    <w:lsdException w:name="Outline List 3" w:semiHidden="1" w:unhideWhenUsed="1"/>
-    <w:lsdException w:name="Table Simple 1" w:semiHidden="1" w:unhideWhenUsed="1"/>
-    <w:lsdException w:name="Table Simple 2" w:semiHidden="1" w:unhideWhenUsed="1"/>
-    <w:lsdException w:name="Table Simple 3" w:semiHidden="1" w:unhideWhenUsed="1"/>
-    <w:lsdException w:name="Table Classic 1" w:semiHidden="1" w:unhideWhenUsed="1"/>
-    <w:lsdException w:name="Table Classic 2" w:semiHidden="1" w:unhideWhenUsed="1"/>
-    <w:lsdException w:name="Table Classic 3" w:semiHidden="1" w:unhideWhenUsed="1"/>
-    <w:lsdException w:name="Table Classic 4" w:semiHidden="1" w:unhideWhenUsed="1"/>
-    <w:lsdException w:name="Table Colorful 1" w:semiHidden="1" w:unhideWhenUsed="1"/>
-    <w:lsdException w:name="Table Colorful 2" w:semiHidden="1" w:unhideWhenUsed="1"/>
-    <w:lsdException w:name="Table Colorful 3" w:semiHidden="1" w:unhideWhenUsed="1"/>
-    <w:lsdException w:name="Table Columns 1" w:semiHidden="1" w:unhideWhenUsed="1"/>
-    <w:lsdException w:name="Table Columns 2" w:semiHidden="1" w:unhideWhenUsed="1"/>
-    <w:lsdException w:name="Table Columns 3" w:semiHidden="1" w:unhideWhenUsed="1"/>
-    <w:lsdException w:name="Table Columns 4" w:semiHidden="1" w:unhideWhenUsed="1"/>
-    <w:lsdException w:name="Table Columns 5" w:semiHidden="1" w:unhideWhenUsed="1"/>
-    <w:lsdException w:name="Table Grid 1" w:semiHidden="1" w:unhideWhenUsed="1"/>
-    <w:lsdException w:name="Table Grid 2" w:semiHidden="1" w:unhideWhenUsed="1"/>
-    <w:lsdException w:name="Table Grid 3" w:semiHidden="1" w:unhideWhenUsed="1"/>
-    <w:lsdException w:name="Table Grid 4" w:semiHidden="1" w:unhideWhenUsed="1"/>
-    <w:lsdException w:name="Table Grid 5" w:semiHidden="1" w:unhideWhenUsed="1"/>
-    <w:lsdException w:name="Table Grid 6" w:semiHidden="1" w:unhideWhenUsed="1"/>
-    <w:lsdException w:name="Table Grid 7" w:semiHidden="1" w:unhideWhenUsed="1"/>
-    <w:lsdException w:name="Table Grid 8" w:semiHidden="1" w:unhideWhenUsed="1"/>
-    <w:lsdException w:name="Table List 1" w:semiHidden="1" w:unhideWhenUsed="1"/>
-    <w:lsdException w:name="Table List 2" w:semiHidden="1" w:unhideWhenUsed="1"/>
-    <w:lsdException w:name="Table List 3" w:semiHidden="1" w:unhideWhenUsed="1"/>
-    <w:lsdException w:name="Table List 4" w:semiHidden="1" w:unhideWhenUsed="1"/>
-    <w:lsdException w:name="Table List 5" w:semiHidden="1" w:unhideWhenUsed="1"/>
-    <w:lsdException w:name="Table List 6" w:semiHidden="1" w:unhideWhenUsed="1"/>
-    <w:lsdException w:name="Table List 7" w:semiHidden="1" w:unhideWhenUsed="1"/>
-    <w:lsdException w:name="Table List 8" w:semiHidden="1" w:unhideWhenUsed="1"/>
-    <w:lsdException w:name="Table 3D effects 1" w:semiHidden="1" w:unhideWhenUsed="1"/>
-    <w:lsdException w:name="Table 3D effects 2" w:semiHidden="1" w:unhideWhenUsed="1"/>
-    <w:lsdException w:name="Table 3D effects 3" w:semiHidden="1" w:unhideWhenUsed="1"/>
-    <w:lsdException w:name="Table Contemporary" w:semiHidden="1" w:unhideWhenUsed="1"/>
-    <w:lsdException w:name="Table Elegant" w:semiHidden="1" w:unhideWhenUsed="1"/>
-    <w:lsdException w:name="Table Professional" w:semiHidden="1" w:unhideWhenUsed="1"/>
-    <w:lsdException w:name="Table Subtle 1" w:semiHidden="1" w:unhideWhenUsed="1"/>
-    <w:lsdException w:name="Table Subtle 2" w:semiHidden="1" w:unhideWhenUsed="1"/>
-    <w:lsdException w:name="Table Web 1" w:semiHidden="1" w:unhideWhenUsed="1"/>
-    <w:lsdException w:name="Table Web 2" w:semiHidden="1" w:unhideWhenUsed="1"/>
-    <w:lsdException w:name="Table Web 3" w:semiHidden="1" w:unhideWhenUsed="1"/>
-    <w:lsdException w:name="Balloon Text" w:semiHidden="1" w:unhideWhenUsed="1"/>
-    <w:lsdException w:name="Table Grid" w:uiPriority="59"/>
-    <w:lsdException w:name="Table Theme" w:semiHidden="1" w:unhideWhenUsed="1"/>
-    <w:lsdException w:name="Placeholder Text" w:semiHidden="1"/>
-    <w:lsdException w:name="No Spacing" w:uiPriority="1" w:qFormat="1"/>
-    <w:lsdException w:name="Light Shading" w:uiPriority="60"/>
-    <w:lsdException w:name="Light List" w:uiPriority="61"/>
-    <w:lsdException w:name="Light Grid" w:uiPriority="62"/>
-    <w:lsdException w:name="Medium Shading 1" w:uiPriority="63"/>
-    <w:lsdException w:name="Medium Shading 2" w:uiPriority="64"/>
-    <w:lsdException w:name="Medium List 1" w:uiPriority="65"/>
-    <w:lsdException w:name="Medium List 2" w:uiPriority="66"/>
-    <w:lsdException w:name="Medium Grid 1" w:uiPriority="67"/>
-    <w:lsdException w:name="Medium Grid 2" w:uiPriority="68"/>
-    <w:lsdException w:name="Medium Grid 3" w:uiPriority="69"/>
-    <w:lsdException w:name="Dark List" w:uiPriority="70"/>
-    <w:lsdException w:name="Colorful Shading" w:uiPriority="71"/>
-    <w:lsdException w:name="Colorful List" w:uiPriority="72"/>
-    <w:lsdException w:name="Colorful Grid" w:uiPriority="73"/>
-    <w:lsdException w:name="Light Shading Accent 1" w:uiPriority="60"/>
-    <w:lsdException w:name="Light List Accent 1" w:uiPriority="61"/>
-    <w:lsdException w:name="Light Grid Accent 1" w:uiPriority="62"/>
-    <w:lsdException w:name="Medium Shading 1 Accent 1" w:uiPriority="63"/>
-    <w:lsdException w:name="Medium Shading 2 Accent 1" w:uiPriority="64"/>
-    <w:lsdException w:name="Medium List 1 Accent 1" w:uiPriority="65"/>
-    <w:lsdException w:name="Revision" w:semiHidden="1"/>
-    <w:lsdException w:name="List Paragraph" w:uiPriority="34" w:qFormat="1"/>
-    <w:lsdException w:name="Quote" w:uiPriority="29" w:qFormat="1"/>
-    <w:lsdException w:name="Intense Quote" w:uiPriority="30" w:qFormat="1"/>
-    <w:lsdException w:name="Medium List 2 Accent 1" w:uiPriority="66"/>
-    <w:lsdException w:name="Medium Grid 1 Accent 1" w:uiPriority="67"/>
-    <w:lsdException w:name="Medium Grid 2 Accent 1" w:uiPriority="68"/>
-    <w:lsdException w:name="Medium Grid 3 Accent 1" w:uiPriority="69"/>
-    <w:lsdException w:name="Dark List Accent 1" w:uiPriority="70"/>
-    <w:lsdException w:name="Colorful Shading Accent 1" w:uiPriority="71"/>
-    <w:lsdException w:name="Colorful List Accent 1" w:uiPriority="72"/>
-    <w:lsdException w:name="Colorful Grid Accent 1" w:uiPriority="73"/>
-    <w:lsdException w:name="Light Shading Accent 2" w:uiPriority="60"/>
-    <w:lsdException w:name="Light List Accent 2" w:uiPriority="61"/>
-    <w:lsdException w:name="Light Grid Accent 2" w:uiPriority="62"/>
-    <w:lsdException w:name="Medium Shading 1 Accent 2" w:uiPriority="63"/>
-    <w:lsdException w:name="Medium Shading 2 Accent 2" w:uiPriority="64"/>
-    <w:lsdException w:name="Medium List 1 Accent 2" w:uiPriority="65"/>
-    <w:lsdException w:name="Medium List 2 Accent 2" w:uiPriority="66"/>
-    <w:lsdException w:name="Medium Grid 1 Accent 2" w:uiPriority="67"/>
-    <w:lsdException w:name="Medium Grid 2 Accent 2" w:uiPriority="68"/>
-    <w:lsdException w:name="Medium Grid 3 Accent 2" w:uiPriority="69"/>
-    <w:lsdException w:name="Dark List Accent 2" w:uiPriority="70"/>
-    <w:lsdException w:name="Colorful Shading Accent 2" w:uiPriority="71"/>
-    <w:lsdException w:name="Colorful List Accent 2" w:uiPriority="72"/>
-    <w:lsdException w:name="Colorful Grid Accent 2" w:uiPriority="73"/>
-    <w:lsdException w:name="Light Shading Accent 3" w:uiPriority="60"/>
-    <w:lsdException w:name="Light List Accent 3" w:uiPriority="61"/>
-    <w:lsdException w:name="Light Grid Accent 3" w:uiPriority="62"/>
-    <w:lsdException w:name="Medium Shading 1 Accent 3" w:uiPriority="63"/>
-    <w:lsdException w:name="Medium Shading 2 Accent 3" w:uiPriority="64"/>
-    <w:lsdException w:name="Medium List 1 Accent 3" w:uiPriority="65"/>
-    <w:lsdException w:name="Medium List 2 Accent 3" w:uiPriority="66"/>
-    <w:lsdException w:name="Medium Grid 1 Accent 3" w:uiPriority="67"/>
-    <w:lsdException w:name="Medium Grid 2 Accent 3" w:uiPriority="68"/>
-    <w:lsdException w:name="Medium Grid 3 Accent 3" w:uiPriority="69"/>
-    <w:lsdException w:name="Dark List Accent 3" w:uiPriority="70"/>
-    <w:lsdException w:name="Colorful Shading Accent 3" w:uiPriority="71"/>
-    <w:lsdException w:name="Colorful List Accent 3" w:uiPriority="72"/>
-    <w:lsdException w:name="Colorful Grid Accent 3" w:uiPriority="73"/>
-    <w:lsdException w:name="Light Shading Accent 4" w:uiPriority="60"/>
-    <w:lsdException w:name="Light List Accent 4" w:uiPriority="61"/>
-    <w:lsdException w:name="Light Grid Accent 4" w:uiPriority="62"/>
-    <w:lsdException w:name="Medium Shading 1 Accent 4" w:uiPriority="63"/>
-    <w:lsdException w:name="Medium Shading 2 Accent 4" w:uiPriority="64"/>
-    <w:lsdException w:name="Medium List 1 Accent 4" w:uiPriority="65"/>
-    <w:lsdException w:name="Medium List 2 Accent 4" w:uiPriority="66"/>
-    <w:lsdException w:name="Medium Grid 1 Accent 4" w:uiPriority="67"/>
-    <w:lsdException w:name="Medium Grid 2 Accent 4" w:uiPriority="68"/>
-    <w:lsdException w:name="Medium Grid 3 Accent 4" w:uiPriority="69"/>
-    <w:lsdException w:name="Dark List Accent 4" w:uiPriority="70"/>
-    <w:lsdException w:name="Colorful Shading Accent 4" w:uiPriority="71"/>
-    <w:lsdException w:name="Colorful List Accent 4" w:uiPriority="72"/>
-    <w:lsdException w:name="Colorful Grid Accent 4" w:uiPriority="73"/>
-    <w:lsdException w:name="Light Shading Accent 5" w:uiPriority="60"/>
-    <w:lsdException w:name="Light List Accent 5" w:uiPriority="61"/>
-    <w:lsdException w:name="Light Grid Accent 5" w:uiPriority="62"/>
-    <w:lsdException w:name="Medium Shading 1 Accent 5" w:uiPriority="63"/>
-    <w:lsdException w:name="Medium Shading 2 Accent 5" w:uiPriority="64"/>
-    <w:lsdException w:name="Medium List 1 Accent 5" w:uiPriority="65"/>
-    <w:lsdException w:name="Medium List 2 Accent 5" w:uiPriority="66"/>
-    <w:lsdException w:name="Medium Grid 1 Accent 5" w:uiPriority="67"/>
-    <w:lsdException w:name="Medium Grid 2 Accent 5" w:uiPriority="68"/>
-    <w:lsdException w:name="Medium Grid 3 Accent 5" w:uiPriority="69"/>
-    <w:lsdException w:name="Dark List Accent 5" w:uiPriority="70"/>
-    <w:lsdException w:name="Colorful Shading Accent 5" w:uiPriority="71"/>
-    <w:lsdException w:name="Colorful List Accent 5" w:uiPriority="72"/>
-    <w:lsdException w:name="Colorful Grid Accent 5" w:uiPriority="73"/>
-    <w:lsdException w:name="Light Shading Accent 6" w:uiPriority="60"/>
-    <w:lsdException w:name="Light List Accent 6" w:uiPriority="61"/>
-    <w:lsdException w:name="Light Grid Accent 6" w:uiPriority="62"/>
-    <w:lsdException w:name="Medium Shading 1 Accent 6" w:uiPriority="63"/>
-    <w:lsdException w:name="Medium Shading 2 Accent 6" w:uiPriority="64"/>
-    <w:lsdException w:name="Medium List 1 Accent 6" w:uiPriority="65"/>
-    <w:lsdException w:name="Medium List 2 Accent 6" w:uiPriority="66"/>
-    <w:lsdException w:name="Medium Grid 1 Accent 6" w:uiPriority="67"/>
-    <w:lsdException w:name="Medium Grid 2 Accent 6" w:uiPriority="68"/>
-    <w:lsdException w:name="Medium Grid 3 Accent 6" w:uiPriority="69"/>
-    <w:lsdException w:name="Dark List Accent 6" w:uiPriority="70"/>
-    <w:lsdException w:name="Colorful Shading Accent 6" w:uiPriority="71"/>
-    <w:lsdException w:name="Colorful List Accent 6" w:uiPriority="72"/>
-    <w:lsdException w:name="Colorful Grid Accent 6" w:uiPriority="73"/>
-    <w:lsdException w:name="Subtle Emphasis" w:uiPriority="19" w:qFormat="1"/>
-    <w:lsdException w:name="Intense Emphasis" w:uiPriority="21" w:qFormat="1"/>
-    <w:lsdException w:name="Subtle Reference" w:uiPriority="31" w:qFormat="1"/>
-    <w:lsdException w:name="Intense Reference" w:uiPriority="32" w:qFormat="1"/>
-    <w:lsdException w:name="Book Title" w:uiPriority="33" w:qFormat="1"/>
-    <w:lsdException w:name="Bibliography" w:semiHidden="1" w:uiPriority="37" w:unhideWhenUsed="1"/>
-    <w:lsdException w:name="TOC Heading" w:semiHidden="1" w:uiPriority="39" w:unhideWhenUsed="1" w:qFormat="1"/>
-    <w:lsdException w:name="Plain Table 1" w:uiPriority="41"/>
-    <w:lsdException w:name="Plain Table 2" w:uiPriority="42"/>
-    <w:lsdException w:name="Plain Table 3" w:uiPriority="43"/>
-    <w:lsdException w:name="Plain Table 4" w:uiPriority="44"/>
-    <w:lsdException w:name="Plain Table 5" w:uiPriority="45"/>
-    <w:lsdException w:name="Grid Table Light" w:uiPriority="40"/>
-    <w:lsdException w:name="Grid Table 1 Light" w:uiPriority="46"/>
-    <w:lsdException w:name="Grid Table 2" w:uiPriority="47"/>
-    <w:lsdException w:name="Grid Table 3" w:uiPriority="48"/>
-    <w:lsdException w:name="Grid Table 4" w:uiPriority="49"/>
-    <w:lsdException w:name="Grid Table 5 Dark" w:uiPriority="50"/>
-    <w:lsdException w:name="Grid Table 6 Colorful" w:uiPriority="51"/>
-    <w:lsdException w:name="Grid Table 7 Colorful" w:uiPriority="52"/>
-    <w:lsdException w:name="Grid Table 1 Light Accent 1" w:uiPriority="46"/>
-    <w:lsdException w:name="Grid Table 2 Accent 1" w:uiPriority="47"/>
-    <w:lsdException w:name="Grid Table 3 Accent 1" w:uiPriority="48"/>
-    <w:lsdException w:name="Grid Table 4 Accent 1" w:uiPriority="49"/>
-    <w:lsdException w:name="Grid Table 5 Dark Accent 1" w:uiPriority="50"/>
-    <w:lsdException w:name="Grid Table 6 Colorful Accent 1" w:uiPriority="51"/>
-    <w:lsdException w:name="Grid Table 7 Colorful Accent 1" w:uiPriority="52"/>
-    <w:lsdException w:name="Grid Table 1 Light Accent 2" w:uiPriority="46"/>
-    <w:lsdException w:name="Grid Table 2 Accent 2" w:uiPriority="47"/>
-    <w:lsdException w:name="Grid Table 3 Accent 2" w:uiPriority="48"/>
-    <w:lsdException w:name="Grid Table 4 Accent 2" w:uiPriority="49"/>
-    <w:lsdException w:name="Grid Table 5 Dark Accent 2" w:uiPriority="50"/>
-    <w:lsdException w:name="Grid Table 6 Colorful Accent 2" w:uiPriority="51"/>
-    <w:lsdException w:name="Grid Table 7 Colorful Accent 2" w:uiPriority="52"/>
-    <w:lsdException w:name="Grid Table 1 Light Accent 3" w:uiPriority="46"/>
-    <w:lsdException w:name="Grid Table 2 Accent 3" w:uiPriority="47"/>
-    <w:lsdException w:name="Grid Table 3 Accent 3" w:uiPriority="48"/>
-    <w:lsdException w:name="Grid Table 4 Accent 3" w:uiPriority="49"/>
-    <w:lsdException w:name="Grid Table 5 Dark Accent 3" w:uiPriority="50"/>
-    <w:lsdException w:name="Grid Table 6 Colorful Accent 3" w:uiPriority="51"/>
-    <w:lsdException w:name="Grid Table 7 Colorful Accent 3" w:uiPriority="52"/>
-    <w:lsdException w:name="Grid Table 1 Light Accent 4" w:uiPriority="46"/>
-    <w:lsdException w:name="Grid Table 2 Accent 4" w:uiPriority="47"/>
-    <w:lsdException w:name="Grid Table 3 Accent 4" w:uiPriority="48"/>
-    <w:lsdException w:name="Grid Table 4 Accent 4" w:uiPriority="49"/>
-    <w:lsdException w:name="Grid Table 5 Dark Accent 4" w:uiPriority="50"/>
-    <w:lsdException w:name="Grid Table 6 Colorful Accent 4" w:uiPriority="51"/>
-    <w:lsdException w:name="Grid Table 7 Colorful Accent 4" w:uiPriority="52"/>
-    <w:lsdException w:name="Grid Table 1 Light Accent 5" w:uiPriority="46"/>
-    <w:lsdException w:name="Grid Table 2 Accent 5" w:uiPriority="47"/>
-    <w:lsdException w:name="Grid Table 3 Accent 5" w:uiPriority="48"/>
-    <w:lsdException w:name="Grid Table 4 Accent 5" w:uiPriority="49"/>
-    <w:lsdException w:name="Grid Table 5 Dark Accent 5" w:uiPriority="50"/>
-    <w:lsdException w:name="Grid Table 6 Colorful Accent 5" w:uiPriority="51"/>
-    <w:lsdException w:name="Grid Table 7 Colorful Accent 5" w:uiPriority="52"/>
-    <w:lsdException w:name="Grid Table 1 Light Accent 6" w:uiPriority="46"/>
-    <w:lsdException w:name="Grid Table 2 Accent 6" w:uiPriority="47"/>
-    <w:lsdException w:name="Grid Table 3 Accent 6" w:uiPriority="48"/>
-    <w:lsdException w:name="Grid Table 4 Accent 6" w:uiPriority="49"/>
-    <w:lsdException w:name="Grid Table 5 Dark Accent 6" w:uiPriority="50"/>
-    <w:lsdException w:name="Grid Table 6 Colorful Accent 6" w:uiPriority="51"/>
-    <w:lsdException w:name="Grid Table 7 Colorful Accent 6" w:uiPriority="52"/>
-    <w:lsdException w:name="List Table 1 Light" w:uiPriority="46"/>
-    <w:lsdException w:name="List Table 2" w:uiPriority="47"/>
-    <w:lsdException w:name="List Table 3" w:uiPriority="48"/>
-    <w:lsdException w:name="List Table 4" w:uiPriority="49"/>
-    <w:lsdException w:name="List Table 5 Dark" w:uiPriority="50"/>
-    <w:lsdException w:name="List Table 6 Colorful" w:uiPriority="51"/>
-    <w:lsdException w:name="List Table 7 Colorful" w:uiPriority="52"/>
-    <w:lsdException w:name="List Table 1 Light Accent 1" w:uiPriority="46"/>
-    <w:lsdException w:name="List Table 2 Accent 1" w:uiPriority="47"/>
-    <w:lsdException w:name="List Table 3 Accent 1" w:uiPriority="48"/>
-    <w:lsdException w:name="List Table 4 Accent 1" w:uiPriority="49"/>
-    <w:lsdException w:name="List Table 5 Dark Accent 1" w:uiPriority="50"/>
-    <w:lsdException w:name="List Table 6 Colorful Accent 1" w:uiPriority="51"/>
-    <w:lsdException w:name="List Table 7 Colorful Accent 1" w:uiPriority="52"/>
-    <w:lsdException w:name="List Table 1 Light Accent 2" w:uiPriority="46"/>
-    <w:lsdException w:name="List Table 2 Accent 2" w:uiPriority="47"/>
-    <w:lsdException w:name="List Table 3 Accent 2" w:uiPriority="48"/>
-    <w:lsdException w:name="List Table 4 Accent 2" w:uiPriority="49"/>
-    <w:lsdException w:name="List Table 5 Dark Accent 2" w:uiPriority="50"/>
-    <w:lsdException w:name="List Table 6 Colorful Accent 2" w:uiPriority="51"/>
-    <w:lsdException w:name="List Table 7 Colorful Accent 2" w:uiPriority="52"/>
-    <w:lsdException w:name="List Table 1 Light Accent 3" w:uiPriority="46"/>
-    <w:lsdException w:name="List Table 2 Accent 3" w:uiPriority="47"/>
-    <w:lsdException w:name="List Table 3 Accent 3" w:uiPriority="48"/>
-    <w:lsdException w:name="List Table 4 Accent 3" w:uiPriority="49"/>
-    <w:lsdException w:name="List Table 5 Dark Accent 3" w:uiPriority="50"/>
-    <w:lsdException w:name="List Table 6 Colorful Accent 3" w:uiPriority="51"/>
-    <w:lsdException w:name="List Table 7 Colorful Accent 3" w:uiPriority="52"/>
-    <w:lsdException w:name="List Table 1 Light Accent 4" w:uiPriority="46"/>
-    <w:lsdException w:name="List Table 2 Accent 4" w:uiPriority="47"/>
-    <w:lsdException w:name="List Table 3 Accent 4" w:uiPriority="48"/>
-    <w:lsdException w:name="List Table 4 Accent 4" w:uiPriority="49"/>
-    <w:lsdException w:name="List Table 5 Dark Accent 4" w:uiPriority="50"/>
-    <w:lsdException w:name="List Table 6 Colorful Accent 4" w:uiPriority="51"/>
-    <w:lsdException w:name="List Table 7 Colorful Accent 4" w:uiPriority="52"/>
-    <w:lsdException w:name="List Table 1 Light Accent 5" w:uiPriority="46"/>
-    <w:lsdException w:name="List Table 2 Accent 5" w:uiPriority="47"/>
-    <w:lsdException w:name="List Table 3 Accent 5" w:uiPriority="48"/>
-    <w:lsdException w:name="List Table 4 Accent 5" w:uiPriority="49"/>
-    <w:lsdException w:name="List Table 5 Dark Accent 5" w:uiPriority="50"/>
-    <w:lsdException w:name="List Table 6 Colorful Accent 5" w:uiPriority="51"/>
-    <w:lsdException w:name="List Table 7 Colorful Accent 5" w:uiPriority="52"/>
-    <w:lsdException w:name="List Table 1 Light Accent 6" w:uiPriority="46"/>
-    <w:lsdException w:name="List Table 2 Accent 6" w:uiPriority="47"/>
-    <w:lsdException w:name="List Table 3 Accent 6" w:uiPriority="48"/>
-    <w:lsdException w:name="List Table 4 Accent 6" w:uiPriority="49"/>
-    <w:lsdException w:name="List Table 5 Dark Accent 6" w:uiPriority="50"/>
-    <w:lsdException w:name="List Table 6 Colorful Accent 6" w:uiPriority="51"/>
-    <w:lsdException w:name="List Table 7 Colorful Accent 6" w:uiPriority="52"/>
-    <w:lsdException w:name="Mention" w:semiHidden="1" w:unhideWhenUsed="1"/>
-    <w:lsdException w:name="Smart Hyperlink" w:semiHidden="1" w:unhideWhenUsed="1"/>
-    <w:lsdException w:name="Hashtag" w:semiHidden="1" w:unhideWhenUsed="1"/>
-    <w:lsdException w:name="Unresolved Mention" w:semiHidden="1" w:unhideWhenUsed="1"/>
-    <w:lsdException w:name="Smart Link" w:semiHidden="1" w:unhideWhenUsed="1"/>
+  <w:latentStyles w:defLockedState="0" w:defUIPriority="99" w:defSemiHidden="1" w:defUnhideWhenUsed="1" w:defQFormat="0" w:count="267">
+    <w:lsdException w:name="Normal" w:semiHidden="0" w:uiPriority="0" w:unhideWhenUsed="0" w:qFormat="1"/>
+    <w:lsdException w:name="heading 1" w:semiHidden="0" w:uiPriority="9" w:unhideWhenUsed="0" w:qFormat="1"/>
+    <w:lsdException w:name="heading 2" w:uiPriority="9" w:qFormat="1"/>
+    <w:lsdException w:name="heading 3" w:uiPriority="9" w:qFormat="1"/>
+    <w:lsdException w:name="heading 4" w:uiPriority="9" w:qFormat="1"/>
+    <w:lsdException w:name="heading 5" w:uiPriority="9" w:qFormat="1"/>
+    <w:lsdException w:name="heading 6" w:uiPriority="9" w:qFormat="1"/>
+    <w:lsdException w:name="heading 7" w:uiPriority="9" w:qFormat="1"/>
+    <w:lsdException w:name="heading 8" w:uiPriority="9" w:qFormat="1"/>
+    <w:lsdException w:name="heading 9" w:uiPriority="9" w:qFormat="1"/>
+    <w:lsdException w:name="toc 1" w:uiPriority="39"/>
+    <w:lsdException w:name="toc 2" w:uiPriority="39"/>
+    <w:lsdException w:name="toc 3" w:uiPriority="39"/>
+    <w:lsdException w:name="toc 4" w:uiPriority="39"/>
+    <w:lsdException w:name="toc 5" w:uiPriority="39"/>
+    <w:lsdException w:name="toc 6" w:uiPriority="39"/>
+    <w:lsdException w:name="toc 7" w:uiPriority="39"/>
+    <w:lsdException w:name="toc 8" w:uiPriority="39"/>
+    <w:lsdException w:name="toc 9" w:uiPriority="39"/>
+    <w:lsdException w:name="caption" w:uiPriority="35" w:qFormat="1"/>
+    <w:lsdException w:name="Title" w:semiHidden="0" w:uiPriority="10" w:unhideWhenUsed="0" w:qFormat="1"/>
+    <w:lsdException w:name="Default Paragraph Font" w:uiPriority="1"/>
+    <w:lsdException w:name="Subtitle" w:semiHidden="0" w:uiPriority="11" w:unhideWhenUsed="0" w:qFormat="1"/>
+    <w:lsdException w:name="Strong" w:semiHidden="0" w:uiPriority="22" w:unhideWhenUsed="0" w:qFormat="1"/>
+    <w:lsdException w:name="Emphasis" w:semiHidden="0" w:uiPriority="20" w:unhideWhenUsed="0" w:qFormat="1"/>
+    <w:lsdException w:name="Table Grid" w:semiHidden="0" w:uiPriority="59" w:unhideWhenUsed="0"/>
+    <w:lsdException w:name="Placeholder Text" w:unhideWhenUsed="0"/>
+    <w:lsdException w:name="No Spacing" w:semiHidden="0" w:uiPriority="1" w:unhideWhenUsed="0" w:qFormat="1"/>
+    <w:lsdException w:name="Light Shading" w:semiHidden="0" w:uiPriority="60" w:unhideWhenUsed="0"/>
+    <w:lsdException w:name="Light List" w:semiHidden="0" w:uiPriority="61" w:unhideWhenUsed="0"/>
+    <w:lsdException w:name="Light Grid" w:semiHidden="0" w:uiPriority="62" w:unhideWhenUsed="0"/>
+    <w:lsdException w:name="Medium Shading 1" w:semiHidden="0" w:uiPriority="63" w:unhideWhenUsed="0"/>
+    <w:lsdException w:name="Medium Shading 2" w:semiHidden="0" w:uiPriority="64" w:unhideWhenUsed="0"/>
+    <w:lsdException w:name="Medium List 1" w:semiHidden="0" w:uiPriority="65" w:unhideWhenUsed="0"/>
+    <w:lsdException w:name="Medium List 2" w:semiHidden="0" w:uiPriority="66" w:unhideWhenUsed="0"/>
+    <w:lsdException w:name="Medium Grid 1" w:semiHidden="0" w:uiPriority="67" w:unhideWhenUsed="0"/>
+    <w:lsdException w:name="Medium Grid 2" w:semiHidden="0" w:uiPriority="68" w:unhideWhenUsed="0"/>
+    <w:lsdException w:name="Medium Grid 3" w:semiHidden="0" w:uiPriority="69" w:unhideWhenUsed="0"/>
+    <w:lsdException w:name="Dark List" w:semiHidden="0" w:uiPriority="70" w:unhideWhenUsed="0"/>
+    <w:lsdException w:name="Colorful Shading" w:semiHidden="0" w:uiPriority="71" w:unhideWhenUsed="0"/>
+    <w:lsdException w:name="Colorful List" w:semiHidden="0" w:uiPriority="72" w:unhideWhenUsed="0"/>
+    <w:lsdException w:name="Colorful Grid" w:semiHidden="0" w:uiPriority="73" w:unhideWhenUsed="0"/>
+    <w:lsdException w:name="Light Shading Accent 1" w:semiHidden="0" w:uiPriority="60" w:unhideWhenUsed="0"/>
+    <w:lsdException w:name="Light List Accent 1" w:semiHidden="0" w:uiPriority="61" w:unhideWhenUsed="0"/>
+    <w:lsdException w:name="Light Grid Accent 1" w:semiHidden="0" w:uiPriority="62" w:unhideWhenUsed="0"/>
+    <w:lsdException w:name="Medium Shading 1 Accent 1" w:semiHidden="0" w:uiPriority="63" w:unhideWhenUsed="0"/>
+    <w:lsdException w:name="Medium Shading 2 Accent 1" w:semiHidden="0" w:uiPriority="64" w:unhideWhenUsed="0"/>
+    <w:lsdException w:name="Medium List 1 Accent 1" w:semiHidden="0" w:uiPriority="65" w:unhideWhenUsed="0"/>
+    <w:lsdException w:name="Revision" w:unhideWhenUsed="0"/>
+    <w:lsdException w:name="List Paragraph" w:semiHidden="0" w:uiPriority="34" w:unhideWhenUsed="0" w:qFormat="1"/>
+    <w:lsdException w:name="Quote" w:semiHidden="0" w:uiPriority="29" w:unhideWhenUsed="0" w:qFormat="1"/>
+    <w:lsdException w:name="Intense Quote" w:semiHidden="0" w:uiPriority="30" w:unhideWhenUsed="0" w:qFormat="1"/>
+    <w:lsdException w:name="Medium List 2 Accent 1" w:semiHidden="0" w:uiPriority="66" w:unhideWhenUsed="0"/>
+    <w:lsdException w:name="Medium Grid 1 Accent 1" w:semiHidden="0" w:uiPriority="67" w:unhideWhenUsed="0"/>
+    <w:lsdException w:name="Medium Grid 2 Accent 1" w:semiHidden="0" w:uiPriority="68" w:unhideWhenUsed="0"/>
+    <w:lsdException w:name="Medium Grid 3 Accent 1" w:semiHidden="0" w:uiPriority="69" w:unhideWhenUsed="0"/>
+    <w:lsdException w:name="Dark List Accent 1" w:semiHidden="0" w:uiPriority="70" w:unhideWhenUsed="0"/>
+    <w:lsdException w:name="Colorful Shading Accent 1" w:semiHidden="0" w:uiPriority="71" w:unhideWhenUsed="0"/>
+    <w:lsdException w:name="Colorful List Accent 1" w:semiHidden="0" w:uiPriority="72" w:unhideWhenUsed="0"/>
+    <w:lsdException w:name="Colorful Grid Accent 1" w:semiHidden="0" w:uiPriority="73" w:unhideWhenUsed="0"/>
+    <w:lsdException w:name="Light Shading Accent 2" w:semiHidden="0" w:uiPriority="60" w:unhideWhenUsed="0"/>
+    <w:lsdException w:name="Light List Accent 2" w:semiHidden="0" w:uiPriority="61" w:unhideWhenUsed="0"/>
+    <w:lsdException w:name="Light Grid Accent 2" w:semiHidden="0" w:uiPriority="62" w:unhideWhenUsed="0"/>
+    <w:lsdException w:name="Medium Shading 1 Accent 2" w:semiHidden="0" w:uiPriority="63" w:unhideWhenUsed="0"/>
+    <w:lsdException w:name="Medium Shading 2 Accent 2" w:semiHidden="0" w:uiPriority="64" w:unhideWhenUsed="0"/>
+    <w:lsdException w:name="Medium List 1 Accent 2" w:semiHidden="0" w:uiPriority="65" w:unhideWhenUsed="0"/>
+    <w:lsdException w:name="Medium List 2 Accent 2" w:semiHidden="0" w:uiPriority="66" w:unhideWhenUsed="0"/>
+    <w:lsdException w:name="Medium Grid 1 Accent 2" w:semiHidden="0" w:uiPriority="67" w:unhideWhenUsed="0"/>
+    <w:lsdException w:name="Medium Grid 2 Accent 2" w:semiHidden="0" w:uiPriority="68" w:unhideWhenUsed="0"/>
+    <w:lsdException w:name="Medium Grid 3 Accent 2" w:semiHidden="0" w:uiPriority="69" w:unhideWhenUsed="0"/>
+    <w:lsdException w:name="Dark List Accent 2" w:semiHidden="0" w:uiPriority="70" w:unhideWhenUsed="0"/>
+    <w:lsdException w:name="Colorful Shading Accent 2" w:semiHidden="0" w:uiPriority="71" w:unhideWhenUsed="0"/>
+    <w:lsdException w:name="Colorful List Accent 2" w:semiHidden="0" w:uiPriority="72" w:unhideWhenUsed="0"/>
+    <w:lsdException w:name="Colorful Grid Accent 2" w:semiHidden="0" w:uiPriority="73" w:unhideWhenUsed="0"/>
+    <w:lsdException w:name="Light Shading Accent 3" w:semiHidden="0" w:uiPriority="60" w:unhideWhenUsed="0"/>
+    <w:lsdException w:name="Light List Accent 3" w:semiHidden="0" w:uiPriority="61" w:unhideWhenUsed="0"/>
+    <w:lsdException w:name="Light Grid Accent 3" w:semiHidden="0" w:uiPriority="62" w:unhideWhenUsed="0"/>
+    <w:lsdException w:name="Medium Shading 1 Accent 3" w:semiHidden="0" w:uiPriority="63" w:unhideWhenUsed="0"/>
+    <w:lsdException w:name="Medium Shading 2 Accent 3" w:semiHidden="0" w:uiPriority="64" w:unhideWhenUsed="0"/>
+    <w:lsdException w:name="Medium List 1 Accent 3" w:semiHidden="0" w:uiPriority="65" w:unhideWhenUsed="0"/>
+    <w:lsdException w:name="Medium List 2 Accent 3" w:semiHidden="0" w:uiPriority="66" w:unhideWhenUsed="0"/>
+    <w:lsdException w:name="Medium Grid 1 Accent 3" w:semiHidden="0" w:uiPriority="67" w:unhideWhenUsed="0"/>
+    <w:lsdException w:name="Medium Grid 2 Accent 3" w:semiHidden="0" w:uiPriority="68" w:unhideWhenUsed="0"/>
+    <w:lsdException w:name="Medium Grid 3 Accent 3" w:semiHidden="0" w:uiPriority="69" w:unhideWhenUsed="0"/>
+    <w:lsdException w:name="Dark List Accent 3" w:semiHidden="0" w:uiPriority="70" w:unhideWhenUsed="0"/>
+    <w:lsdException w:name="Colorful Shading Accent 3" w:semiHidden="0" w:uiPriority="71" w:unhideWhenUsed="0"/>
+    <w:lsdException w:name="Colorful List Accent 3" w:semiHidden="0" w:uiPriority="72" w:unhideWhenUsed="0"/>
+    <w:lsdException w:name="Colorful Grid Accent 3" w:semiHidden="0" w:uiPriority="73" w:unhideWhenUsed="0"/>
+    <w:lsdException w:name="Light Shading Accent 4" w:semiHidden="0" w:uiPriority="60" w:unhideWhenUsed="0"/>
+    <w:lsdException w:name="Light List Accent 4" w:semiHidden="0" w:uiPriority="61" w:unhideWhenUsed="0"/>
+    <w:lsdException w:name="Light Grid Accent 4" w:semiHidden="0" w:uiPriority="62" w:unhideWhenUsed="0"/>
+    <w:lsdException w:name="Medium Shading 1 Accent 4" w:semiHidden="0" w:uiPriority="63" w:unhideWhenUsed="0"/>
+    <w:lsdException w:name="Medium Shading 2 Accent 4" w:semiHidden="0" w:uiPriority="64" w:unhideWhenUsed="0"/>
+    <w:lsdException w:name="Medium List 1 Accent 4" w:semiHidden="0" w:uiPriority="65" w:unhideWhenUsed="0"/>
+    <w:lsdException w:name="Medium List 2 Accent 4" w:semiHidden="0" w:uiPriority="66" w:unhideWhenUsed="0"/>
+    <w:lsdException w:name="Medium Grid 1 Accent 4" w:semiHidden="0" w:uiPriority="67" w:unhideWhenUsed="0"/>
+    <w:lsdException w:name="Medium Grid 2 Accent 4" w:semiHidden="0" w:uiPriority="68" w:unhideWhenUsed="0"/>
+    <w:lsdException w:name="Medium Grid 3 Accent 4" w:semiHidden="0" w:uiPriority="69" w:unhideWhenUsed="0"/>
+    <w:lsdException w:name="Dark List Accent 4" w:semiHidden="0" w:uiPriority="70" w:unhideWhenUsed="0"/>
+    <w:lsdException w:name="Colorful Shading Accent 4" w:semiHidden="0" w:uiPriority="71" w:unhideWhenUsed="0"/>
+    <w:lsdException w:name="Colorful List Accent 4" w:semiHidden="0" w:uiPriority="72" w:unhideWhenUsed="0"/>
+    <w:lsdException w:name="Colorful Grid Accent 4" w:semiHidden="0" w:uiPriority="73" w:unhideWhenUsed="0"/>
+    <w:lsdException w:name="Light Shading Accent 5" w:semiHidden="0" w:uiPriority="60" w:unhideWhenUsed="0"/>
+    <w:lsdException w:name="Light List Accent 5" w:semiHidden="0" w:uiPriority="61" w:unhideWhenUsed="0"/>
+    <w:lsdException w:name="Light Grid Accent 5" w:semiHidden="0" w:uiPriority="62" w:unhideWhenUsed="0"/>
+    <w:lsdException w:name="Medium Shading 1 Accent 5" w:semiHidden="0" w:uiPriority="63" w:unhideWhenUsed="0"/>
+    <w:lsdException w:name="Medium Shading 2 Accent 5" w:semiHidden="0" w:uiPriority="64" w:unhideWhenUsed="0"/>
+    <w:lsdException w:name="Medium List 1 Accent 5" w:semiHidden="0" w:uiPriority="65" w:unhideWhenUsed="0"/>
+    <w:lsdException w:name="Medium List 2 Accent 5" w:semiHidden="0" w:uiPriority="66" w:unhideWhenUsed="0"/>
+    <w:lsdException w:name="Medium Grid 1 Accent 5" w:semiHidden="0" w:uiPriority="67" w:unhideWhenUsed="0"/>
+    <w:lsdException w:name="Medium Grid 2 Accent 5" w:semiHidden="0" w:uiPriority="68" w:unhideWhenUsed="0"/>
+    <w:lsdException w:name="Medium Grid 3 Accent 5" w:semiHidden="0" w:uiPriority="69" w:unhideWhenUsed="0"/>
+    <w:lsdException w:name="Dark List Accent 5" w:semiHidden="0" w:uiPriority="70" w:unhideWhenUsed="0"/>
+    <w:lsdException w:name="Colorful Shading Accent 5" w:semiHidden="0" w:uiPriority="71" w:unhideWhenUsed="0"/>
+    <w:lsdException w:name="Colorful List Accent 5" w:semiHidden="0" w:uiPriority="72" w:unhideWhenUsed="0"/>
+    <w:lsdException w:name="Colorful Grid Accent 5" w:semiHidden="0" w:uiPriority="73" w:unhideWhenUsed="0"/>
+    <w:lsdException w:name="Light Shading Accent 6" w:semiHidden="0" w:uiPriority="60" w:unhideWhenUsed="0"/>
+    <w:lsdException w:name="Light List Accent 6" w:semiHidden="0" w:uiPriority="61" w:unhideWhenUsed="0"/>
+    <w:lsdException w:name="Light Grid Accent 6" w:semiHidden="0" w:uiPriority="62" w:unhideWhenUsed="0"/>
+    <w:lsdException w:name="Medium Shading 1 Accent 6" w:semiHidden="0" w:uiPriority="63" w:unhideWhenUsed="0"/>
+    <w:lsdException w:name="Medium Shading 2 Accent 6" w:semiHidden="0" w:uiPriority="64" w:unhideWhenUsed="0"/>
+    <w:lsdException w:name="Medium List 1 Accent 6" w:semiHidden="0" w:uiPriority="65" w:unhideWhenUsed="0"/>
+    <w:lsdException w:name="Medium List 2 Accent 6" w:semiHidden="0" w:uiPriority="66" w:unhideWhenUsed="0"/>
+    <w:lsdException w:name="Medium Grid 1 Accent 6" w:semiHidden="0" w:uiPriority="67" w:unhideWhenUsed="0"/>
+    <w:lsdException w:name="Medium Grid 2 Accent 6" w:semiHidden="0" w:uiPriority="68" w:unhideWhenUsed="0"/>
+    <w:lsdException w:name="Medium Grid 3 Accent 6" w:semiHidden="0" w:uiPriority="69" w:unhideWhenUsed="0"/>
+    <w:lsdException w:name="Dark List Accent 6" w:semiHidden="0" w:uiPriority="70" w:unhideWhenUsed="0"/>
+    <w:lsdException w:name="Colorful Shading Accent 6" w:semiHidden="0" w:uiPriority="71" w:unhideWhenUsed="0"/>
+    <w:lsdException w:name="Colorful List Accent 6" w:semiHidden="0" w:uiPriority="72" w:unhideWhenUsed="0"/>
+    <w:lsdException w:name="Colorful Grid Accent 6" w:semiHidden="0" w:uiPriority="73" w:unhideWhenUsed="0"/>
+    <w:lsdException w:name="Subtle Emphasis" w:semiHidden="0" w:uiPriority="19" w:unhideWhenUsed="0" w:qFormat="1"/>
+    <w:lsdException w:name="Intense Emphasis" w:semiHidden="0" w:uiPriority="21" w:unhideWhenUsed="0" w:qFormat="1"/>
+    <w:lsdException w:name="Subtle Reference" w:semiHidden="0" w:uiPriority="31" w:unhideWhenUsed="0" w:qFormat="1"/>
+    <w:lsdException w:name="Intense Reference" w:semiHidden="0" w:uiPriority="32" w:unhideWhenUsed="0" w:qFormat="1"/>
+    <w:lsdException w:name="Book Title" w:semiHidden="0" w:uiPriority="33" w:unhideWhenUsed="0" w:qFormat="1"/>
+    <w:lsdException w:name="Bibliography" w:uiPriority="37"/>
+    <w:lsdException w:name="TOC Heading" w:uiPriority="39" w:qFormat="1"/>
   </w:latentStyles>
   <w:style w:type="paragraph" w:default="1" w:styleId="Normal">
     <w:name w:val="Normal"/>
     <w:qFormat/>
     <w:rsid w:val="00470B57"/>
+  </w:style>
+  <w:style w:type="paragraph" w:styleId="Heading1">
+    <w:name w:val="heading 1"/>
+    <w:basedOn w:val="Normal"/>
+    <w:link w:val="Heading1Char"/>
+    <w:uiPriority w:val="9"/>
+    <w:qFormat/>
+    <w:rsid w:val="00FD1E88"/>
+    <w:pPr>
+      <w:spacing w:before="100" w:beforeAutospacing="1" w:after="100" w:afterAutospacing="1" w:line="240" w:lineRule="auto"/>
+      <w:outlineLvl w:val="0"/>
+    </w:pPr>
+    <w:rPr>
+      <w:rFonts w:ascii="Times New Roman" w:eastAsia="Times New Roman" w:hAnsi="Times New Roman" w:cs="Times New Roman"/>
+      <w:b/>
+      <w:bCs/>
+      <w:kern w:val="36"/>
+      <w:sz w:val="48"/>
+      <w:szCs w:val="48"/>
+      <w:lang w:val="en-IN" w:eastAsia="en-IN"/>
+    </w:rPr>
   </w:style>
   <w:style w:type="character" w:default="1" w:styleId="DefaultParagraphFont">
     <w:name w:val="Default Paragraph Font"/>
@@ -5192,11 +6688,251 @@
       <w:color w:val="808080"/>
     </w:rPr>
   </w:style>
+  <w:style w:type="character" w:styleId="HTMLCode">
+    <w:name w:val="HTML Code"/>
+    <w:basedOn w:val="DefaultParagraphFont"/>
+    <w:uiPriority w:val="99"/>
+    <w:semiHidden/>
+    <w:unhideWhenUsed/>
+    <w:rsid w:val="00EA389D"/>
+    <w:rPr>
+      <w:rFonts w:ascii="Courier New" w:eastAsia="Times New Roman" w:hAnsi="Courier New" w:cs="Courier New"/>
+      <w:sz w:val="20"/>
+      <w:szCs w:val="20"/>
+    </w:rPr>
+  </w:style>
+  <w:style w:type="character" w:customStyle="1" w:styleId="Heading1Char">
+    <w:name w:val="Heading 1 Char"/>
+    <w:basedOn w:val="DefaultParagraphFont"/>
+    <w:link w:val="Heading1"/>
+    <w:uiPriority w:val="9"/>
+    <w:rsid w:val="00FD1E88"/>
+    <w:rPr>
+      <w:rFonts w:ascii="Times New Roman" w:eastAsia="Times New Roman" w:hAnsi="Times New Roman" w:cs="Times New Roman"/>
+      <w:b/>
+      <w:bCs/>
+      <w:kern w:val="36"/>
+      <w:sz w:val="48"/>
+      <w:szCs w:val="48"/>
+      <w:lang w:val="en-IN" w:eastAsia="en-IN"/>
+    </w:rPr>
+  </w:style>
+  <w:style w:type="character" w:customStyle="1" w:styleId="ipa">
+    <w:name w:val="ipa"/>
+    <w:basedOn w:val="DefaultParagraphFont"/>
+    <w:rsid w:val="00774361"/>
+  </w:style>
+  <w:style w:type="character" w:styleId="Strong">
+    <w:name w:val="Strong"/>
+    <w:basedOn w:val="DefaultParagraphFont"/>
+    <w:uiPriority w:val="22"/>
+    <w:qFormat/>
+    <w:rsid w:val="00346B01"/>
+    <w:rPr>
+      <w:b/>
+      <w:bCs/>
+    </w:rPr>
+  </w:style>
+  <w:style w:type="character" w:customStyle="1" w:styleId="std">
+    <w:name w:val="std"/>
+    <w:basedOn w:val="DefaultParagraphFont"/>
+    <w:rsid w:val="00346B01"/>
+  </w:style>
+</w:styles>
+</file>
+
+<file path=word/stylesWithEffects.xml><?xml version="1.0" encoding="utf-8"?>
+<w:styles xmlns:wpc="http://schemas.microsoft.com/office/word/2010/wordprocessingCanvas" xmlns:mc="http://schemas.openxmlformats.org/markup-compatibility/2006" xmlns:o="urn:schemas-microsoft-com:office:office" xmlns:r="http://schemas.openxmlformats.org/officeDocument/2006/relationships" xmlns:m="http://schemas.openxmlformats.org/officeDocument/2006/math" xmlns:v="urn:schemas-microsoft-com:vml" xmlns:wp14="http://schemas.microsoft.com/office/word/2010/wordprocessingDrawing" xmlns:wp="http://schemas.openxmlformats.org/drawingml/2006/wordprocessingDrawing" xmlns:w10="urn:schemas-microsoft-com:office:word" xmlns:w="http://schemas.openxmlformats.org/wordprocessingml/2006/main" xmlns:w14="http://schemas.microsoft.com/office/word/2010/wordml" xmlns:wpg="http://schemas.microsoft.com/office/word/2010/wordprocessingGroup" xmlns:wpi="http://schemas.microsoft.com/office/word/2010/wordprocessingInk" xmlns:wne="http://schemas.microsoft.com/office/word/2006/wordml" xmlns:wps="http://schemas.microsoft.com/office/word/2010/wordprocessingShape" mc:Ignorable="w14 wp14">
+  <w:docDefaults>
+    <w:rPrDefault>
+      <w:rPr>
+        <w:rFonts w:asciiTheme="minorHAnsi" w:eastAsiaTheme="minorEastAsia" w:hAnsiTheme="minorHAnsi" w:cstheme="minorBidi"/>
+        <w:sz w:val="22"/>
+        <w:szCs w:val="22"/>
+        <w:lang w:val="en-IN" w:eastAsia="en-IN" w:bidi="ar-SA"/>
+      </w:rPr>
+    </w:rPrDefault>
+    <w:pPrDefault>
+      <w:pPr>
+        <w:spacing w:after="200" w:line="276" w:lineRule="auto"/>
+      </w:pPr>
+    </w:pPrDefault>
+  </w:docDefaults>
+  <w:latentStyles w:defLockedState="0" w:defUIPriority="99" w:defSemiHidden="1" w:defUnhideWhenUsed="1" w:defQFormat="0" w:count="267">
+    <w:lsdException w:name="Normal" w:semiHidden="0" w:uiPriority="0" w:unhideWhenUsed="0" w:qFormat="1"/>
+    <w:lsdException w:name="heading 1" w:semiHidden="0" w:uiPriority="9" w:unhideWhenUsed="0" w:qFormat="1"/>
+    <w:lsdException w:name="heading 2" w:uiPriority="9" w:qFormat="1"/>
+    <w:lsdException w:name="heading 3" w:uiPriority="9" w:qFormat="1"/>
+    <w:lsdException w:name="heading 4" w:uiPriority="9" w:qFormat="1"/>
+    <w:lsdException w:name="heading 5" w:uiPriority="9" w:qFormat="1"/>
+    <w:lsdException w:name="heading 6" w:uiPriority="9" w:qFormat="1"/>
+    <w:lsdException w:name="heading 7" w:uiPriority="9" w:qFormat="1"/>
+    <w:lsdException w:name="heading 8" w:uiPriority="9" w:qFormat="1"/>
+    <w:lsdException w:name="heading 9" w:uiPriority="9" w:qFormat="1"/>
+    <w:lsdException w:name="toc 1" w:uiPriority="39"/>
+    <w:lsdException w:name="toc 2" w:uiPriority="39"/>
+    <w:lsdException w:name="toc 3" w:uiPriority="39"/>
+    <w:lsdException w:name="toc 4" w:uiPriority="39"/>
+    <w:lsdException w:name="toc 5" w:uiPriority="39"/>
+    <w:lsdException w:name="toc 6" w:uiPriority="39"/>
+    <w:lsdException w:name="toc 7" w:uiPriority="39"/>
+    <w:lsdException w:name="toc 8" w:uiPriority="39"/>
+    <w:lsdException w:name="toc 9" w:uiPriority="39"/>
+    <w:lsdException w:name="caption" w:uiPriority="35" w:qFormat="1"/>
+    <w:lsdException w:name="Title" w:semiHidden="0" w:uiPriority="10" w:unhideWhenUsed="0" w:qFormat="1"/>
+    <w:lsdException w:name="Default Paragraph Font" w:uiPriority="1"/>
+    <w:lsdException w:name="Subtitle" w:semiHidden="0" w:uiPriority="11" w:unhideWhenUsed="0" w:qFormat="1"/>
+    <w:lsdException w:name="Strong" w:semiHidden="0" w:uiPriority="22" w:unhideWhenUsed="0" w:qFormat="1"/>
+    <w:lsdException w:name="Emphasis" w:semiHidden="0" w:uiPriority="20" w:unhideWhenUsed="0" w:qFormat="1"/>
+    <w:lsdException w:name="Table Grid" w:semiHidden="0" w:uiPriority="59" w:unhideWhenUsed="0"/>
+    <w:lsdException w:name="Placeholder Text" w:unhideWhenUsed="0"/>
+    <w:lsdException w:name="No Spacing" w:semiHidden="0" w:uiPriority="1" w:unhideWhenUsed="0" w:qFormat="1"/>
+    <w:lsdException w:name="Light Shading" w:semiHidden="0" w:uiPriority="60" w:unhideWhenUsed="0"/>
+    <w:lsdException w:name="Light List" w:semiHidden="0" w:uiPriority="61" w:unhideWhenUsed="0"/>
+    <w:lsdException w:name="Light Grid" w:semiHidden="0" w:uiPriority="62" w:unhideWhenUsed="0"/>
+    <w:lsdException w:name="Medium Shading 1" w:semiHidden="0" w:uiPriority="63" w:unhideWhenUsed="0"/>
+    <w:lsdException w:name="Medium Shading 2" w:semiHidden="0" w:uiPriority="64" w:unhideWhenUsed="0"/>
+    <w:lsdException w:name="Medium List 1" w:semiHidden="0" w:uiPriority="65" w:unhideWhenUsed="0"/>
+    <w:lsdException w:name="Medium List 2" w:semiHidden="0" w:uiPriority="66" w:unhideWhenUsed="0"/>
+    <w:lsdException w:name="Medium Grid 1" w:semiHidden="0" w:uiPriority="67" w:unhideWhenUsed="0"/>
+    <w:lsdException w:name="Medium Grid 2" w:semiHidden="0" w:uiPriority="68" w:unhideWhenUsed="0"/>
+    <w:lsdException w:name="Medium Grid 3" w:semiHidden="0" w:uiPriority="69" w:unhideWhenUsed="0"/>
+    <w:lsdException w:name="Dark List" w:semiHidden="0" w:uiPriority="70" w:unhideWhenUsed="0"/>
+    <w:lsdException w:name="Colorful Shading" w:semiHidden="0" w:uiPriority="71" w:unhideWhenUsed="0"/>
+    <w:lsdException w:name="Colorful List" w:semiHidden="0" w:uiPriority="72" w:unhideWhenUsed="0"/>
+    <w:lsdException w:name="Colorful Grid" w:semiHidden="0" w:uiPriority="73" w:unhideWhenUsed="0"/>
+    <w:lsdException w:name="Light Shading Accent 1" w:semiHidden="0" w:uiPriority="60" w:unhideWhenUsed="0"/>
+    <w:lsdException w:name="Light List Accent 1" w:semiHidden="0" w:uiPriority="61" w:unhideWhenUsed="0"/>
+    <w:lsdException w:name="Light Grid Accent 1" w:semiHidden="0" w:uiPriority="62" w:unhideWhenUsed="0"/>
+    <w:lsdException w:name="Medium Shading 1 Accent 1" w:semiHidden="0" w:uiPriority="63" w:unhideWhenUsed="0"/>
+    <w:lsdException w:name="Medium Shading 2 Accent 1" w:semiHidden="0" w:uiPriority="64" w:unhideWhenUsed="0"/>
+    <w:lsdException w:name="Medium List 1 Accent 1" w:semiHidden="0" w:uiPriority="65" w:unhideWhenUsed="0"/>
+    <w:lsdException w:name="Revision" w:unhideWhenUsed="0"/>
+    <w:lsdException w:name="List Paragraph" w:semiHidden="0" w:uiPriority="34" w:unhideWhenUsed="0" w:qFormat="1"/>
+    <w:lsdException w:name="Quote" w:semiHidden="0" w:uiPriority="29" w:unhideWhenUsed="0" w:qFormat="1"/>
+    <w:lsdException w:name="Intense Quote" w:semiHidden="0" w:uiPriority="30" w:unhideWhenUsed="0" w:qFormat="1"/>
+    <w:lsdException w:name="Medium List 2 Accent 1" w:semiHidden="0" w:uiPriority="66" w:unhideWhenUsed="0"/>
+    <w:lsdException w:name="Medium Grid 1 Accent 1" w:semiHidden="0" w:uiPriority="67" w:unhideWhenUsed="0"/>
+    <w:lsdException w:name="Medium Grid 2 Accent 1" w:semiHidden="0" w:uiPriority="68" w:unhideWhenUsed="0"/>
+    <w:lsdException w:name="Medium Grid 3 Accent 1" w:semiHidden="0" w:uiPriority="69" w:unhideWhenUsed="0"/>
+    <w:lsdException w:name="Dark List Accent 1" w:semiHidden="0" w:uiPriority="70" w:unhideWhenUsed="0"/>
+    <w:lsdException w:name="Colorful Shading Accent 1" w:semiHidden="0" w:uiPriority="71" w:unhideWhenUsed="0"/>
+    <w:lsdException w:name="Colorful List Accent 1" w:semiHidden="0" w:uiPriority="72" w:unhideWhenUsed="0"/>
+    <w:lsdException w:name="Colorful Grid Accent 1" w:semiHidden="0" w:uiPriority="73" w:unhideWhenUsed="0"/>
+    <w:lsdException w:name="Light Shading Accent 2" w:semiHidden="0" w:uiPriority="60" w:unhideWhenUsed="0"/>
+    <w:lsdException w:name="Light List Accent 2" w:semiHidden="0" w:uiPriority="61" w:unhideWhenUsed="0"/>
+    <w:lsdException w:name="Light Grid Accent 2" w:semiHidden="0" w:uiPriority="62" w:unhideWhenUsed="0"/>
+    <w:lsdException w:name="Medium Shading 1 Accent 2" w:semiHidden="0" w:uiPriority="63" w:unhideWhenUsed="0"/>
+    <w:lsdException w:name="Medium Shading 2 Accent 2" w:semiHidden="0" w:uiPriority="64" w:unhideWhenUsed="0"/>
+    <w:lsdException w:name="Medium List 1 Accent 2" w:semiHidden="0" w:uiPriority="65" w:unhideWhenUsed="0"/>
+    <w:lsdException w:name="Medium List 2 Accent 2" w:semiHidden="0" w:uiPriority="66" w:unhideWhenUsed="0"/>
+    <w:lsdException w:name="Medium Grid 1 Accent 2" w:semiHidden="0" w:uiPriority="67" w:unhideWhenUsed="0"/>
+    <w:lsdException w:name="Medium Grid 2 Accent 2" w:semiHidden="0" w:uiPriority="68" w:unhideWhenUsed="0"/>
+    <w:lsdException w:name="Medium Grid 3 Accent 2" w:semiHidden="0" w:uiPriority="69" w:unhideWhenUsed="0"/>
+    <w:lsdException w:name="Dark List Accent 2" w:semiHidden="0" w:uiPriority="70" w:unhideWhenUsed="0"/>
+    <w:lsdException w:name="Colorful Shading Accent 2" w:semiHidden="0" w:uiPriority="71" w:unhideWhenUsed="0"/>
+    <w:lsdException w:name="Colorful List Accent 2" w:semiHidden="0" w:uiPriority="72" w:unhideWhenUsed="0"/>
+    <w:lsdException w:name="Colorful Grid Accent 2" w:semiHidden="0" w:uiPriority="73" w:unhideWhenUsed="0"/>
+    <w:lsdException w:name="Light Shading Accent 3" w:semiHidden="0" w:uiPriority="60" w:unhideWhenUsed="0"/>
+    <w:lsdException w:name="Light List Accent 3" w:semiHidden="0" w:uiPriority="61" w:unhideWhenUsed="0"/>
+    <w:lsdException w:name="Light Grid Accent 3" w:semiHidden="0" w:uiPriority="62" w:unhideWhenUsed="0"/>
+    <w:lsdException w:name="Medium Shading 1 Accent 3" w:semiHidden="0" w:uiPriority="63" w:unhideWhenUsed="0"/>
+    <w:lsdException w:name="Medium Shading 2 Accent 3" w:semiHidden="0" w:uiPriority="64" w:unhideWhenUsed="0"/>
+    <w:lsdException w:name="Medium List 1 Accent 3" w:semiHidden="0" w:uiPriority="65" w:unhideWhenUsed="0"/>
+    <w:lsdException w:name="Medium List 2 Accent 3" w:semiHidden="0" w:uiPriority="66" w:unhideWhenUsed="0"/>
+    <w:lsdException w:name="Medium Grid 1 Accent 3" w:semiHidden="0" w:uiPriority="67" w:unhideWhenUsed="0"/>
+    <w:lsdException w:name="Medium Grid 2 Accent 3" w:semiHidden="0" w:uiPriority="68" w:unhideWhenUsed="0"/>
+    <w:lsdException w:name="Medium Grid 3 Accent 3" w:semiHidden="0" w:uiPriority="69" w:unhideWhenUsed="0"/>
+    <w:lsdException w:name="Dark List Accent 3" w:semiHidden="0" w:uiPriority="70" w:unhideWhenUsed="0"/>
+    <w:lsdException w:name="Colorful Shading Accent 3" w:semiHidden="0" w:uiPriority="71" w:unhideWhenUsed="0"/>
+    <w:lsdException w:name="Colorful List Accent 3" w:semiHidden="0" w:uiPriority="72" w:unhideWhenUsed="0"/>
+    <w:lsdException w:name="Colorful Grid Accent 3" w:semiHidden="0" w:uiPriority="73" w:unhideWhenUsed="0"/>
+    <w:lsdException w:name="Light Shading Accent 4" w:semiHidden="0" w:uiPriority="60" w:unhideWhenUsed="0"/>
+    <w:lsdException w:name="Light List Accent 4" w:semiHidden="0" w:uiPriority="61" w:unhideWhenUsed="0"/>
+    <w:lsdException w:name="Light Grid Accent 4" w:semiHidden="0" w:uiPriority="62" w:unhideWhenUsed="0"/>
+    <w:lsdException w:name="Medium Shading 1 Accent 4" w:semiHidden="0" w:uiPriority="63" w:unhideWhenUsed="0"/>
+    <w:lsdException w:name="Medium Shading 2 Accent 4" w:semiHidden="0" w:uiPriority="64" w:unhideWhenUsed="0"/>
+    <w:lsdException w:name="Medium List 1 Accent 4" w:semiHidden="0" w:uiPriority="65" w:unhideWhenUsed="0"/>
+    <w:lsdException w:name="Medium List 2 Accent 4" w:semiHidden="0" w:uiPriority="66" w:unhideWhenUsed="0"/>
+    <w:lsdException w:name="Medium Grid 1 Accent 4" w:semiHidden="0" w:uiPriority="67" w:unhideWhenUsed="0"/>
+    <w:lsdException w:name="Medium Grid 2 Accent 4" w:semiHidden="0" w:uiPriority="68" w:unhideWhenUsed="0"/>
+    <w:lsdException w:name="Medium Grid 3 Accent 4" w:semiHidden="0" w:uiPriority="69" w:unhideWhenUsed="0"/>
+    <w:lsdException w:name="Dark List Accent 4" w:semiHidden="0" w:uiPriority="70" w:unhideWhenUsed="0"/>
+    <w:lsdException w:name="Colorful Shading Accent 4" w:semiHidden="0" w:uiPriority="71" w:unhideWhenUsed="0"/>
+    <w:lsdException w:name="Colorful List Accent 4" w:semiHidden="0" w:uiPriority="72" w:unhideWhenUsed="0"/>
+    <w:lsdException w:name="Colorful Grid Accent 4" w:semiHidden="0" w:uiPriority="73" w:unhideWhenUsed="0"/>
+    <w:lsdException w:name="Light Shading Accent 5" w:semiHidden="0" w:uiPriority="60" w:unhideWhenUsed="0"/>
+    <w:lsdException w:name="Light List Accent 5" w:semiHidden="0" w:uiPriority="61" w:unhideWhenUsed="0"/>
+    <w:lsdException w:name="Light Grid Accent 5" w:semiHidden="0" w:uiPriority="62" w:unhideWhenUsed="0"/>
+    <w:lsdException w:name="Medium Shading 1 Accent 5" w:semiHidden="0" w:uiPriority="63" w:unhideWhenUsed="0"/>
+    <w:lsdException w:name="Medium Shading 2 Accent 5" w:semiHidden="0" w:uiPriority="64" w:unhideWhenUsed="0"/>
+    <w:lsdException w:name="Medium List 1 Accent 5" w:semiHidden="0" w:uiPriority="65" w:unhideWhenUsed="0"/>
+    <w:lsdException w:name="Medium List 2 Accent 5" w:semiHidden="0" w:uiPriority="66" w:unhideWhenUsed="0"/>
+    <w:lsdException w:name="Medium Grid 1 Accent 5" w:semiHidden="0" w:uiPriority="67" w:unhideWhenUsed="0"/>
+    <w:lsdException w:name="Medium Grid 2 Accent 5" w:semiHidden="0" w:uiPriority="68" w:unhideWhenUsed="0"/>
+    <w:lsdException w:name="Medium Grid 3 Accent 5" w:semiHidden="0" w:uiPriority="69" w:unhideWhenUsed="0"/>
+    <w:lsdException w:name="Dark List Accent 5" w:semiHidden="0" w:uiPriority="70" w:unhideWhenUsed="0"/>
+    <w:lsdException w:name="Colorful Shading Accent 5" w:semiHidden="0" w:uiPriority="71" w:unhideWhenUsed="0"/>
+    <w:lsdException w:name="Colorful List Accent 5" w:semiHidden="0" w:uiPriority="72" w:unhideWhenUsed="0"/>
+    <w:lsdException w:name="Colorful Grid Accent 5" w:semiHidden="0" w:uiPriority="73" w:unhideWhenUsed="0"/>
+    <w:lsdException w:name="Light Shading Accent 6" w:semiHidden="0" w:uiPriority="60" w:unhideWhenUsed="0"/>
+    <w:lsdException w:name="Light List Accent 6" w:semiHidden="0" w:uiPriority="61" w:unhideWhenUsed="0"/>
+    <w:lsdException w:name="Light Grid Accent 6" w:semiHidden="0" w:uiPriority="62" w:unhideWhenUsed="0"/>
+    <w:lsdException w:name="Medium Shading 1 Accent 6" w:semiHidden="0" w:uiPriority="63" w:unhideWhenUsed="0"/>
+    <w:lsdException w:name="Medium Shading 2 Accent 6" w:semiHidden="0" w:uiPriority="64" w:unhideWhenUsed="0"/>
+    <w:lsdException w:name="Medium List 1 Accent 6" w:semiHidden="0" w:uiPriority="65" w:unhideWhenUsed="0"/>
+    <w:lsdException w:name="Medium List 2 Accent 6" w:semiHidden="0" w:uiPriority="66" w:unhideWhenUsed="0"/>
+    <w:lsdException w:name="Medium Grid 1 Accent 6" w:semiHidden="0" w:uiPriority="67" w:unhideWhenUsed="0"/>
+    <w:lsdException w:name="Medium Grid 2 Accent 6" w:semiHidden="0" w:uiPriority="68" w:unhideWhenUsed="0"/>
+    <w:lsdException w:name="Medium Grid 3 Accent 6" w:semiHidden="0" w:uiPriority="69" w:unhideWhenUsed="0"/>
+    <w:lsdException w:name="Dark List Accent 6" w:semiHidden="0" w:uiPriority="70" w:unhideWhenUsed="0"/>
+    <w:lsdException w:name="Colorful Shading Accent 6" w:semiHidden="0" w:uiPriority="71" w:unhideWhenUsed="0"/>
+    <w:lsdException w:name="Colorful List Accent 6" w:semiHidden="0" w:uiPriority="72" w:unhideWhenUsed="0"/>
+    <w:lsdException w:name="Colorful Grid Accent 6" w:semiHidden="0" w:uiPriority="73" w:unhideWhenUsed="0"/>
+    <w:lsdException w:name="Subtle Emphasis" w:semiHidden="0" w:uiPriority="19" w:unhideWhenUsed="0" w:qFormat="1"/>
+    <w:lsdException w:name="Intense Emphasis" w:semiHidden="0" w:uiPriority="21" w:unhideWhenUsed="0" w:qFormat="1"/>
+    <w:lsdException w:name="Subtle Reference" w:semiHidden="0" w:uiPriority="31" w:unhideWhenUsed="0" w:qFormat="1"/>
+    <w:lsdException w:name="Intense Reference" w:semiHidden="0" w:uiPriority="32" w:unhideWhenUsed="0" w:qFormat="1"/>
+    <w:lsdException w:name="Book Title" w:semiHidden="0" w:uiPriority="33" w:unhideWhenUsed="0" w:qFormat="1"/>
+    <w:lsdException w:name="Bibliography" w:uiPriority="37"/>
+    <w:lsdException w:name="TOC Heading" w:uiPriority="39" w:qFormat="1"/>
+  </w:latentStyles>
+  <w:style w:type="paragraph" w:default="1" w:styleId="Normal">
+    <w:name w:val="Normal"/>
+    <w:qFormat/>
+  </w:style>
+  <w:style w:type="character" w:default="1" w:styleId="DefaultParagraphFont">
+    <w:name w:val="Default Paragraph Font"/>
+    <w:uiPriority w:val="1"/>
+    <w:semiHidden/>
+    <w:unhideWhenUsed/>
+  </w:style>
+  <w:style w:type="table" w:default="1" w:styleId="TableNormal">
+    <w:name w:val="Normal Table"/>
+    <w:uiPriority w:val="99"/>
+    <w:semiHidden/>
+    <w:unhideWhenUsed/>
+    <w:tblPr>
+      <w:tblInd w:w="0" w:type="dxa"/>
+      <w:tblCellMar>
+        <w:top w:w="0" w:type="dxa"/>
+        <w:left w:w="108" w:type="dxa"/>
+        <w:bottom w:w="0" w:type="dxa"/>
+        <w:right w:w="108" w:type="dxa"/>
+      </w:tblCellMar>
+    </w:tblPr>
+  </w:style>
+  <w:style w:type="numbering" w:default="1" w:styleId="NoList">
+    <w:name w:val="No List"/>
+    <w:uiPriority w:val="99"/>
+    <w:semiHidden/>
+    <w:unhideWhenUsed/>
+  </w:style>
 </w:styles>
 </file>
 
 <file path=word/glossary/document.xml><?xml version="1.0" encoding="utf-8"?>
-<w:glossaryDocument xmlns:wpc="http://schemas.microsoft.com/office/word/2010/wordprocessingCanvas" xmlns:cx="http://schemas.microsoft.com/office/drawing/2014/chartex" xmlns:cx1="http://schemas.microsoft.com/office/drawing/2015/9/8/chartex" xmlns:cx2="http://schemas.microsoft.com/office/drawing/2015/10/21/chartex" xmlns:cx3="http://schemas.microsoft.com/office/drawing/2016/5/9/chartex" xmlns:cx4="http://schemas.microsoft.com/office/drawing/2016/5/10/chartex" xmlns:cx5="http://schemas.microsoft.com/office/drawing/2016/5/11/chartex" xmlns:cx6="http://schemas.microsoft.com/office/drawing/2016/5/12/chartex" xmlns:cx7="http://schemas.microsoft.com/office/drawing/2016/5/13/chartex" xmlns:cx8="http://schemas.microsoft.com/office/drawing/2016/5/14/chartex" xmlns:mc="http://schemas.openxmlformats.org/markup-compatibility/2006" xmlns:aink="http://schemas.microsoft.com/office/drawing/2016/ink" xmlns:am3d="http://schemas.microsoft.com/office/drawing/2017/model3d" xmlns:o="urn:schemas-microsoft-com:office:office" xmlns:r="http://schemas.openxmlformats.org/officeDocument/2006/relationships" xmlns:m="http://schemas.openxmlformats.org/officeDocument/2006/math" xmlns:v="urn:schemas-microsoft-com:vml" xmlns:wp14="http://schemas.microsoft.com/office/word/2010/wordprocessingDrawing" xmlns:wp="http://schemas.openxmlformats.org/drawingml/2006/wordprocessingDrawing" xmlns:w10="urn:schemas-microsoft-com:office:word" xmlns:w="http://schemas.openxmlformats.org/wordprocessingml/2006/main" xmlns:w14="http://schemas.microsoft.com/office/word/2010/wordml" xmlns:w15="http://schemas.microsoft.com/office/word/2012/wordml" xmlns:w16cid="http://schemas.microsoft.com/office/word/2016/wordml/cid" xmlns:w16se="http://schemas.microsoft.com/office/word/2015/wordml/symex" xmlns:wpg="http://schemas.microsoft.com/office/word/2010/wordprocessingGroup" xmlns:wpi="http://schemas.microsoft.com/office/word/2010/wordprocessingInk" xmlns:wne="http://schemas.microsoft.com/office/word/2006/wordml" xmlns:wps="http://schemas.microsoft.com/office/word/2010/wordprocessingShape" mc:Ignorable="w14 w15 w16se w16cid wp14">
+<w:glossaryDocument xmlns:wpc="http://schemas.microsoft.com/office/word/2010/wordprocessingCanvas" xmlns:mc="http://schemas.openxmlformats.org/markup-compatibility/2006" xmlns:o="urn:schemas-microsoft-com:office:office" xmlns:r="http://schemas.openxmlformats.org/officeDocument/2006/relationships" xmlns:m="http://schemas.openxmlformats.org/officeDocument/2006/math" xmlns:v="urn:schemas-microsoft-com:vml" xmlns:wp14="http://schemas.microsoft.com/office/word/2010/wordprocessingDrawing" xmlns:wp="http://schemas.openxmlformats.org/drawingml/2006/wordprocessingDrawing" xmlns:w10="urn:schemas-microsoft-com:office:word" xmlns:w="http://schemas.openxmlformats.org/wordprocessingml/2006/main" xmlns:w14="http://schemas.microsoft.com/office/word/2010/wordml" xmlns:wpg="http://schemas.microsoft.com/office/word/2010/wordprocessingGroup" xmlns:wpi="http://schemas.microsoft.com/office/word/2010/wordprocessingInk" xmlns:wne="http://schemas.microsoft.com/office/word/2006/wordml" xmlns:wps="http://schemas.microsoft.com/office/word/2010/wordprocessingShape" mc:Ignorable="w14 wp14">
   <w:docParts>
     <w:docPart>
       <w:docPartPr>
@@ -5234,20 +6970,20 @@
 </file>
 
 <file path=word/glossary/fontTable.xml><?xml version="1.0" encoding="utf-8"?>
-<w:fonts xmlns:mc="http://schemas.openxmlformats.org/markup-compatibility/2006" xmlns:r="http://schemas.openxmlformats.org/officeDocument/2006/relationships" xmlns:w="http://schemas.openxmlformats.org/wordprocessingml/2006/main" xmlns:w14="http://schemas.microsoft.com/office/word/2010/wordml" xmlns:w15="http://schemas.microsoft.com/office/word/2012/wordml" xmlns:w16cid="http://schemas.microsoft.com/office/word/2016/wordml/cid" xmlns:w16se="http://schemas.microsoft.com/office/word/2015/wordml/symex" mc:Ignorable="w14 w15 w16se w16cid">
+<w:fonts xmlns:mc="http://schemas.openxmlformats.org/markup-compatibility/2006" xmlns:r="http://schemas.openxmlformats.org/officeDocument/2006/relationships" xmlns:w="http://schemas.openxmlformats.org/wordprocessingml/2006/main" xmlns:w14="http://schemas.microsoft.com/office/word/2010/wordml" mc:Ignorable="w14">
   <w:font w:name="Calibri">
     <w:panose1 w:val="020F0502020204030204"/>
     <w:charset w:val="00"/>
     <w:family w:val="swiss"/>
     <w:pitch w:val="variable"/>
-    <w:sig w:usb0="E0002AFF" w:usb1="4000ACFF" w:usb2="00000001" w:usb3="00000000" w:csb0="000001FF" w:csb1="00000000"/>
+    <w:sig w:usb0="E4002EFF" w:usb1="C000247B" w:usb2="00000009" w:usb3="00000000" w:csb0="000001FF" w:csb1="00000000"/>
   </w:font>
   <w:font w:name="Times New Roman">
     <w:panose1 w:val="02020603050405020304"/>
     <w:charset w:val="00"/>
     <w:family w:val="roman"/>
     <w:pitch w:val="variable"/>
-    <w:sig w:usb0="E0002AFF" w:usb1="C0007843" w:usb2="00000009" w:usb3="00000000" w:csb0="000001FF" w:csb1="00000000"/>
+    <w:sig w:usb0="E0002EFF" w:usb1="C000785B" w:usb2="00000009" w:usb3="00000000" w:csb0="000001FF" w:csb1="00000000"/>
   </w:font>
   <w:font w:name="Tahoma">
     <w:panose1 w:val="020B0604030504040204"/>
@@ -5255,6 +6991,20 @@
     <w:family w:val="swiss"/>
     <w:pitch w:val="variable"/>
     <w:sig w:usb0="E1002EFF" w:usb1="C000605B" w:usb2="00000029" w:usb3="00000000" w:csb0="000101FF" w:csb1="00000000"/>
+  </w:font>
+  <w:font w:name="Courier New">
+    <w:panose1 w:val="02070309020205020404"/>
+    <w:charset w:val="00"/>
+    <w:family w:val="modern"/>
+    <w:pitch w:val="fixed"/>
+    <w:sig w:usb0="E0002EFF" w:usb1="C0007843" w:usb2="00000009" w:usb3="00000000" w:csb0="000001FF" w:csb1="00000000"/>
+  </w:font>
+  <w:font w:name="Segoe UI">
+    <w:panose1 w:val="020B0502040204020203"/>
+    <w:charset w:val="00"/>
+    <w:family w:val="swiss"/>
+    <w:pitch w:val="variable"/>
+    <w:sig w:usb0="E4002EFF" w:usb1="C000E47F" w:usb2="00000009" w:usb3="00000000" w:csb0="000001FF" w:csb1="00000000"/>
   </w:font>
   <w:font w:name="Cambria Math">
     <w:panose1 w:val="02040503050406030204"/>
@@ -5270,25 +7020,17 @@
     <w:pitch w:val="variable"/>
     <w:sig w:usb0="E00006FF" w:usb1="420024FF" w:usb2="02000000" w:usb3="00000000" w:csb0="0000019F" w:csb1="00000000"/>
   </w:font>
-  <w:font w:name="Calibri Light">
-    <w:panose1 w:val="020F0302020204030204"/>
-    <w:charset w:val="00"/>
-    <w:family w:val="swiss"/>
-    <w:pitch w:val="variable"/>
-    <w:sig w:usb0="E0002AFF" w:usb1="C000247B" w:usb2="00000009" w:usb3="00000000" w:csb0="000001FF" w:csb1="00000000"/>
-  </w:font>
 </w:fonts>
 </file>
 
 <file path=word/glossary/settings.xml><?xml version="1.0" encoding="utf-8"?>
-<w:settings xmlns:mc="http://schemas.openxmlformats.org/markup-compatibility/2006" xmlns:o="urn:schemas-microsoft-com:office:office" xmlns:r="http://schemas.openxmlformats.org/officeDocument/2006/relationships" xmlns:m="http://schemas.openxmlformats.org/officeDocument/2006/math" xmlns:v="urn:schemas-microsoft-com:vml" xmlns:w10="urn:schemas-microsoft-com:office:word" xmlns:w="http://schemas.openxmlformats.org/wordprocessingml/2006/main" xmlns:w14="http://schemas.microsoft.com/office/word/2010/wordml" xmlns:w15="http://schemas.microsoft.com/office/word/2012/wordml" xmlns:w16cid="http://schemas.microsoft.com/office/word/2016/wordml/cid" xmlns:w16se="http://schemas.microsoft.com/office/word/2015/wordml/symex" xmlns:sl="http://schemas.openxmlformats.org/schemaLibrary/2006/main" mc:Ignorable="w14 w15 w16se w16cid">
+<w:settings xmlns:mc="http://schemas.openxmlformats.org/markup-compatibility/2006" xmlns:o="urn:schemas-microsoft-com:office:office" xmlns:r="http://schemas.openxmlformats.org/officeDocument/2006/relationships" xmlns:m="http://schemas.openxmlformats.org/officeDocument/2006/math" xmlns:v="urn:schemas-microsoft-com:vml" xmlns:w10="urn:schemas-microsoft-com:office:word" xmlns:w="http://schemas.openxmlformats.org/wordprocessingml/2006/main" xmlns:w14="http://schemas.microsoft.com/office/word/2010/wordml" xmlns:sl="http://schemas.openxmlformats.org/schemaLibrary/2006/main" mc:Ignorable="w14">
   <w:view w:val="normal"/>
   <w:defaultTabStop w:val="720"/>
   <w:characterSpacingControl w:val="doNotCompress"/>
   <w:compat>
     <w:useFELayout/>
     <w:compatSetting w:name="compatibilityMode" w:uri="http://schemas.microsoft.com/office/word" w:val="12"/>
-    <w:compatSetting w:name="useWord2013TrackBottomHyphenation" w:uri="http://schemas.microsoft.com/office/word" w:val="1"/>
   </w:compat>
   <w:rsids>
     <w:rsidRoot w:val="00810B74"/>
@@ -5324,6 +7066,7 @@
     <w:rsid w:val="00730D4A"/>
     <w:rsid w:val="00782415"/>
     <w:rsid w:val="00810B74"/>
+    <w:rsid w:val="0083409E"/>
     <w:rsid w:val="008F3C92"/>
     <w:rsid w:val="00903DDC"/>
     <w:rsid w:val="009B3B16"/>
@@ -5367,7 +7110,7 @@
 </file>
 
 <file path=word/glossary/styles.xml><?xml version="1.0" encoding="utf-8"?>
-<w:styles xmlns:mc="http://schemas.openxmlformats.org/markup-compatibility/2006" xmlns:r="http://schemas.openxmlformats.org/officeDocument/2006/relationships" xmlns:w="http://schemas.openxmlformats.org/wordprocessingml/2006/main" xmlns:w14="http://schemas.microsoft.com/office/word/2010/wordml" xmlns:w15="http://schemas.microsoft.com/office/word/2012/wordml" xmlns:w16cid="http://schemas.microsoft.com/office/word/2016/wordml/cid" xmlns:w16se="http://schemas.microsoft.com/office/word/2015/wordml/symex" mc:Ignorable="w14 w15 w16se w16cid">
+<w:styles xmlns:mc="http://schemas.openxmlformats.org/markup-compatibility/2006" xmlns:r="http://schemas.openxmlformats.org/officeDocument/2006/relationships" xmlns:w="http://schemas.openxmlformats.org/wordprocessingml/2006/main" xmlns:w14="http://schemas.microsoft.com/office/word/2010/wordml" mc:Ignorable="w14">
   <w:docDefaults>
     <w:rPrDefault>
       <w:rPr>
@@ -5383,383 +7126,144 @@
       </w:pPr>
     </w:pPrDefault>
   </w:docDefaults>
-  <w:latentStyles w:defLockedState="0" w:defUIPriority="99" w:defSemiHidden="0" w:defUnhideWhenUsed="0" w:defQFormat="0" w:count="376">
-    <w:lsdException w:name="Normal" w:uiPriority="0" w:qFormat="1"/>
-    <w:lsdException w:name="heading 1" w:uiPriority="9" w:qFormat="1"/>
-    <w:lsdException w:name="heading 2" w:semiHidden="1" w:uiPriority="9" w:unhideWhenUsed="1" w:qFormat="1"/>
-    <w:lsdException w:name="heading 3" w:semiHidden="1" w:uiPriority="9" w:unhideWhenUsed="1" w:qFormat="1"/>
-    <w:lsdException w:name="heading 4" w:semiHidden="1" w:uiPriority="9" w:unhideWhenUsed="1" w:qFormat="1"/>
-    <w:lsdException w:name="heading 5" w:semiHidden="1" w:uiPriority="9" w:unhideWhenUsed="1" w:qFormat="1"/>
-    <w:lsdException w:name="heading 6" w:semiHidden="1" w:uiPriority="9" w:unhideWhenUsed="1" w:qFormat="1"/>
-    <w:lsdException w:name="heading 7" w:semiHidden="1" w:uiPriority="9" w:unhideWhenUsed="1" w:qFormat="1"/>
-    <w:lsdException w:name="heading 8" w:semiHidden="1" w:uiPriority="9" w:unhideWhenUsed="1" w:qFormat="1"/>
-    <w:lsdException w:name="heading 9" w:semiHidden="1" w:uiPriority="9" w:unhideWhenUsed="1" w:qFormat="1"/>
-    <w:lsdException w:name="index 1" w:semiHidden="1" w:unhideWhenUsed="1"/>
-    <w:lsdException w:name="index 2" w:semiHidden="1" w:unhideWhenUsed="1"/>
-    <w:lsdException w:name="index 3" w:semiHidden="1" w:unhideWhenUsed="1"/>
-    <w:lsdException w:name="index 4" w:semiHidden="1" w:unhideWhenUsed="1"/>
-    <w:lsdException w:name="index 5" w:semiHidden="1" w:unhideWhenUsed="1"/>
-    <w:lsdException w:name="index 6" w:semiHidden="1" w:unhideWhenUsed="1"/>
-    <w:lsdException w:name="index 7" w:semiHidden="1" w:unhideWhenUsed="1"/>
-    <w:lsdException w:name="index 8" w:semiHidden="1" w:unhideWhenUsed="1"/>
-    <w:lsdException w:name="index 9" w:semiHidden="1" w:unhideWhenUsed="1"/>
-    <w:lsdException w:name="toc 1" w:semiHidden="1" w:uiPriority="39" w:unhideWhenUsed="1"/>
-    <w:lsdException w:name="toc 2" w:semiHidden="1" w:uiPriority="39" w:unhideWhenUsed="1"/>
-    <w:lsdException w:name="toc 3" w:semiHidden="1" w:uiPriority="39" w:unhideWhenUsed="1"/>
-    <w:lsdException w:name="toc 4" w:semiHidden="1" w:uiPriority="39" w:unhideWhenUsed="1"/>
-    <w:lsdException w:name="toc 5" w:semiHidden="1" w:uiPriority="39" w:unhideWhenUsed="1"/>
-    <w:lsdException w:name="toc 6" w:semiHidden="1" w:uiPriority="39" w:unhideWhenUsed="1"/>
-    <w:lsdException w:name="toc 7" w:semiHidden="1" w:uiPriority="39" w:unhideWhenUsed="1"/>
-    <w:lsdException w:name="toc 8" w:semiHidden="1" w:uiPriority="39" w:unhideWhenUsed="1"/>
-    <w:lsdException w:name="toc 9" w:semiHidden="1" w:uiPriority="39" w:unhideWhenUsed="1"/>
-    <w:lsdException w:name="Normal Indent" w:semiHidden="1" w:unhideWhenUsed="1"/>
-    <w:lsdException w:name="footnote text" w:semiHidden="1" w:unhideWhenUsed="1"/>
-    <w:lsdException w:name="annotation text" w:semiHidden="1" w:unhideWhenUsed="1"/>
-    <w:lsdException w:name="header" w:semiHidden="1" w:unhideWhenUsed="1"/>
-    <w:lsdException w:name="footer" w:semiHidden="1" w:unhideWhenUsed="1"/>
-    <w:lsdException w:name="index heading" w:semiHidden="1" w:unhideWhenUsed="1"/>
-    <w:lsdException w:name="caption" w:semiHidden="1" w:uiPriority="35" w:unhideWhenUsed="1" w:qFormat="1"/>
-    <w:lsdException w:name="table of figures" w:semiHidden="1" w:unhideWhenUsed="1"/>
-    <w:lsdException w:name="envelope address" w:semiHidden="1" w:unhideWhenUsed="1"/>
-    <w:lsdException w:name="envelope return" w:semiHidden="1" w:unhideWhenUsed="1"/>
-    <w:lsdException w:name="footnote reference" w:semiHidden="1" w:unhideWhenUsed="1"/>
-    <w:lsdException w:name="annotation reference" w:semiHidden="1" w:unhideWhenUsed="1"/>
-    <w:lsdException w:name="line number" w:semiHidden="1" w:unhideWhenUsed="1"/>
-    <w:lsdException w:name="page number" w:semiHidden="1" w:unhideWhenUsed="1"/>
-    <w:lsdException w:name="endnote reference" w:semiHidden="1" w:unhideWhenUsed="1"/>
-    <w:lsdException w:name="endnote text" w:semiHidden="1" w:unhideWhenUsed="1"/>
-    <w:lsdException w:name="table of authorities" w:semiHidden="1" w:unhideWhenUsed="1"/>
-    <w:lsdException w:name="macro" w:semiHidden="1" w:unhideWhenUsed="1"/>
-    <w:lsdException w:name="toa heading" w:semiHidden="1" w:unhideWhenUsed="1"/>
-    <w:lsdException w:name="List" w:semiHidden="1" w:unhideWhenUsed="1"/>
-    <w:lsdException w:name="List Bullet" w:semiHidden="1" w:unhideWhenUsed="1"/>
-    <w:lsdException w:name="List Number" w:semiHidden="1" w:unhideWhenUsed="1"/>
-    <w:lsdException w:name="List 2" w:semiHidden="1" w:unhideWhenUsed="1"/>
-    <w:lsdException w:name="List 3" w:semiHidden="1" w:unhideWhenUsed="1"/>
-    <w:lsdException w:name="List 4" w:semiHidden="1" w:unhideWhenUsed="1"/>
-    <w:lsdException w:name="List 5" w:semiHidden="1" w:unhideWhenUsed="1"/>
-    <w:lsdException w:name="List Bullet 2" w:semiHidden="1" w:unhideWhenUsed="1"/>
-    <w:lsdException w:name="List Bullet 3" w:semiHidden="1" w:unhideWhenUsed="1"/>
-    <w:lsdException w:name="List Bullet 4" w:semiHidden="1" w:unhideWhenUsed="1"/>
-    <w:lsdException w:name="List Bullet 5" w:semiHidden="1" w:unhideWhenUsed="1"/>
-    <w:lsdException w:name="List Number 2" w:semiHidden="1" w:unhideWhenUsed="1"/>
-    <w:lsdException w:name="List Number 3" w:semiHidden="1" w:unhideWhenUsed="1"/>
-    <w:lsdException w:name="List Number 4" w:semiHidden="1" w:unhideWhenUsed="1"/>
-    <w:lsdException w:name="List Number 5" w:semiHidden="1" w:unhideWhenUsed="1"/>
-    <w:lsdException w:name="Title" w:uiPriority="10" w:qFormat="1"/>
-    <w:lsdException w:name="Closing" w:semiHidden="1" w:unhideWhenUsed="1"/>
-    <w:lsdException w:name="Signature" w:semiHidden="1" w:unhideWhenUsed="1"/>
-    <w:lsdException w:name="Default Paragraph Font" w:semiHidden="1" w:uiPriority="1" w:unhideWhenUsed="1"/>
-    <w:lsdException w:name="Body Text" w:semiHidden="1" w:unhideWhenUsed="1"/>
-    <w:lsdException w:name="Body Text Indent" w:semiHidden="1" w:unhideWhenUsed="1"/>
-    <w:lsdException w:name="List Continue" w:semiHidden="1" w:unhideWhenUsed="1"/>
-    <w:lsdException w:name="List Continue 2" w:semiHidden="1" w:unhideWhenUsed="1"/>
-    <w:lsdException w:name="List Continue 3" w:semiHidden="1" w:unhideWhenUsed="1"/>
-    <w:lsdException w:name="List Continue 4" w:semiHidden="1" w:unhideWhenUsed="1"/>
-    <w:lsdException w:name="List Continue 5" w:semiHidden="1" w:unhideWhenUsed="1"/>
-    <w:lsdException w:name="Message Header" w:semiHidden="1" w:unhideWhenUsed="1"/>
-    <w:lsdException w:name="Subtitle" w:uiPriority="11" w:qFormat="1"/>
-    <w:lsdException w:name="Salutation" w:semiHidden="1" w:unhideWhenUsed="1"/>
-    <w:lsdException w:name="Date" w:semiHidden="1" w:unhideWhenUsed="1"/>
-    <w:lsdException w:name="Body Text First Indent" w:semiHidden="1" w:unhideWhenUsed="1"/>
-    <w:lsdException w:name="Body Text First Indent 2" w:semiHidden="1" w:unhideWhenUsed="1"/>
-    <w:lsdException w:name="Note Heading" w:semiHidden="1" w:unhideWhenUsed="1"/>
-    <w:lsdException w:name="Body Text 2" w:semiHidden="1" w:unhideWhenUsed="1"/>
-    <w:lsdException w:name="Body Text 3" w:semiHidden="1" w:unhideWhenUsed="1"/>
-    <w:lsdException w:name="Body Text Indent 2" w:semiHidden="1" w:unhideWhenUsed="1"/>
-    <w:lsdException w:name="Body Text Indent 3" w:semiHidden="1" w:unhideWhenUsed="1"/>
-    <w:lsdException w:name="Block Text" w:semiHidden="1" w:unhideWhenUsed="1"/>
-    <w:lsdException w:name="Hyperlink" w:semiHidden="1" w:unhideWhenUsed="1"/>
-    <w:lsdException w:name="FollowedHyperlink" w:semiHidden="1" w:unhideWhenUsed="1"/>
-    <w:lsdException w:name="Strong" w:uiPriority="22" w:qFormat="1"/>
-    <w:lsdException w:name="Emphasis" w:uiPriority="20" w:qFormat="1"/>
-    <w:lsdException w:name="Document Map" w:semiHidden="1" w:unhideWhenUsed="1"/>
-    <w:lsdException w:name="Plain Text" w:semiHidden="1" w:unhideWhenUsed="1"/>
-    <w:lsdException w:name="E-mail Signature" w:semiHidden="1" w:unhideWhenUsed="1"/>
-    <w:lsdException w:name="HTML Top of Form" w:semiHidden="1" w:unhideWhenUsed="1"/>
-    <w:lsdException w:name="HTML Bottom of Form" w:semiHidden="1" w:unhideWhenUsed="1"/>
-    <w:lsdException w:name="Normal (Web)" w:semiHidden="1" w:unhideWhenUsed="1"/>
-    <w:lsdException w:name="HTML Acronym" w:semiHidden="1" w:unhideWhenUsed="1"/>
-    <w:lsdException w:name="HTML Address" w:semiHidden="1" w:unhideWhenUsed="1"/>
-    <w:lsdException w:name="HTML Cite" w:semiHidden="1" w:unhideWhenUsed="1"/>
-    <w:lsdException w:name="HTML Code" w:semiHidden="1" w:unhideWhenUsed="1"/>
-    <w:lsdException w:name="HTML Definition" w:semiHidden="1" w:unhideWhenUsed="1"/>
-    <w:lsdException w:name="HTML Keyboard" w:semiHidden="1" w:unhideWhenUsed="1"/>
-    <w:lsdException w:name="HTML Preformatted" w:semiHidden="1" w:unhideWhenUsed="1"/>
-    <w:lsdException w:name="HTML Sample" w:semiHidden="1" w:unhideWhenUsed="1"/>
-    <w:lsdException w:name="HTML Typewriter" w:semiHidden="1" w:unhideWhenUsed="1"/>
-    <w:lsdException w:name="HTML Variable" w:semiHidden="1" w:unhideWhenUsed="1"/>
-    <w:lsdException w:name="Normal Table" w:semiHidden="1" w:unhideWhenUsed="1"/>
-    <w:lsdException w:name="annotation subject" w:semiHidden="1" w:unhideWhenUsed="1"/>
-    <w:lsdException w:name="No List" w:semiHidden="1" w:unhideWhenUsed="1"/>
-    <w:lsdException w:name="Outline List 1" w:semiHidden="1" w:unhideWhenUsed="1"/>
-    <w:lsdException w:name="Outline List 2" w:semiHidden="1" w:unhideWhenUsed="1"/>
-    <w:lsdException w:name="Outline List 3" w:semiHidden="1" w:unhideWhenUsed="1"/>
-    <w:lsdException w:name="Table Simple 1" w:semiHidden="1" w:unhideWhenUsed="1"/>
-    <w:lsdException w:name="Table Simple 2" w:semiHidden="1" w:unhideWhenUsed="1"/>
-    <w:lsdException w:name="Table Simple 3" w:semiHidden="1" w:unhideWhenUsed="1"/>
-    <w:lsdException w:name="Table Classic 1" w:semiHidden="1" w:unhideWhenUsed="1"/>
-    <w:lsdException w:name="Table Classic 2" w:semiHidden="1" w:unhideWhenUsed="1"/>
-    <w:lsdException w:name="Table Classic 3" w:semiHidden="1" w:unhideWhenUsed="1"/>
-    <w:lsdException w:name="Table Classic 4" w:semiHidden="1" w:unhideWhenUsed="1"/>
-    <w:lsdException w:name="Table Colorful 1" w:semiHidden="1" w:unhideWhenUsed="1"/>
-    <w:lsdException w:name="Table Colorful 2" w:semiHidden="1" w:unhideWhenUsed="1"/>
-    <w:lsdException w:name="Table Colorful 3" w:semiHidden="1" w:unhideWhenUsed="1"/>
-    <w:lsdException w:name="Table Columns 1" w:semiHidden="1" w:unhideWhenUsed="1"/>
-    <w:lsdException w:name="Table Columns 2" w:semiHidden="1" w:unhideWhenUsed="1"/>
-    <w:lsdException w:name="Table Columns 3" w:semiHidden="1" w:unhideWhenUsed="1"/>
-    <w:lsdException w:name="Table Columns 4" w:semiHidden="1" w:unhideWhenUsed="1"/>
-    <w:lsdException w:name="Table Columns 5" w:semiHidden="1" w:unhideWhenUsed="1"/>
-    <w:lsdException w:name="Table Grid 1" w:semiHidden="1" w:unhideWhenUsed="1"/>
-    <w:lsdException w:name="Table Grid 2" w:semiHidden="1" w:unhideWhenUsed="1"/>
-    <w:lsdException w:name="Table Grid 3" w:semiHidden="1" w:unhideWhenUsed="1"/>
-    <w:lsdException w:name="Table Grid 4" w:semiHidden="1" w:unhideWhenUsed="1"/>
-    <w:lsdException w:name="Table Grid 5" w:semiHidden="1" w:unhideWhenUsed="1"/>
-    <w:lsdException w:name="Table Grid 6" w:semiHidden="1" w:unhideWhenUsed="1"/>
-    <w:lsdException w:name="Table Grid 7" w:semiHidden="1" w:unhideWhenUsed="1"/>
-    <w:lsdException w:name="Table Grid 8" w:semiHidden="1" w:unhideWhenUsed="1"/>
-    <w:lsdException w:name="Table List 1" w:semiHidden="1" w:unhideWhenUsed="1"/>
-    <w:lsdException w:name="Table List 2" w:semiHidden="1" w:unhideWhenUsed="1"/>
-    <w:lsdException w:name="Table List 3" w:semiHidden="1" w:unhideWhenUsed="1"/>
-    <w:lsdException w:name="Table List 4" w:semiHidden="1" w:unhideWhenUsed="1"/>
-    <w:lsdException w:name="Table List 5" w:semiHidden="1" w:unhideWhenUsed="1"/>
-    <w:lsdException w:name="Table List 6" w:semiHidden="1" w:unhideWhenUsed="1"/>
-    <w:lsdException w:name="Table List 7" w:semiHidden="1" w:unhideWhenUsed="1"/>
-    <w:lsdException w:name="Table List 8" w:semiHidden="1" w:unhideWhenUsed="1"/>
-    <w:lsdException w:name="Table 3D effects 1" w:semiHidden="1" w:unhideWhenUsed="1"/>
-    <w:lsdException w:name="Table 3D effects 2" w:semiHidden="1" w:unhideWhenUsed="1"/>
-    <w:lsdException w:name="Table 3D effects 3" w:semiHidden="1" w:unhideWhenUsed="1"/>
-    <w:lsdException w:name="Table Contemporary" w:semiHidden="1" w:unhideWhenUsed="1"/>
-    <w:lsdException w:name="Table Elegant" w:semiHidden="1" w:unhideWhenUsed="1"/>
-    <w:lsdException w:name="Table Professional" w:semiHidden="1" w:unhideWhenUsed="1"/>
-    <w:lsdException w:name="Table Subtle 1" w:semiHidden="1" w:unhideWhenUsed="1"/>
-    <w:lsdException w:name="Table Subtle 2" w:semiHidden="1" w:unhideWhenUsed="1"/>
-    <w:lsdException w:name="Table Web 1" w:semiHidden="1" w:unhideWhenUsed="1"/>
-    <w:lsdException w:name="Table Web 2" w:semiHidden="1" w:unhideWhenUsed="1"/>
-    <w:lsdException w:name="Table Web 3" w:semiHidden="1" w:unhideWhenUsed="1"/>
-    <w:lsdException w:name="Balloon Text" w:semiHidden="1" w:unhideWhenUsed="1"/>
-    <w:lsdException w:name="Table Grid" w:uiPriority="59"/>
-    <w:lsdException w:name="Table Theme" w:semiHidden="1" w:unhideWhenUsed="1"/>
-    <w:lsdException w:name="Placeholder Text" w:semiHidden="1"/>
-    <w:lsdException w:name="No Spacing" w:uiPriority="1" w:qFormat="1"/>
-    <w:lsdException w:name="Light Shading" w:uiPriority="60"/>
-    <w:lsdException w:name="Light List" w:uiPriority="61"/>
-    <w:lsdException w:name="Light Grid" w:uiPriority="62"/>
-    <w:lsdException w:name="Medium Shading 1" w:uiPriority="63"/>
-    <w:lsdException w:name="Medium Shading 2" w:uiPriority="64"/>
-    <w:lsdException w:name="Medium List 1" w:uiPriority="65"/>
-    <w:lsdException w:name="Medium List 2" w:uiPriority="66"/>
-    <w:lsdException w:name="Medium Grid 1" w:uiPriority="67"/>
-    <w:lsdException w:name="Medium Grid 2" w:uiPriority="68"/>
-    <w:lsdException w:name="Medium Grid 3" w:uiPriority="69"/>
-    <w:lsdException w:name="Dark List" w:uiPriority="70"/>
-    <w:lsdException w:name="Colorful Shading" w:uiPriority="71"/>
-    <w:lsdException w:name="Colorful List" w:uiPriority="72"/>
-    <w:lsdException w:name="Colorful Grid" w:uiPriority="73"/>
-    <w:lsdException w:name="Light Shading Accent 1" w:uiPriority="60"/>
-    <w:lsdException w:name="Light List Accent 1" w:uiPriority="61"/>
-    <w:lsdException w:name="Light Grid Accent 1" w:uiPriority="62"/>
-    <w:lsdException w:name="Medium Shading 1 Accent 1" w:uiPriority="63"/>
-    <w:lsdException w:name="Medium Shading 2 Accent 1" w:uiPriority="64"/>
-    <w:lsdException w:name="Medium List 1 Accent 1" w:uiPriority="65"/>
-    <w:lsdException w:name="Revision" w:semiHidden="1"/>
-    <w:lsdException w:name="List Paragraph" w:uiPriority="34" w:qFormat="1"/>
-    <w:lsdException w:name="Quote" w:uiPriority="29" w:qFormat="1"/>
-    <w:lsdException w:name="Intense Quote" w:uiPriority="30" w:qFormat="1"/>
-    <w:lsdException w:name="Medium List 2 Accent 1" w:uiPriority="66"/>
-    <w:lsdException w:name="Medium Grid 1 Accent 1" w:uiPriority="67"/>
-    <w:lsdException w:name="Medium Grid 2 Accent 1" w:uiPriority="68"/>
-    <w:lsdException w:name="Medium Grid 3 Accent 1" w:uiPriority="69"/>
-    <w:lsdException w:name="Dark List Accent 1" w:uiPriority="70"/>
-    <w:lsdException w:name="Colorful Shading Accent 1" w:uiPriority="71"/>
-    <w:lsdException w:name="Colorful List Accent 1" w:uiPriority="72"/>
-    <w:lsdException w:name="Colorful Grid Accent 1" w:uiPriority="73"/>
-    <w:lsdException w:name="Light Shading Accent 2" w:uiPriority="60"/>
-    <w:lsdException w:name="Light List Accent 2" w:uiPriority="61"/>
-    <w:lsdException w:name="Light Grid Accent 2" w:uiPriority="62"/>
-    <w:lsdException w:name="Medium Shading 1 Accent 2" w:uiPriority="63"/>
-    <w:lsdException w:name="Medium Shading 2 Accent 2" w:uiPriority="64"/>
-    <w:lsdException w:name="Medium List 1 Accent 2" w:uiPriority="65"/>
-    <w:lsdException w:name="Medium List 2 Accent 2" w:uiPriority="66"/>
-    <w:lsdException w:name="Medium Grid 1 Accent 2" w:uiPriority="67"/>
-    <w:lsdException w:name="Medium Grid 2 Accent 2" w:uiPriority="68"/>
-    <w:lsdException w:name="Medium Grid 3 Accent 2" w:uiPriority="69"/>
-    <w:lsdException w:name="Dark List Accent 2" w:uiPriority="70"/>
-    <w:lsdException w:name="Colorful Shading Accent 2" w:uiPriority="71"/>
-    <w:lsdException w:name="Colorful List Accent 2" w:uiPriority="72"/>
-    <w:lsdException w:name="Colorful Grid Accent 2" w:uiPriority="73"/>
-    <w:lsdException w:name="Light Shading Accent 3" w:uiPriority="60"/>
-    <w:lsdException w:name="Light List Accent 3" w:uiPriority="61"/>
-    <w:lsdException w:name="Light Grid Accent 3" w:uiPriority="62"/>
-    <w:lsdException w:name="Medium Shading 1 Accent 3" w:uiPriority="63"/>
-    <w:lsdException w:name="Medium Shading 2 Accent 3" w:uiPriority="64"/>
-    <w:lsdException w:name="Medium List 1 Accent 3" w:uiPriority="65"/>
-    <w:lsdException w:name="Medium List 2 Accent 3" w:uiPriority="66"/>
-    <w:lsdException w:name="Medium Grid 1 Accent 3" w:uiPriority="67"/>
-    <w:lsdException w:name="Medium Grid 2 Accent 3" w:uiPriority="68"/>
-    <w:lsdException w:name="Medium Grid 3 Accent 3" w:uiPriority="69"/>
-    <w:lsdException w:name="Dark List Accent 3" w:uiPriority="70"/>
-    <w:lsdException w:name="Colorful Shading Accent 3" w:uiPriority="71"/>
-    <w:lsdException w:name="Colorful List Accent 3" w:uiPriority="72"/>
-    <w:lsdException w:name="Colorful Grid Accent 3" w:uiPriority="73"/>
-    <w:lsdException w:name="Light Shading Accent 4" w:uiPriority="60"/>
-    <w:lsdException w:name="Light List Accent 4" w:uiPriority="61"/>
-    <w:lsdException w:name="Light Grid Accent 4" w:uiPriority="62"/>
-    <w:lsdException w:name="Medium Shading 1 Accent 4" w:uiPriority="63"/>
-    <w:lsdException w:name="Medium Shading 2 Accent 4" w:uiPriority="64"/>
-    <w:lsdException w:name="Medium List 1 Accent 4" w:uiPriority="65"/>
-    <w:lsdException w:name="Medium List 2 Accent 4" w:uiPriority="66"/>
-    <w:lsdException w:name="Medium Grid 1 Accent 4" w:uiPriority="67"/>
-    <w:lsdException w:name="Medium Grid 2 Accent 4" w:uiPriority="68"/>
-    <w:lsdException w:name="Medium Grid 3 Accent 4" w:uiPriority="69"/>
-    <w:lsdException w:name="Dark List Accent 4" w:uiPriority="70"/>
-    <w:lsdException w:name="Colorful Shading Accent 4" w:uiPriority="71"/>
-    <w:lsdException w:name="Colorful List Accent 4" w:uiPriority="72"/>
-    <w:lsdException w:name="Colorful Grid Accent 4" w:uiPriority="73"/>
-    <w:lsdException w:name="Light Shading Accent 5" w:uiPriority="60"/>
-    <w:lsdException w:name="Light List Accent 5" w:uiPriority="61"/>
-    <w:lsdException w:name="Light Grid Accent 5" w:uiPriority="62"/>
-    <w:lsdException w:name="Medium Shading 1 Accent 5" w:uiPriority="63"/>
-    <w:lsdException w:name="Medium Shading 2 Accent 5" w:uiPriority="64"/>
-    <w:lsdException w:name="Medium List 1 Accent 5" w:uiPriority="65"/>
-    <w:lsdException w:name="Medium List 2 Accent 5" w:uiPriority="66"/>
-    <w:lsdException w:name="Medium Grid 1 Accent 5" w:uiPriority="67"/>
-    <w:lsdException w:name="Medium Grid 2 Accent 5" w:uiPriority="68"/>
-    <w:lsdException w:name="Medium Grid 3 Accent 5" w:uiPriority="69"/>
-    <w:lsdException w:name="Dark List Accent 5" w:uiPriority="70"/>
-    <w:lsdException w:name="Colorful Shading Accent 5" w:uiPriority="71"/>
-    <w:lsdException w:name="Colorful List Accent 5" w:uiPriority="72"/>
-    <w:lsdException w:name="Colorful Grid Accent 5" w:uiPriority="73"/>
-    <w:lsdException w:name="Light Shading Accent 6" w:uiPriority="60"/>
-    <w:lsdException w:name="Light List Accent 6" w:uiPriority="61"/>
-    <w:lsdException w:name="Light Grid Accent 6" w:uiPriority="62"/>
-    <w:lsdException w:name="Medium Shading 1 Accent 6" w:uiPriority="63"/>
-    <w:lsdException w:name="Medium Shading 2 Accent 6" w:uiPriority="64"/>
-    <w:lsdException w:name="Medium List 1 Accent 6" w:uiPriority="65"/>
-    <w:lsdException w:name="Medium List 2 Accent 6" w:uiPriority="66"/>
-    <w:lsdException w:name="Medium Grid 1 Accent 6" w:uiPriority="67"/>
-    <w:lsdException w:name="Medium Grid 2 Accent 6" w:uiPriority="68"/>
-    <w:lsdException w:name="Medium Grid 3 Accent 6" w:uiPriority="69"/>
-    <w:lsdException w:name="Dark List Accent 6" w:uiPriority="70"/>
-    <w:lsdException w:name="Colorful Shading Accent 6" w:uiPriority="71"/>
-    <w:lsdException w:name="Colorful List Accent 6" w:uiPriority="72"/>
-    <w:lsdException w:name="Colorful Grid Accent 6" w:uiPriority="73"/>
-    <w:lsdException w:name="Subtle Emphasis" w:uiPriority="19" w:qFormat="1"/>
-    <w:lsdException w:name="Intense Emphasis" w:uiPriority="21" w:qFormat="1"/>
-    <w:lsdException w:name="Subtle Reference" w:uiPriority="31" w:qFormat="1"/>
-    <w:lsdException w:name="Intense Reference" w:uiPriority="32" w:qFormat="1"/>
-    <w:lsdException w:name="Book Title" w:uiPriority="33" w:qFormat="1"/>
-    <w:lsdException w:name="Bibliography" w:semiHidden="1" w:uiPriority="37" w:unhideWhenUsed="1"/>
-    <w:lsdException w:name="TOC Heading" w:semiHidden="1" w:uiPriority="39" w:unhideWhenUsed="1" w:qFormat="1"/>
-    <w:lsdException w:name="Plain Table 1" w:uiPriority="41"/>
-    <w:lsdException w:name="Plain Table 2" w:uiPriority="42"/>
-    <w:lsdException w:name="Plain Table 3" w:uiPriority="43"/>
-    <w:lsdException w:name="Plain Table 4" w:uiPriority="44"/>
-    <w:lsdException w:name="Plain Table 5" w:uiPriority="45"/>
-    <w:lsdException w:name="Grid Table Light" w:uiPriority="40"/>
-    <w:lsdException w:name="Grid Table 1 Light" w:uiPriority="46"/>
-    <w:lsdException w:name="Grid Table 2" w:uiPriority="47"/>
-    <w:lsdException w:name="Grid Table 3" w:uiPriority="48"/>
-    <w:lsdException w:name="Grid Table 4" w:uiPriority="49"/>
-    <w:lsdException w:name="Grid Table 5 Dark" w:uiPriority="50"/>
-    <w:lsdException w:name="Grid Table 6 Colorful" w:uiPriority="51"/>
-    <w:lsdException w:name="Grid Table 7 Colorful" w:uiPriority="52"/>
-    <w:lsdException w:name="Grid Table 1 Light Accent 1" w:uiPriority="46"/>
-    <w:lsdException w:name="Grid Table 2 Accent 1" w:uiPriority="47"/>
-    <w:lsdException w:name="Grid Table 3 Accent 1" w:uiPriority="48"/>
-    <w:lsdException w:name="Grid Table 4 Accent 1" w:uiPriority="49"/>
-    <w:lsdException w:name="Grid Table 5 Dark Accent 1" w:uiPriority="50"/>
-    <w:lsdException w:name="Grid Table 6 Colorful Accent 1" w:uiPriority="51"/>
-    <w:lsdException w:name="Grid Table 7 Colorful Accent 1" w:uiPriority="52"/>
-    <w:lsdException w:name="Grid Table 1 Light Accent 2" w:uiPriority="46"/>
-    <w:lsdException w:name="Grid Table 2 Accent 2" w:uiPriority="47"/>
-    <w:lsdException w:name="Grid Table 3 Accent 2" w:uiPriority="48"/>
-    <w:lsdException w:name="Grid Table 4 Accent 2" w:uiPriority="49"/>
-    <w:lsdException w:name="Grid Table 5 Dark Accent 2" w:uiPriority="50"/>
-    <w:lsdException w:name="Grid Table 6 Colorful Accent 2" w:uiPriority="51"/>
-    <w:lsdException w:name="Grid Table 7 Colorful Accent 2" w:uiPriority="52"/>
-    <w:lsdException w:name="Grid Table 1 Light Accent 3" w:uiPriority="46"/>
-    <w:lsdException w:name="Grid Table 2 Accent 3" w:uiPriority="47"/>
-    <w:lsdException w:name="Grid Table 3 Accent 3" w:uiPriority="48"/>
-    <w:lsdException w:name="Grid Table 4 Accent 3" w:uiPriority="49"/>
-    <w:lsdException w:name="Grid Table 5 Dark Accent 3" w:uiPriority="50"/>
-    <w:lsdException w:name="Grid Table 6 Colorful Accent 3" w:uiPriority="51"/>
-    <w:lsdException w:name="Grid Table 7 Colorful Accent 3" w:uiPriority="52"/>
-    <w:lsdException w:name="Grid Table 1 Light Accent 4" w:uiPriority="46"/>
-    <w:lsdException w:name="Grid Table 2 Accent 4" w:uiPriority="47"/>
-    <w:lsdException w:name="Grid Table 3 Accent 4" w:uiPriority="48"/>
-    <w:lsdException w:name="Grid Table 4 Accent 4" w:uiPriority="49"/>
-    <w:lsdException w:name="Grid Table 5 Dark Accent 4" w:uiPriority="50"/>
-    <w:lsdException w:name="Grid Table 6 Colorful Accent 4" w:uiPriority="51"/>
-    <w:lsdException w:name="Grid Table 7 Colorful Accent 4" w:uiPriority="52"/>
-    <w:lsdException w:name="Grid Table 1 Light Accent 5" w:uiPriority="46"/>
-    <w:lsdException w:name="Grid Table 2 Accent 5" w:uiPriority="47"/>
-    <w:lsdException w:name="Grid Table 3 Accent 5" w:uiPriority="48"/>
-    <w:lsdException w:name="Grid Table 4 Accent 5" w:uiPriority="49"/>
-    <w:lsdException w:name="Grid Table 5 Dark Accent 5" w:uiPriority="50"/>
-    <w:lsdException w:name="Grid Table 6 Colorful Accent 5" w:uiPriority="51"/>
-    <w:lsdException w:name="Grid Table 7 Colorful Accent 5" w:uiPriority="52"/>
-    <w:lsdException w:name="Grid Table 1 Light Accent 6" w:uiPriority="46"/>
-    <w:lsdException w:name="Grid Table 2 Accent 6" w:uiPriority="47"/>
-    <w:lsdException w:name="Grid Table 3 Accent 6" w:uiPriority="48"/>
-    <w:lsdException w:name="Grid Table 4 Accent 6" w:uiPriority="49"/>
-    <w:lsdException w:name="Grid Table 5 Dark Accent 6" w:uiPriority="50"/>
-    <w:lsdException w:name="Grid Table 6 Colorful Accent 6" w:uiPriority="51"/>
-    <w:lsdException w:name="Grid Table 7 Colorful Accent 6" w:uiPriority="52"/>
-    <w:lsdException w:name="List Table 1 Light" w:uiPriority="46"/>
-    <w:lsdException w:name="List Table 2" w:uiPriority="47"/>
-    <w:lsdException w:name="List Table 3" w:uiPriority="48"/>
-    <w:lsdException w:name="List Table 4" w:uiPriority="49"/>
-    <w:lsdException w:name="List Table 5 Dark" w:uiPriority="50"/>
-    <w:lsdException w:name="List Table 6 Colorful" w:uiPriority="51"/>
-    <w:lsdException w:name="List Table 7 Colorful" w:uiPriority="52"/>
-    <w:lsdException w:name="List Table 1 Light Accent 1" w:uiPriority="46"/>
-    <w:lsdException w:name="List Table 2 Accent 1" w:uiPriority="47"/>
-    <w:lsdException w:name="List Table 3 Accent 1" w:uiPriority="48"/>
-    <w:lsdException w:name="List Table 4 Accent 1" w:uiPriority="49"/>
-    <w:lsdException w:name="List Table 5 Dark Accent 1" w:uiPriority="50"/>
-    <w:lsdException w:name="List Table 6 Colorful Accent 1" w:uiPriority="51"/>
-    <w:lsdException w:name="List Table 7 Colorful Accent 1" w:uiPriority="52"/>
-    <w:lsdException w:name="List Table 1 Light Accent 2" w:uiPriority="46"/>
-    <w:lsdException w:name="List Table 2 Accent 2" w:uiPriority="47"/>
-    <w:lsdException w:name="List Table 3 Accent 2" w:uiPriority="48"/>
-    <w:lsdException w:name="List Table 4 Accent 2" w:uiPriority="49"/>
-    <w:lsdException w:name="List Table 5 Dark Accent 2" w:uiPriority="50"/>
-    <w:lsdException w:name="List Table 6 Colorful Accent 2" w:uiPriority="51"/>
-    <w:lsdException w:name="List Table 7 Colorful Accent 2" w:uiPriority="52"/>
-    <w:lsdException w:name="List Table 1 Light Accent 3" w:uiPriority="46"/>
-    <w:lsdException w:name="List Table 2 Accent 3" w:uiPriority="47"/>
-    <w:lsdException w:name="List Table 3 Accent 3" w:uiPriority="48"/>
-    <w:lsdException w:name="List Table 4 Accent 3" w:uiPriority="49"/>
-    <w:lsdException w:name="List Table 5 Dark Accent 3" w:uiPriority="50"/>
-    <w:lsdException w:name="List Table 6 Colorful Accent 3" w:uiPriority="51"/>
-    <w:lsdException w:name="List Table 7 Colorful Accent 3" w:uiPriority="52"/>
-    <w:lsdException w:name="List Table 1 Light Accent 4" w:uiPriority="46"/>
-    <w:lsdException w:name="List Table 2 Accent 4" w:uiPriority="47"/>
-    <w:lsdException w:name="List Table 3 Accent 4" w:uiPriority="48"/>
-    <w:lsdException w:name="List Table 4 Accent 4" w:uiPriority="49"/>
-    <w:lsdException w:name="List Table 5 Dark Accent 4" w:uiPriority="50"/>
-    <w:lsdException w:name="List Table 6 Colorful Accent 4" w:uiPriority="51"/>
-    <w:lsdException w:name="List Table 7 Colorful Accent 4" w:uiPriority="52"/>
-    <w:lsdException w:name="List Table 1 Light Accent 5" w:uiPriority="46"/>
-    <w:lsdException w:name="List Table 2 Accent 5" w:uiPriority="47"/>
-    <w:lsdException w:name="List Table 3 Accent 5" w:uiPriority="48"/>
-    <w:lsdException w:name="List Table 4 Accent 5" w:uiPriority="49"/>
-    <w:lsdException w:name="List Table 5 Dark Accent 5" w:uiPriority="50"/>
-    <w:lsdException w:name="List Table 6 Colorful Accent 5" w:uiPriority="51"/>
-    <w:lsdException w:name="List Table 7 Colorful Accent 5" w:uiPriority="52"/>
-    <w:lsdException w:name="List Table 1 Light Accent 6" w:uiPriority="46"/>
-    <w:lsdException w:name="List Table 2 Accent 6" w:uiPriority="47"/>
-    <w:lsdException w:name="List Table 3 Accent 6" w:uiPriority="48"/>
-    <w:lsdException w:name="List Table 4 Accent 6" w:uiPriority="49"/>
-    <w:lsdException w:name="List Table 5 Dark Accent 6" w:uiPriority="50"/>
-    <w:lsdException w:name="List Table 6 Colorful Accent 6" w:uiPriority="51"/>
-    <w:lsdException w:name="List Table 7 Colorful Accent 6" w:uiPriority="52"/>
-    <w:lsdException w:name="Mention" w:semiHidden="1" w:unhideWhenUsed="1"/>
-    <w:lsdException w:name="Smart Hyperlink" w:semiHidden="1" w:unhideWhenUsed="1"/>
-    <w:lsdException w:name="Hashtag" w:semiHidden="1" w:unhideWhenUsed="1"/>
-    <w:lsdException w:name="Unresolved Mention" w:semiHidden="1" w:unhideWhenUsed="1"/>
-    <w:lsdException w:name="Smart Link" w:semiHidden="1" w:unhideWhenUsed="1"/>
+  <w:latentStyles w:defLockedState="0" w:defUIPriority="99" w:defSemiHidden="1" w:defUnhideWhenUsed="1" w:defQFormat="0" w:count="267">
+    <w:lsdException w:name="Normal" w:semiHidden="0" w:uiPriority="0" w:unhideWhenUsed="0" w:qFormat="1"/>
+    <w:lsdException w:name="heading 1" w:semiHidden="0" w:uiPriority="9" w:unhideWhenUsed="0" w:qFormat="1"/>
+    <w:lsdException w:name="heading 2" w:uiPriority="9" w:qFormat="1"/>
+    <w:lsdException w:name="heading 3" w:uiPriority="9" w:qFormat="1"/>
+    <w:lsdException w:name="heading 4" w:uiPriority="9" w:qFormat="1"/>
+    <w:lsdException w:name="heading 5" w:uiPriority="9" w:qFormat="1"/>
+    <w:lsdException w:name="heading 6" w:uiPriority="9" w:qFormat="1"/>
+    <w:lsdException w:name="heading 7" w:uiPriority="9" w:qFormat="1"/>
+    <w:lsdException w:name="heading 8" w:uiPriority="9" w:qFormat="1"/>
+    <w:lsdException w:name="heading 9" w:uiPriority="9" w:qFormat="1"/>
+    <w:lsdException w:name="toc 1" w:uiPriority="39"/>
+    <w:lsdException w:name="toc 2" w:uiPriority="39"/>
+    <w:lsdException w:name="toc 3" w:uiPriority="39"/>
+    <w:lsdException w:name="toc 4" w:uiPriority="39"/>
+    <w:lsdException w:name="toc 5" w:uiPriority="39"/>
+    <w:lsdException w:name="toc 6" w:uiPriority="39"/>
+    <w:lsdException w:name="toc 7" w:uiPriority="39"/>
+    <w:lsdException w:name="toc 8" w:uiPriority="39"/>
+    <w:lsdException w:name="toc 9" w:uiPriority="39"/>
+    <w:lsdException w:name="caption" w:uiPriority="35" w:qFormat="1"/>
+    <w:lsdException w:name="Title" w:semiHidden="0" w:uiPriority="10" w:unhideWhenUsed="0" w:qFormat="1"/>
+    <w:lsdException w:name="Default Paragraph Font" w:uiPriority="1"/>
+    <w:lsdException w:name="Subtitle" w:semiHidden="0" w:uiPriority="11" w:unhideWhenUsed="0" w:qFormat="1"/>
+    <w:lsdException w:name="Strong" w:semiHidden="0" w:uiPriority="22" w:unhideWhenUsed="0" w:qFormat="1"/>
+    <w:lsdException w:name="Emphasis" w:semiHidden="0" w:uiPriority="20" w:unhideWhenUsed="0" w:qFormat="1"/>
+    <w:lsdException w:name="Table Grid" w:semiHidden="0" w:uiPriority="59" w:unhideWhenUsed="0"/>
+    <w:lsdException w:name="Placeholder Text" w:unhideWhenUsed="0"/>
+    <w:lsdException w:name="No Spacing" w:semiHidden="0" w:uiPriority="1" w:unhideWhenUsed="0" w:qFormat="1"/>
+    <w:lsdException w:name="Light Shading" w:semiHidden="0" w:uiPriority="60" w:unhideWhenUsed="0"/>
+    <w:lsdException w:name="Light List" w:semiHidden="0" w:uiPriority="61" w:unhideWhenUsed="0"/>
+    <w:lsdException w:name="Light Grid" w:semiHidden="0" w:uiPriority="62" w:unhideWhenUsed="0"/>
+    <w:lsdException w:name="Medium Shading 1" w:semiHidden="0" w:uiPriority="63" w:unhideWhenUsed="0"/>
+    <w:lsdException w:name="Medium Shading 2" w:semiHidden="0" w:uiPriority="64" w:unhideWhenUsed="0"/>
+    <w:lsdException w:name="Medium List 1" w:semiHidden="0" w:uiPriority="65" w:unhideWhenUsed="0"/>
+    <w:lsdException w:name="Medium List 2" w:semiHidden="0" w:uiPriority="66" w:unhideWhenUsed="0"/>
+    <w:lsdException w:name="Medium Grid 1" w:semiHidden="0" w:uiPriority="67" w:unhideWhenUsed="0"/>
+    <w:lsdException w:name="Medium Grid 2" w:semiHidden="0" w:uiPriority="68" w:unhideWhenUsed="0"/>
+    <w:lsdException w:name="Medium Grid 3" w:semiHidden="0" w:uiPriority="69" w:unhideWhenUsed="0"/>
+    <w:lsdException w:name="Dark List" w:semiHidden="0" w:uiPriority="70" w:unhideWhenUsed="0"/>
+    <w:lsdException w:name="Colorful Shading" w:semiHidden="0" w:uiPriority="71" w:unhideWhenUsed="0"/>
+    <w:lsdException w:name="Colorful List" w:semiHidden="0" w:uiPriority="72" w:unhideWhenUsed="0"/>
+    <w:lsdException w:name="Colorful Grid" w:semiHidden="0" w:uiPriority="73" w:unhideWhenUsed="0"/>
+    <w:lsdException w:name="Light Shading Accent 1" w:semiHidden="0" w:uiPriority="60" w:unhideWhenUsed="0"/>
+    <w:lsdException w:name="Light List Accent 1" w:semiHidden="0" w:uiPriority="61" w:unhideWhenUsed="0"/>
+    <w:lsdException w:name="Light Grid Accent 1" w:semiHidden="0" w:uiPriority="62" w:unhideWhenUsed="0"/>
+    <w:lsdException w:name="Medium Shading 1 Accent 1" w:semiHidden="0" w:uiPriority="63" w:unhideWhenUsed="0"/>
+    <w:lsdException w:name="Medium Shading 2 Accent 1" w:semiHidden="0" w:uiPriority="64" w:unhideWhenUsed="0"/>
+    <w:lsdException w:name="Medium List 1 Accent 1" w:semiHidden="0" w:uiPriority="65" w:unhideWhenUsed="0"/>
+    <w:lsdException w:name="Revision" w:unhideWhenUsed="0"/>
+    <w:lsdException w:name="List Paragraph" w:semiHidden="0" w:uiPriority="34" w:unhideWhenUsed="0" w:qFormat="1"/>
+    <w:lsdException w:name="Quote" w:semiHidden="0" w:uiPriority="29" w:unhideWhenUsed="0" w:qFormat="1"/>
+    <w:lsdException w:name="Intense Quote" w:semiHidden="0" w:uiPriority="30" w:unhideWhenUsed="0" w:qFormat="1"/>
+    <w:lsdException w:name="Medium List 2 Accent 1" w:semiHidden="0" w:uiPriority="66" w:unhideWhenUsed="0"/>
+    <w:lsdException w:name="Medium Grid 1 Accent 1" w:semiHidden="0" w:uiPriority="67" w:unhideWhenUsed="0"/>
+    <w:lsdException w:name="Medium Grid 2 Accent 1" w:semiHidden="0" w:uiPriority="68" w:unhideWhenUsed="0"/>
+    <w:lsdException w:name="Medium Grid 3 Accent 1" w:semiHidden="0" w:uiPriority="69" w:unhideWhenUsed="0"/>
+    <w:lsdException w:name="Dark List Accent 1" w:semiHidden="0" w:uiPriority="70" w:unhideWhenUsed="0"/>
+    <w:lsdException w:name="Colorful Shading Accent 1" w:semiHidden="0" w:uiPriority="71" w:unhideWhenUsed="0"/>
+    <w:lsdException w:name="Colorful List Accent 1" w:semiHidden="0" w:uiPriority="72" w:unhideWhenUsed="0"/>
+    <w:lsdException w:name="Colorful Grid Accent 1" w:semiHidden="0" w:uiPriority="73" w:unhideWhenUsed="0"/>
+    <w:lsdException w:name="Light Shading Accent 2" w:semiHidden="0" w:uiPriority="60" w:unhideWhenUsed="0"/>
+    <w:lsdException w:name="Light List Accent 2" w:semiHidden="0" w:uiPriority="61" w:unhideWhenUsed="0"/>
+    <w:lsdException w:name="Light Grid Accent 2" w:semiHidden="0" w:uiPriority="62" w:unhideWhenUsed="0"/>
+    <w:lsdException w:name="Medium Shading 1 Accent 2" w:semiHidden="0" w:uiPriority="63" w:unhideWhenUsed="0"/>
+    <w:lsdException w:name="Medium Shading 2 Accent 2" w:semiHidden="0" w:uiPriority="64" w:unhideWhenUsed="0"/>
+    <w:lsdException w:name="Medium List 1 Accent 2" w:semiHidden="0" w:uiPriority="65" w:unhideWhenUsed="0"/>
+    <w:lsdException w:name="Medium List 2 Accent 2" w:semiHidden="0" w:uiPriority="66" w:unhideWhenUsed="0"/>
+    <w:lsdException w:name="Medium Grid 1 Accent 2" w:semiHidden="0" w:uiPriority="67" w:unhideWhenUsed="0"/>
+    <w:lsdException w:name="Medium Grid 2 Accent 2" w:semiHidden="0" w:uiPriority="68" w:unhideWhenUsed="0"/>
+    <w:lsdException w:name="Medium Grid 3 Accent 2" w:semiHidden="0" w:uiPriority="69" w:unhideWhenUsed="0"/>
+    <w:lsdException w:name="Dark List Accent 2" w:semiHidden="0" w:uiPriority="70" w:unhideWhenUsed="0"/>
+    <w:lsdException w:name="Colorful Shading Accent 2" w:semiHidden="0" w:uiPriority="71" w:unhideWhenUsed="0"/>
+    <w:lsdException w:name="Colorful List Accent 2" w:semiHidden="0" w:uiPriority="72" w:unhideWhenUsed="0"/>
+    <w:lsdException w:name="Colorful Grid Accent 2" w:semiHidden="0" w:uiPriority="73" w:unhideWhenUsed="0"/>
+    <w:lsdException w:name="Light Shading Accent 3" w:semiHidden="0" w:uiPriority="60" w:unhideWhenUsed="0"/>
+    <w:lsdException w:name="Light List Accent 3" w:semiHidden="0" w:uiPriority="61" w:unhideWhenUsed="0"/>
+    <w:lsdException w:name="Light Grid Accent 3" w:semiHidden="0" w:uiPriority="62" w:unhideWhenUsed="0"/>
+    <w:lsdException w:name="Medium Shading 1 Accent 3" w:semiHidden="0" w:uiPriority="63" w:unhideWhenUsed="0"/>
+    <w:lsdException w:name="Medium Shading 2 Accent 3" w:semiHidden="0" w:uiPriority="64" w:unhideWhenUsed="0"/>
+    <w:lsdException w:name="Medium List 1 Accent 3" w:semiHidden="0" w:uiPriority="65" w:unhideWhenUsed="0"/>
+    <w:lsdException w:name="Medium List 2 Accent 3" w:semiHidden="0" w:uiPriority="66" w:unhideWhenUsed="0"/>
+    <w:lsdException w:name="Medium Grid 1 Accent 3" w:semiHidden="0" w:uiPriority="67" w:unhideWhenUsed="0"/>
+    <w:lsdException w:name="Medium Grid 2 Accent 3" w:semiHidden="0" w:uiPriority="68" w:unhideWhenUsed="0"/>
+    <w:lsdException w:name="Medium Grid 3 Accent 3" w:semiHidden="0" w:uiPriority="69" w:unhideWhenUsed="0"/>
+    <w:lsdException w:name="Dark List Accent 3" w:semiHidden="0" w:uiPriority="70" w:unhideWhenUsed="0"/>
+    <w:lsdException w:name="Colorful Shading Accent 3" w:semiHidden="0" w:uiPriority="71" w:unhideWhenUsed="0"/>
+    <w:lsdException w:name="Colorful List Accent 3" w:semiHidden="0" w:uiPriority="72" w:unhideWhenUsed="0"/>
+    <w:lsdException w:name="Colorful Grid Accent 3" w:semiHidden="0" w:uiPriority="73" w:unhideWhenUsed="0"/>
+    <w:lsdException w:name="Light Shading Accent 4" w:semiHidden="0" w:uiPriority="60" w:unhideWhenUsed="0"/>
+    <w:lsdException w:name="Light List Accent 4" w:semiHidden="0" w:uiPriority="61" w:unhideWhenUsed="0"/>
+    <w:lsdException w:name="Light Grid Accent 4" w:semiHidden="0" w:uiPriority="62" w:unhideWhenUsed="0"/>
+    <w:lsdException w:name="Medium Shading 1 Accent 4" w:semiHidden="0" w:uiPriority="63" w:unhideWhenUsed="0"/>
+    <w:lsdException w:name="Medium Shading 2 Accent 4" w:semiHidden="0" w:uiPriority="64" w:unhideWhenUsed="0"/>
+    <w:lsdException w:name="Medium List 1 Accent 4" w:semiHidden="0" w:uiPriority="65" w:unhideWhenUsed="0"/>
+    <w:lsdException w:name="Medium List 2 Accent 4" w:semiHidden="0" w:uiPriority="66" w:unhideWhenUsed="0"/>
+    <w:lsdException w:name="Medium Grid 1 Accent 4" w:semiHidden="0" w:uiPriority="67" w:unhideWhenUsed="0"/>
+    <w:lsdException w:name="Medium Grid 2 Accent 4" w:semiHidden="0" w:uiPriority="68" w:unhideWhenUsed="0"/>
+    <w:lsdException w:name="Medium Grid 3 Accent 4" w:semiHidden="0" w:uiPriority="69" w:unhideWhenUsed="0"/>
+    <w:lsdException w:name="Dark List Accent 4" w:semiHidden="0" w:uiPriority="70" w:unhideWhenUsed="0"/>
+    <w:lsdException w:name="Colorful Shading Accent 4" w:semiHidden="0" w:uiPriority="71" w:unhideWhenUsed="0"/>
+    <w:lsdException w:name="Colorful List Accent 4" w:semiHidden="0" w:uiPriority="72" w:unhideWhenUsed="0"/>
+    <w:lsdException w:name="Colorful Grid Accent 4" w:semiHidden="0" w:uiPriority="73" w:unhideWhenUsed="0"/>
+    <w:lsdException w:name="Light Shading Accent 5" w:semiHidden="0" w:uiPriority="60" w:unhideWhenUsed="0"/>
+    <w:lsdException w:name="Light List Accent 5" w:semiHidden="0" w:uiPriority="61" w:unhideWhenUsed="0"/>
+    <w:lsdException w:name="Light Grid Accent 5" w:semiHidden="0" w:uiPriority="62" w:unhideWhenUsed="0"/>
+    <w:lsdException w:name="Medium Shading 1 Accent 5" w:semiHidden="0" w:uiPriority="63" w:unhideWhenUsed="0"/>
+    <w:lsdException w:name="Medium Shading 2 Accent 5" w:semiHidden="0" w:uiPriority="64" w:unhideWhenUsed="0"/>
+    <w:lsdException w:name="Medium List 1 Accent 5" w:semiHidden="0" w:uiPriority="65" w:unhideWhenUsed="0"/>
+    <w:lsdException w:name="Medium List 2 Accent 5" w:semiHidden="0" w:uiPriority="66" w:unhideWhenUsed="0"/>
+    <w:lsdException w:name="Medium Grid 1 Accent 5" w:semiHidden="0" w:uiPriority="67" w:unhideWhenUsed="0"/>
+    <w:lsdException w:name="Medium Grid 2 Accent 5" w:semiHidden="0" w:uiPriority="68" w:unhideWhenUsed="0"/>
+    <w:lsdException w:name="Medium Grid 3 Accent 5" w:semiHidden="0" w:uiPriority="69" w:unhideWhenUsed="0"/>
+    <w:lsdException w:name="Dark List Accent 5" w:semiHidden="0" w:uiPriority="70" w:unhideWhenUsed="0"/>
+    <w:lsdException w:name="Colorful Shading Accent 5" w:semiHidden="0" w:uiPriority="71" w:unhideWhenUsed="0"/>
+    <w:lsdException w:name="Colorful List Accent 5" w:semiHidden="0" w:uiPriority="72" w:unhideWhenUsed="0"/>
+    <w:lsdException w:name="Colorful Grid Accent 5" w:semiHidden="0" w:uiPriority="73" w:unhideWhenUsed="0"/>
+    <w:lsdException w:name="Light Shading Accent 6" w:semiHidden="0" w:uiPriority="60" w:unhideWhenUsed="0"/>
+    <w:lsdException w:name="Light List Accent 6" w:semiHidden="0" w:uiPriority="61" w:unhideWhenUsed="0"/>
+    <w:lsdException w:name="Light Grid Accent 6" w:semiHidden="0" w:uiPriority="62" w:unhideWhenUsed="0"/>
+    <w:lsdException w:name="Medium Shading 1 Accent 6" w:semiHidden="0" w:uiPriority="63" w:unhideWhenUsed="0"/>
+    <w:lsdException w:name="Medium Shading 2 Accent 6" w:semiHidden="0" w:uiPriority="64" w:unhideWhenUsed="0"/>
+    <w:lsdException w:name="Medium List 1 Accent 6" w:semiHidden="0" w:uiPriority="65" w:unhideWhenUsed="0"/>
+    <w:lsdException w:name="Medium List 2 Accent 6" w:semiHidden="0" w:uiPriority="66" w:unhideWhenUsed="0"/>
+    <w:lsdException w:name="Medium Grid 1 Accent 6" w:semiHidden="0" w:uiPriority="67" w:unhideWhenUsed="0"/>
+    <w:lsdException w:name="Medium Grid 2 Accent 6" w:semiHidden="0" w:uiPriority="68" w:unhideWhenUsed="0"/>
+    <w:lsdException w:name="Medium Grid 3 Accent 6" w:semiHidden="0" w:uiPriority="69" w:unhideWhenUsed="0"/>
+    <w:lsdException w:name="Dark List Accent 6" w:semiHidden="0" w:uiPriority="70" w:unhideWhenUsed="0"/>
+    <w:lsdException w:name="Colorful Shading Accent 6" w:semiHidden="0" w:uiPriority="71" w:unhideWhenUsed="0"/>
+    <w:lsdException w:name="Colorful List Accent 6" w:semiHidden="0" w:uiPriority="72" w:unhideWhenUsed="0"/>
+    <w:lsdException w:name="Colorful Grid Accent 6" w:semiHidden="0" w:uiPriority="73" w:unhideWhenUsed="0"/>
+    <w:lsdException w:name="Subtle Emphasis" w:semiHidden="0" w:uiPriority="19" w:unhideWhenUsed="0" w:qFormat="1"/>
+    <w:lsdException w:name="Intense Emphasis" w:semiHidden="0" w:uiPriority="21" w:unhideWhenUsed="0" w:qFormat="1"/>
+    <w:lsdException w:name="Subtle Reference" w:semiHidden="0" w:uiPriority="31" w:unhideWhenUsed="0" w:qFormat="1"/>
+    <w:lsdException w:name="Intense Reference" w:semiHidden="0" w:uiPriority="32" w:unhideWhenUsed="0" w:qFormat="1"/>
+    <w:lsdException w:name="Book Title" w:semiHidden="0" w:uiPriority="33" w:unhideWhenUsed="0" w:qFormat="1"/>
+    <w:lsdException w:name="Bibliography" w:uiPriority="37"/>
+    <w:lsdException w:name="TOC Heading" w:uiPriority="39" w:qFormat="1"/>
   </w:latentStyles>
   <w:style w:type="paragraph" w:default="1" w:styleId="Normal">
     <w:name w:val="Normal"/>
@@ -5828,8 +7332,198 @@
 </w:styles>
 </file>
 
+<file path=word/glossary/stylesWithEffects.xml><?xml version="1.0" encoding="utf-8"?>
+<w:styles xmlns:wpc="http://schemas.microsoft.com/office/word/2010/wordprocessingCanvas" xmlns:mc="http://schemas.openxmlformats.org/markup-compatibility/2006" xmlns:o="urn:schemas-microsoft-com:office:office" xmlns:r="http://schemas.openxmlformats.org/officeDocument/2006/relationships" xmlns:m="http://schemas.openxmlformats.org/officeDocument/2006/math" xmlns:v="urn:schemas-microsoft-com:vml" xmlns:wp14="http://schemas.microsoft.com/office/word/2010/wordprocessingDrawing" xmlns:wp="http://schemas.openxmlformats.org/drawingml/2006/wordprocessingDrawing" xmlns:w10="urn:schemas-microsoft-com:office:word" xmlns:w="http://schemas.openxmlformats.org/wordprocessingml/2006/main" xmlns:w14="http://schemas.microsoft.com/office/word/2010/wordml" xmlns:wpg="http://schemas.microsoft.com/office/word/2010/wordprocessingGroup" xmlns:wpi="http://schemas.microsoft.com/office/word/2010/wordprocessingInk" xmlns:wne="http://schemas.microsoft.com/office/word/2006/wordml" xmlns:wps="http://schemas.microsoft.com/office/word/2010/wordprocessingShape" mc:Ignorable="w14 wp14">
+  <w:docDefaults>
+    <w:rPrDefault>
+      <w:rPr>
+        <w:rFonts w:asciiTheme="minorHAnsi" w:eastAsiaTheme="minorEastAsia" w:hAnsiTheme="minorHAnsi" w:cstheme="minorBidi"/>
+        <w:sz w:val="22"/>
+        <w:szCs w:val="22"/>
+        <w:lang w:val="en-IN" w:eastAsia="en-IN" w:bidi="ar-SA"/>
+      </w:rPr>
+    </w:rPrDefault>
+    <w:pPrDefault>
+      <w:pPr>
+        <w:spacing w:after="200" w:line="276" w:lineRule="auto"/>
+      </w:pPr>
+    </w:pPrDefault>
+  </w:docDefaults>
+  <w:latentStyles w:defLockedState="0" w:defUIPriority="99" w:defSemiHidden="1" w:defUnhideWhenUsed="1" w:defQFormat="0" w:count="267">
+    <w:lsdException w:name="Normal" w:semiHidden="0" w:uiPriority="0" w:unhideWhenUsed="0" w:qFormat="1"/>
+    <w:lsdException w:name="heading 1" w:semiHidden="0" w:uiPriority="9" w:unhideWhenUsed="0" w:qFormat="1"/>
+    <w:lsdException w:name="heading 2" w:uiPriority="9" w:qFormat="1"/>
+    <w:lsdException w:name="heading 3" w:uiPriority="9" w:qFormat="1"/>
+    <w:lsdException w:name="heading 4" w:uiPriority="9" w:qFormat="1"/>
+    <w:lsdException w:name="heading 5" w:uiPriority="9" w:qFormat="1"/>
+    <w:lsdException w:name="heading 6" w:uiPriority="9" w:qFormat="1"/>
+    <w:lsdException w:name="heading 7" w:uiPriority="9" w:qFormat="1"/>
+    <w:lsdException w:name="heading 8" w:uiPriority="9" w:qFormat="1"/>
+    <w:lsdException w:name="heading 9" w:uiPriority="9" w:qFormat="1"/>
+    <w:lsdException w:name="toc 1" w:uiPriority="39"/>
+    <w:lsdException w:name="toc 2" w:uiPriority="39"/>
+    <w:lsdException w:name="toc 3" w:uiPriority="39"/>
+    <w:lsdException w:name="toc 4" w:uiPriority="39"/>
+    <w:lsdException w:name="toc 5" w:uiPriority="39"/>
+    <w:lsdException w:name="toc 6" w:uiPriority="39"/>
+    <w:lsdException w:name="toc 7" w:uiPriority="39"/>
+    <w:lsdException w:name="toc 8" w:uiPriority="39"/>
+    <w:lsdException w:name="toc 9" w:uiPriority="39"/>
+    <w:lsdException w:name="caption" w:uiPriority="35" w:qFormat="1"/>
+    <w:lsdException w:name="Title" w:semiHidden="0" w:uiPriority="10" w:unhideWhenUsed="0" w:qFormat="1"/>
+    <w:lsdException w:name="Default Paragraph Font" w:uiPriority="1"/>
+    <w:lsdException w:name="Subtitle" w:semiHidden="0" w:uiPriority="11" w:unhideWhenUsed="0" w:qFormat="1"/>
+    <w:lsdException w:name="Strong" w:semiHidden="0" w:uiPriority="22" w:unhideWhenUsed="0" w:qFormat="1"/>
+    <w:lsdException w:name="Emphasis" w:semiHidden="0" w:uiPriority="20" w:unhideWhenUsed="0" w:qFormat="1"/>
+    <w:lsdException w:name="Table Grid" w:semiHidden="0" w:uiPriority="59" w:unhideWhenUsed="0"/>
+    <w:lsdException w:name="Placeholder Text" w:unhideWhenUsed="0"/>
+    <w:lsdException w:name="No Spacing" w:semiHidden="0" w:uiPriority="1" w:unhideWhenUsed="0" w:qFormat="1"/>
+    <w:lsdException w:name="Light Shading" w:semiHidden="0" w:uiPriority="60" w:unhideWhenUsed="0"/>
+    <w:lsdException w:name="Light List" w:semiHidden="0" w:uiPriority="61" w:unhideWhenUsed="0"/>
+    <w:lsdException w:name="Light Grid" w:semiHidden="0" w:uiPriority="62" w:unhideWhenUsed="0"/>
+    <w:lsdException w:name="Medium Shading 1" w:semiHidden="0" w:uiPriority="63" w:unhideWhenUsed="0"/>
+    <w:lsdException w:name="Medium Shading 2" w:semiHidden="0" w:uiPriority="64" w:unhideWhenUsed="0"/>
+    <w:lsdException w:name="Medium List 1" w:semiHidden="0" w:uiPriority="65" w:unhideWhenUsed="0"/>
+    <w:lsdException w:name="Medium List 2" w:semiHidden="0" w:uiPriority="66" w:unhideWhenUsed="0"/>
+    <w:lsdException w:name="Medium Grid 1" w:semiHidden="0" w:uiPriority="67" w:unhideWhenUsed="0"/>
+    <w:lsdException w:name="Medium Grid 2" w:semiHidden="0" w:uiPriority="68" w:unhideWhenUsed="0"/>
+    <w:lsdException w:name="Medium Grid 3" w:semiHidden="0" w:uiPriority="69" w:unhideWhenUsed="0"/>
+    <w:lsdException w:name="Dark List" w:semiHidden="0" w:uiPriority="70" w:unhideWhenUsed="0"/>
+    <w:lsdException w:name="Colorful Shading" w:semiHidden="0" w:uiPriority="71" w:unhideWhenUsed="0"/>
+    <w:lsdException w:name="Colorful List" w:semiHidden="0" w:uiPriority="72" w:unhideWhenUsed="0"/>
+    <w:lsdException w:name="Colorful Grid" w:semiHidden="0" w:uiPriority="73" w:unhideWhenUsed="0"/>
+    <w:lsdException w:name="Light Shading Accent 1" w:semiHidden="0" w:uiPriority="60" w:unhideWhenUsed="0"/>
+    <w:lsdException w:name="Light List Accent 1" w:semiHidden="0" w:uiPriority="61" w:unhideWhenUsed="0"/>
+    <w:lsdException w:name="Light Grid Accent 1" w:semiHidden="0" w:uiPriority="62" w:unhideWhenUsed="0"/>
+    <w:lsdException w:name="Medium Shading 1 Accent 1" w:semiHidden="0" w:uiPriority="63" w:unhideWhenUsed="0"/>
+    <w:lsdException w:name="Medium Shading 2 Accent 1" w:semiHidden="0" w:uiPriority="64" w:unhideWhenUsed="0"/>
+    <w:lsdException w:name="Medium List 1 Accent 1" w:semiHidden="0" w:uiPriority="65" w:unhideWhenUsed="0"/>
+    <w:lsdException w:name="Revision" w:unhideWhenUsed="0"/>
+    <w:lsdException w:name="List Paragraph" w:semiHidden="0" w:uiPriority="34" w:unhideWhenUsed="0" w:qFormat="1"/>
+    <w:lsdException w:name="Quote" w:semiHidden="0" w:uiPriority="29" w:unhideWhenUsed="0" w:qFormat="1"/>
+    <w:lsdException w:name="Intense Quote" w:semiHidden="0" w:uiPriority="30" w:unhideWhenUsed="0" w:qFormat="1"/>
+    <w:lsdException w:name="Medium List 2 Accent 1" w:semiHidden="0" w:uiPriority="66" w:unhideWhenUsed="0"/>
+    <w:lsdException w:name="Medium Grid 1 Accent 1" w:semiHidden="0" w:uiPriority="67" w:unhideWhenUsed="0"/>
+    <w:lsdException w:name="Medium Grid 2 Accent 1" w:semiHidden="0" w:uiPriority="68" w:unhideWhenUsed="0"/>
+    <w:lsdException w:name="Medium Grid 3 Accent 1" w:semiHidden="0" w:uiPriority="69" w:unhideWhenUsed="0"/>
+    <w:lsdException w:name="Dark List Accent 1" w:semiHidden="0" w:uiPriority="70" w:unhideWhenUsed="0"/>
+    <w:lsdException w:name="Colorful Shading Accent 1" w:semiHidden="0" w:uiPriority="71" w:unhideWhenUsed="0"/>
+    <w:lsdException w:name="Colorful List Accent 1" w:semiHidden="0" w:uiPriority="72" w:unhideWhenUsed="0"/>
+    <w:lsdException w:name="Colorful Grid Accent 1" w:semiHidden="0" w:uiPriority="73" w:unhideWhenUsed="0"/>
+    <w:lsdException w:name="Light Shading Accent 2" w:semiHidden="0" w:uiPriority="60" w:unhideWhenUsed="0"/>
+    <w:lsdException w:name="Light List Accent 2" w:semiHidden="0" w:uiPriority="61" w:unhideWhenUsed="0"/>
+    <w:lsdException w:name="Light Grid Accent 2" w:semiHidden="0" w:uiPriority="62" w:unhideWhenUsed="0"/>
+    <w:lsdException w:name="Medium Shading 1 Accent 2" w:semiHidden="0" w:uiPriority="63" w:unhideWhenUsed="0"/>
+    <w:lsdException w:name="Medium Shading 2 Accent 2" w:semiHidden="0" w:uiPriority="64" w:unhideWhenUsed="0"/>
+    <w:lsdException w:name="Medium List 1 Accent 2" w:semiHidden="0" w:uiPriority="65" w:unhideWhenUsed="0"/>
+    <w:lsdException w:name="Medium List 2 Accent 2" w:semiHidden="0" w:uiPriority="66" w:unhideWhenUsed="0"/>
+    <w:lsdException w:name="Medium Grid 1 Accent 2" w:semiHidden="0" w:uiPriority="67" w:unhideWhenUsed="0"/>
+    <w:lsdException w:name="Medium Grid 2 Accent 2" w:semiHidden="0" w:uiPriority="68" w:unhideWhenUsed="0"/>
+    <w:lsdException w:name="Medium Grid 3 Accent 2" w:semiHidden="0" w:uiPriority="69" w:unhideWhenUsed="0"/>
+    <w:lsdException w:name="Dark List Accent 2" w:semiHidden="0" w:uiPriority="70" w:unhideWhenUsed="0"/>
+    <w:lsdException w:name="Colorful Shading Accent 2" w:semiHidden="0" w:uiPriority="71" w:unhideWhenUsed="0"/>
+    <w:lsdException w:name="Colorful List Accent 2" w:semiHidden="0" w:uiPriority="72" w:unhideWhenUsed="0"/>
+    <w:lsdException w:name="Colorful Grid Accent 2" w:semiHidden="0" w:uiPriority="73" w:unhideWhenUsed="0"/>
+    <w:lsdException w:name="Light Shading Accent 3" w:semiHidden="0" w:uiPriority="60" w:unhideWhenUsed="0"/>
+    <w:lsdException w:name="Light List Accent 3" w:semiHidden="0" w:uiPriority="61" w:unhideWhenUsed="0"/>
+    <w:lsdException w:name="Light Grid Accent 3" w:semiHidden="0" w:uiPriority="62" w:unhideWhenUsed="0"/>
+    <w:lsdException w:name="Medium Shading 1 Accent 3" w:semiHidden="0" w:uiPriority="63" w:unhideWhenUsed="0"/>
+    <w:lsdException w:name="Medium Shading 2 Accent 3" w:semiHidden="0" w:uiPriority="64" w:unhideWhenUsed="0"/>
+    <w:lsdException w:name="Medium List 1 Accent 3" w:semiHidden="0" w:uiPriority="65" w:unhideWhenUsed="0"/>
+    <w:lsdException w:name="Medium List 2 Accent 3" w:semiHidden="0" w:uiPriority="66" w:unhideWhenUsed="0"/>
+    <w:lsdException w:name="Medium Grid 1 Accent 3" w:semiHidden="0" w:uiPriority="67" w:unhideWhenUsed="0"/>
+    <w:lsdException w:name="Medium Grid 2 Accent 3" w:semiHidden="0" w:uiPriority="68" w:unhideWhenUsed="0"/>
+    <w:lsdException w:name="Medium Grid 3 Accent 3" w:semiHidden="0" w:uiPriority="69" w:unhideWhenUsed="0"/>
+    <w:lsdException w:name="Dark List Accent 3" w:semiHidden="0" w:uiPriority="70" w:unhideWhenUsed="0"/>
+    <w:lsdException w:name="Colorful Shading Accent 3" w:semiHidden="0" w:uiPriority="71" w:unhideWhenUsed="0"/>
+    <w:lsdException w:name="Colorful List Accent 3" w:semiHidden="0" w:uiPriority="72" w:unhideWhenUsed="0"/>
+    <w:lsdException w:name="Colorful Grid Accent 3" w:semiHidden="0" w:uiPriority="73" w:unhideWhenUsed="0"/>
+    <w:lsdException w:name="Light Shading Accent 4" w:semiHidden="0" w:uiPriority="60" w:unhideWhenUsed="0"/>
+    <w:lsdException w:name="Light List Accent 4" w:semiHidden="0" w:uiPriority="61" w:unhideWhenUsed="0"/>
+    <w:lsdException w:name="Light Grid Accent 4" w:semiHidden="0" w:uiPriority="62" w:unhideWhenUsed="0"/>
+    <w:lsdException w:name="Medium Shading 1 Accent 4" w:semiHidden="0" w:uiPriority="63" w:unhideWhenUsed="0"/>
+    <w:lsdException w:name="Medium Shading 2 Accent 4" w:semiHidden="0" w:uiPriority="64" w:unhideWhenUsed="0"/>
+    <w:lsdException w:name="Medium List 1 Accent 4" w:semiHidden="0" w:uiPriority="65" w:unhideWhenUsed="0"/>
+    <w:lsdException w:name="Medium List 2 Accent 4" w:semiHidden="0" w:uiPriority="66" w:unhideWhenUsed="0"/>
+    <w:lsdException w:name="Medium Grid 1 Accent 4" w:semiHidden="0" w:uiPriority="67" w:unhideWhenUsed="0"/>
+    <w:lsdException w:name="Medium Grid 2 Accent 4" w:semiHidden="0" w:uiPriority="68" w:unhideWhenUsed="0"/>
+    <w:lsdException w:name="Medium Grid 3 Accent 4" w:semiHidden="0" w:uiPriority="69" w:unhideWhenUsed="0"/>
+    <w:lsdException w:name="Dark List Accent 4" w:semiHidden="0" w:uiPriority="70" w:unhideWhenUsed="0"/>
+    <w:lsdException w:name="Colorful Shading Accent 4" w:semiHidden="0" w:uiPriority="71" w:unhideWhenUsed="0"/>
+    <w:lsdException w:name="Colorful List Accent 4" w:semiHidden="0" w:uiPriority="72" w:unhideWhenUsed="0"/>
+    <w:lsdException w:name="Colorful Grid Accent 4" w:semiHidden="0" w:uiPriority="73" w:unhideWhenUsed="0"/>
+    <w:lsdException w:name="Light Shading Accent 5" w:semiHidden="0" w:uiPriority="60" w:unhideWhenUsed="0"/>
+    <w:lsdException w:name="Light List Accent 5" w:semiHidden="0" w:uiPriority="61" w:unhideWhenUsed="0"/>
+    <w:lsdException w:name="Light Grid Accent 5" w:semiHidden="0" w:uiPriority="62" w:unhideWhenUsed="0"/>
+    <w:lsdException w:name="Medium Shading 1 Accent 5" w:semiHidden="0" w:uiPriority="63" w:unhideWhenUsed="0"/>
+    <w:lsdException w:name="Medium Shading 2 Accent 5" w:semiHidden="0" w:uiPriority="64" w:unhideWhenUsed="0"/>
+    <w:lsdException w:name="Medium List 1 Accent 5" w:semiHidden="0" w:uiPriority="65" w:unhideWhenUsed="0"/>
+    <w:lsdException w:name="Medium List 2 Accent 5" w:semiHidden="0" w:uiPriority="66" w:unhideWhenUsed="0"/>
+    <w:lsdException w:name="Medium Grid 1 Accent 5" w:semiHidden="0" w:uiPriority="67" w:unhideWhenUsed="0"/>
+    <w:lsdException w:name="Medium Grid 2 Accent 5" w:semiHidden="0" w:uiPriority="68" w:unhideWhenUsed="0"/>
+    <w:lsdException w:name="Medium Grid 3 Accent 5" w:semiHidden="0" w:uiPriority="69" w:unhideWhenUsed="0"/>
+    <w:lsdException w:name="Dark List Accent 5" w:semiHidden="0" w:uiPriority="70" w:unhideWhenUsed="0"/>
+    <w:lsdException w:name="Colorful Shading Accent 5" w:semiHidden="0" w:uiPriority="71" w:unhideWhenUsed="0"/>
+    <w:lsdException w:name="Colorful List Accent 5" w:semiHidden="0" w:uiPriority="72" w:unhideWhenUsed="0"/>
+    <w:lsdException w:name="Colorful Grid Accent 5" w:semiHidden="0" w:uiPriority="73" w:unhideWhenUsed="0"/>
+    <w:lsdException w:name="Light Shading Accent 6" w:semiHidden="0" w:uiPriority="60" w:unhideWhenUsed="0"/>
+    <w:lsdException w:name="Light List Accent 6" w:semiHidden="0" w:uiPriority="61" w:unhideWhenUsed="0"/>
+    <w:lsdException w:name="Light Grid Accent 6" w:semiHidden="0" w:uiPriority="62" w:unhideWhenUsed="0"/>
+    <w:lsdException w:name="Medium Shading 1 Accent 6" w:semiHidden="0" w:uiPriority="63" w:unhideWhenUsed="0"/>
+    <w:lsdException w:name="Medium Shading 2 Accent 6" w:semiHidden="0" w:uiPriority="64" w:unhideWhenUsed="0"/>
+    <w:lsdException w:name="Medium List 1 Accent 6" w:semiHidden="0" w:uiPriority="65" w:unhideWhenUsed="0"/>
+    <w:lsdException w:name="Medium List 2 Accent 6" w:semiHidden="0" w:uiPriority="66" w:unhideWhenUsed="0"/>
+    <w:lsdException w:name="Medium Grid 1 Accent 6" w:semiHidden="0" w:uiPriority="67" w:unhideWhenUsed="0"/>
+    <w:lsdException w:name="Medium Grid 2 Accent 6" w:semiHidden="0" w:uiPriority="68" w:unhideWhenUsed="0"/>
+    <w:lsdException w:name="Medium Grid 3 Accent 6" w:semiHidden="0" w:uiPriority="69" w:unhideWhenUsed="0"/>
+    <w:lsdException w:name="Dark List Accent 6" w:semiHidden="0" w:uiPriority="70" w:unhideWhenUsed="0"/>
+    <w:lsdException w:name="Colorful Shading Accent 6" w:semiHidden="0" w:uiPriority="71" w:unhideWhenUsed="0"/>
+    <w:lsdException w:name="Colorful List Accent 6" w:semiHidden="0" w:uiPriority="72" w:unhideWhenUsed="0"/>
+    <w:lsdException w:name="Colorful Grid Accent 6" w:semiHidden="0" w:uiPriority="73" w:unhideWhenUsed="0"/>
+    <w:lsdException w:name="Subtle Emphasis" w:semiHidden="0" w:uiPriority="19" w:unhideWhenUsed="0" w:qFormat="1"/>
+    <w:lsdException w:name="Intense Emphasis" w:semiHidden="0" w:uiPriority="21" w:unhideWhenUsed="0" w:qFormat="1"/>
+    <w:lsdException w:name="Subtle Reference" w:semiHidden="0" w:uiPriority="31" w:unhideWhenUsed="0" w:qFormat="1"/>
+    <w:lsdException w:name="Intense Reference" w:semiHidden="0" w:uiPriority="32" w:unhideWhenUsed="0" w:qFormat="1"/>
+    <w:lsdException w:name="Book Title" w:semiHidden="0" w:uiPriority="33" w:unhideWhenUsed="0" w:qFormat="1"/>
+    <w:lsdException w:name="Bibliography" w:uiPriority="37"/>
+    <w:lsdException w:name="TOC Heading" w:uiPriority="39" w:qFormat="1"/>
+  </w:latentStyles>
+  <w:style w:type="paragraph" w:default="1" w:styleId="Normal">
+    <w:name w:val="Normal"/>
+    <w:qFormat/>
+  </w:style>
+  <w:style w:type="character" w:default="1" w:styleId="DefaultParagraphFont">
+    <w:name w:val="Default Paragraph Font"/>
+    <w:uiPriority w:val="1"/>
+    <w:semiHidden/>
+    <w:unhideWhenUsed/>
+  </w:style>
+  <w:style w:type="table" w:default="1" w:styleId="TableNormal">
+    <w:name w:val="Normal Table"/>
+    <w:uiPriority w:val="99"/>
+    <w:semiHidden/>
+    <w:unhideWhenUsed/>
+    <w:tblPr>
+      <w:tblInd w:w="0" w:type="dxa"/>
+      <w:tblCellMar>
+        <w:top w:w="0" w:type="dxa"/>
+        <w:left w:w="108" w:type="dxa"/>
+        <w:bottom w:w="0" w:type="dxa"/>
+        <w:right w:w="108" w:type="dxa"/>
+      </w:tblCellMar>
+    </w:tblPr>
+  </w:style>
+  <w:style w:type="numbering" w:default="1" w:styleId="NoList">
+    <w:name w:val="No List"/>
+    <w:uiPriority w:val="99"/>
+    <w:semiHidden/>
+    <w:unhideWhenUsed/>
+  </w:style>
+</w:styles>
+</file>
+
 <file path=word/glossary/webSettings.xml><?xml version="1.0" encoding="utf-8"?>
-<w:webSettings xmlns:mc="http://schemas.openxmlformats.org/markup-compatibility/2006" xmlns:r="http://schemas.openxmlformats.org/officeDocument/2006/relationships" xmlns:w="http://schemas.openxmlformats.org/wordprocessingml/2006/main" xmlns:w14="http://schemas.microsoft.com/office/word/2010/wordml" xmlns:w15="http://schemas.microsoft.com/office/word/2012/wordml" xmlns:w16cid="http://schemas.microsoft.com/office/word/2016/wordml/cid" xmlns:w16se="http://schemas.microsoft.com/office/word/2015/wordml/symex" mc:Ignorable="w14 w15 w16se w16cid">
+<w:webSettings xmlns:mc="http://schemas.openxmlformats.org/markup-compatibility/2006" xmlns:r="http://schemas.openxmlformats.org/officeDocument/2006/relationships" xmlns:w="http://schemas.openxmlformats.org/wordprocessingml/2006/main" xmlns:w14="http://schemas.microsoft.com/office/word/2010/wordml" mc:Ignorable="w14">
   <w:optimizeForBrowser/>
   <w:allowPNG/>
 </w:webSettings>
@@ -6125,7 +7819,7 @@
 </file>
 
 <file path=customXml/itemProps1.xml><?xml version="1.0" encoding="utf-8"?>
-<ds:datastoreItem xmlns:ds="http://schemas.openxmlformats.org/officeDocument/2006/customXml" ds:itemID="{D38992E4-89D8-43C1-9DD8-1EEDB294D41E}">
+<ds:datastoreItem xmlns:ds="http://schemas.openxmlformats.org/officeDocument/2006/customXml" ds:itemID="{08223FA0-BB73-456E-A7F6-D01C89EF897B}">
   <ds:schemaRefs>
     <ds:schemaRef ds:uri="http://schemas.openxmlformats.org/officeDocument/2006/bibliography"/>
   </ds:schemaRefs>

</xml_diff>